<commit_message>
update resume to include TASC exp
</commit_message>
<xml_diff>
--- a/Resume.docx
+++ b/Resume.docx
@@ -1,6 +1,6 @@
 
 <file path=word/document.xml><?xml version="1.0" encoding="utf-8"?>
-<w:document xmlns:wpc="http://schemas.microsoft.com/office/word/2010/wordprocessingCanvas" xmlns:mc="http://schemas.openxmlformats.org/markup-compatibility/2006" xmlns:o="urn:schemas-microsoft-com:office:office" xmlns:r="http://schemas.openxmlformats.org/officeDocument/2006/relationships" xmlns:m="http://schemas.openxmlformats.org/officeDocument/2006/math" xmlns:v="urn:schemas-microsoft-com:vml" xmlns:wp14="http://schemas.microsoft.com/office/word/2010/wordprocessingDrawing" xmlns:wp="http://schemas.openxmlformats.org/drawingml/2006/wordprocessingDrawing" xmlns:w10="urn:schemas-microsoft-com:office:word" xmlns:w="http://schemas.openxmlformats.org/wordprocessingml/2006/main" xmlns:w14="http://schemas.microsoft.com/office/word/2010/wordml" xmlns:w15="http://schemas.microsoft.com/office/word/2012/wordml" xmlns:wpg="http://schemas.microsoft.com/office/word/2010/wordprocessingGroup" xmlns:wpi="http://schemas.microsoft.com/office/word/2010/wordprocessingInk" xmlns:wne="http://schemas.microsoft.com/office/word/2006/wordml" xmlns:wps="http://schemas.microsoft.com/office/word/2010/wordprocessingShape" mc:Ignorable="w14 w15 wp14">
+<w:document xmlns:wpc="http://schemas.microsoft.com/office/word/2010/wordprocessingCanvas" xmlns:mo="http://schemas.microsoft.com/office/mac/office/2008/main" xmlns:mc="http://schemas.openxmlformats.org/markup-compatibility/2006" xmlns:mv="urn:schemas-microsoft-com:mac:vml" xmlns:o="urn:schemas-microsoft-com:office:office" xmlns:r="http://schemas.openxmlformats.org/officeDocument/2006/relationships" xmlns:m="http://schemas.openxmlformats.org/officeDocument/2006/math" xmlns:v="urn:schemas-microsoft-com:vml" xmlns:wp14="http://schemas.microsoft.com/office/word/2010/wordprocessingDrawing" xmlns:wp="http://schemas.openxmlformats.org/drawingml/2006/wordprocessingDrawing" xmlns:w10="urn:schemas-microsoft-com:office:word" xmlns:w="http://schemas.openxmlformats.org/wordprocessingml/2006/main" xmlns:w14="http://schemas.microsoft.com/office/word/2010/wordml" xmlns:wpg="http://schemas.microsoft.com/office/word/2010/wordprocessingGroup" xmlns:wpi="http://schemas.microsoft.com/office/word/2010/wordprocessingInk" xmlns:wne="http://schemas.microsoft.com/office/word/2006/wordml" xmlns:wps="http://schemas.microsoft.com/office/word/2010/wordprocessingShape" mc:Ignorable="w14 wp14">
   <w:body>
     <w:tbl>
       <w:tblPr>
@@ -12,6 +12,9 @@
         <w:gridCol w:w="4229"/>
       </w:tblGrid>
       <w:tr>
+        <w:trPr>
+          <w:trHeight w:val="1206"/>
+        </w:trPr>
         <w:tc>
           <w:tcPr>
             <w:tcW w:w="6453" w:type="dxa"/>
@@ -81,7 +84,37 @@
                       <w:sz w:val="18"/>
                       <w:szCs w:val="18"/>
                     </w:rPr>
-                    <w:t>Software Development Team Lead, Epic</w:t>
+                    <w:t>Application Developer IV</w:t>
+                  </w:r>
+                  <w:r>
+                    <w:rPr>
+                      <w:rFonts w:ascii="Garamond" w:hAnsi="Garamond" w:cs="Arial"/>
+                      <w:b/>
+                      <w:bCs/>
+                      <w:sz w:val="18"/>
+                      <w:szCs w:val="18"/>
+                    </w:rPr>
+                    <w:t xml:space="preserve"> (</w:t>
+                  </w:r>
+                  <w:r>
+                    <w:rPr>
+                      <w:rFonts w:ascii="Garamond" w:hAnsi="Garamond" w:cs="Arial"/>
+                      <w:b/>
+                      <w:bCs/>
+                      <w:sz w:val="18"/>
+                      <w:szCs w:val="18"/>
+                    </w:rPr>
+                    <w:t>Tech Lead</w:t>
+                  </w:r>
+                  <w:r>
+                    <w:rPr>
+                      <w:rFonts w:ascii="Garamond" w:hAnsi="Garamond" w:cs="Arial"/>
+                      <w:b/>
+                      <w:bCs/>
+                      <w:sz w:val="18"/>
+                      <w:szCs w:val="18"/>
+                    </w:rPr>
+                    <w:t>) @ TASC</w:t>
                   </w:r>
                 </w:p>
                 <w:p>
@@ -107,29 +140,7 @@
                       <w:szCs w:val="18"/>
                       <w:lang w:val="fr-FR"/>
                     </w:rPr>
-                    <w:t>1979 Milky Way, Verona, WI</w:t>
-                  </w:r>
-                  <w:r>
-                    <w:rPr>
-                      <w:rFonts w:ascii="Garamond" w:hAnsi="Garamond" w:cs="Arial"/>
-                      <w:b/>
-                      <w:bCs/>
-                      <w:sz w:val="18"/>
-                      <w:szCs w:val="18"/>
-                      <w:lang w:val="fr-FR"/>
-                    </w:rPr>
-                    <w:t xml:space="preserve"> </w:t>
-                  </w:r>
-                  <w:r>
-                    <w:rPr>
-                      <w:rFonts w:ascii="Garamond" w:hAnsi="Garamond" w:cs="Arial"/>
-                      <w:b/>
-                      <w:bCs/>
-                      <w:sz w:val="18"/>
-                      <w:szCs w:val="18"/>
-                      <w:lang w:val="fr-FR"/>
-                    </w:rPr>
-                    <w:t>53593</w:t>
+                    <w:t>9906 Autumn Breeze Rd, Middleton, WI 53562</w:t>
                   </w:r>
                 </w:p>
               </w:tc>
@@ -183,7 +194,7 @@
                       <w:color w:val="000000"/>
                     </w:rPr>
                   </w:pPr>
-                  <w:hyperlink r:id="rId7" w:history="1">
+                  <w:hyperlink r:id="rId8" w:history="1">
                     <w:r>
                       <w:rPr>
                         <w:rStyle w:val="Hyperlink"/>
@@ -192,26 +203,7 @@
                         <w:bCs/>
                         <w:lang w:val="fr-FR"/>
                       </w:rPr>
-                      <w:t>Google scholar</w:t>
-                    </w:r>
-                  </w:hyperlink>
-                  <w:r>
-                    <w:rPr>
-                      <w:rFonts w:ascii="Garamond" w:hAnsi="Garamond" w:cs="Calibri"/>
-                      <w:b/>
-                      <w:bCs/>
-                      <w:color w:val="3B3E42"/>
-                      <w:lang w:val="fr-FR"/>
-                    </w:rPr>
-                    <w:t xml:space="preserve">  </w:t>
-                  </w:r>
-                  <w:hyperlink r:id="rId8" w:history="1">
-                    <w:r>
-                      <w:rPr>
-                        <w:rStyle w:val="Hyperlink"/>
-                        <w:rFonts w:ascii="Garamond" w:hAnsi="Garamond" w:cs="Lucida Grande"/>
-                      </w:rPr>
-                      <w:t>http://goo.gl/mxEgBR</w:t>
+                      <w:t>Publication and Citation</w:t>
                     </w:r>
                   </w:hyperlink>
                 </w:p>
@@ -253,7 +245,16 @@
                       <w:bCs/>
                       <w:color w:val="3B3E42"/>
                     </w:rPr>
-                    <w:t>(608) 777-2763</w:t>
+                    <w:t xml:space="preserve">(608) </w:t>
+                  </w:r>
+                  <w:r>
+                    <w:rPr>
+                      <w:rFonts w:ascii="Garamond" w:hAnsi="Garamond" w:cs="Calibri"/>
+                      <w:b/>
+                      <w:bCs/>
+                      <w:color w:val="3B3E42"/>
+                    </w:rPr>
+                    <w:t>630-0987</w:t>
                   </w:r>
                 </w:p>
               </w:tc>
@@ -288,8 +289,6 @@
                 <w:lang w:val="fr-FR" w:eastAsia="zh-CN"/>
               </w:rPr>
             </w:pPr>
-            <w:bookmarkStart w:id="0" w:name="_GoBack"/>
-            <w:bookmarkEnd w:id="0"/>
           </w:p>
         </w:tc>
       </w:tr>
@@ -348,17 +347,6 @@
                       <w:sz w:val="18"/>
                       <w:szCs w:val="18"/>
                     </w:rPr>
-                    <w:t xml:space="preserve">Programming </w:t>
-                  </w:r>
-                  <w:r>
-                    <w:rPr>
-                      <w:rFonts w:ascii="Arial" w:eastAsia="SimSun" w:hAnsi="Arial" w:cs="Arial"/>
-                      <w:b/>
-                      <w:bCs/>
-                      <w:color w:val="3B3E42"/>
-                      <w:sz w:val="18"/>
-                      <w:szCs w:val="18"/>
-                    </w:rPr>
                     <w:t>Skills</w:t>
                   </w:r>
                 </w:p>
@@ -412,7 +400,7 @@
                         </w:pPr>
                         <w:r>
                           <w:rPr>
-                            <w:rFonts w:ascii="Arial,SimSun" w:eastAsia="Arial,SimSun" w:hAnsi="Arial,SimSun" w:cs="Arial,SimSun"/>
+                            <w:rFonts w:ascii="Arial" w:eastAsia="Arial,SimSun" w:hAnsi="Arial" w:cs="Arial"/>
                             <w:b/>
                             <w:bCs/>
                             <w:color w:val="3B3E42"/>
@@ -421,6 +409,18 @@
                             <w:lang w:eastAsia="zh-CN"/>
                           </w:rPr>
                           <w:t>C / C++ / C#</w:t>
+                        </w:r>
+                        <w:r>
+                          <w:rPr>
+                            <w:rFonts w:ascii="Arial" w:eastAsia="Arial,SimSun" w:hAnsi="Arial" w:cs="Arial"/>
+                            <w:b/>
+                            <w:bCs/>
+                            <w:color w:val="3B3E42"/>
+                            <w:sz w:val="18"/>
+                            <w:szCs w:val="18"/>
+                            <w:lang w:eastAsia="zh-CN"/>
+                          </w:rPr>
+                          <w:t xml:space="preserve"> / Java</w:t>
                         </w:r>
                       </w:p>
                     </w:tc>
@@ -450,7 +450,40 @@
                             <w:sz w:val="18"/>
                             <w:szCs w:val="18"/>
                           </w:rPr>
-                          <w:t>VB / MUMPS</w:t>
+                          <w:t>VB</w:t>
+                        </w:r>
+                        <w:r>
+                          <w:rPr>
+                            <w:rFonts w:ascii="Arial" w:eastAsia="Arial" w:hAnsi="Arial" w:cs="Arial"/>
+                            <w:b/>
+                            <w:bCs/>
+                            <w:color w:val="3B3E42"/>
+                            <w:sz w:val="18"/>
+                            <w:szCs w:val="18"/>
+                          </w:rPr>
+                          <w:t>6</w:t>
+                        </w:r>
+                        <w:r>
+                          <w:rPr>
+                            <w:rFonts w:ascii="Arial" w:eastAsia="Arial" w:hAnsi="Arial" w:cs="Arial"/>
+                            <w:b/>
+                            <w:bCs/>
+                            <w:color w:val="3B3E42"/>
+                            <w:sz w:val="18"/>
+                            <w:szCs w:val="18"/>
+                          </w:rPr>
+                          <w:t xml:space="preserve"> / MUMPS</w:t>
+                        </w:r>
+                        <w:r>
+                          <w:rPr>
+                            <w:rFonts w:ascii="Arial" w:eastAsia="Arial" w:hAnsi="Arial" w:cs="Arial"/>
+                            <w:b/>
+                            <w:bCs/>
+                            <w:color w:val="3B3E42"/>
+                            <w:sz w:val="18"/>
+                            <w:szCs w:val="18"/>
+                          </w:rPr>
+                          <w:t xml:space="preserve"> (Cache)</w:t>
                         </w:r>
                       </w:p>
                     </w:tc>
@@ -480,7 +513,29 @@
                             <w:sz w:val="18"/>
                             <w:szCs w:val="18"/>
                           </w:rPr>
-                          <w:t>CUDA / OpenCL</w:t>
+                          <w:t xml:space="preserve">AWS Dynamo / </w:t>
+                        </w:r>
+                        <w:r>
+                          <w:rPr>
+                            <w:rFonts w:ascii="Arial" w:eastAsia="Arial" w:hAnsi="Arial" w:cs="Arial"/>
+                            <w:b/>
+                            <w:bCs/>
+                            <w:color w:val="3B3E42"/>
+                            <w:sz w:val="18"/>
+                            <w:szCs w:val="18"/>
+                          </w:rPr>
+                          <w:t xml:space="preserve">AWS </w:t>
+                        </w:r>
+                        <w:r>
+                          <w:rPr>
+                            <w:rFonts w:ascii="Arial" w:eastAsia="Arial" w:hAnsi="Arial" w:cs="Arial"/>
+                            <w:b/>
+                            <w:bCs/>
+                            <w:color w:val="3B3E42"/>
+                            <w:sz w:val="18"/>
+                            <w:szCs w:val="18"/>
+                          </w:rPr>
+                          <w:t>Lambda</w:t>
                         </w:r>
                       </w:p>
                     </w:tc>
@@ -515,7 +570,7 @@
                             <w:sz w:val="18"/>
                             <w:szCs w:val="18"/>
                           </w:rPr>
-                          <w:t>PHP / JavaScript</w:t>
+                          <w:t>JavaScript</w:t>
                         </w:r>
                         <w:r>
                           <w:rPr>
@@ -526,7 +581,40 @@
                             <w:sz w:val="18"/>
                             <w:szCs w:val="18"/>
                           </w:rPr>
-                          <w:t xml:space="preserve"> / TypeScript</w:t>
+                          <w:t xml:space="preserve"> </w:t>
+                        </w:r>
+                        <w:r>
+                          <w:rPr>
+                            <w:rFonts w:ascii="Arial" w:eastAsia="Arial" w:hAnsi="Arial" w:cs="Arial"/>
+                            <w:b/>
+                            <w:bCs/>
+                            <w:color w:val="3B3E42"/>
+                            <w:sz w:val="18"/>
+                            <w:szCs w:val="18"/>
+                          </w:rPr>
+                          <w:t xml:space="preserve">/ </w:t>
+                        </w:r>
+                        <w:r>
+                          <w:rPr>
+                            <w:rFonts w:ascii="Arial" w:eastAsia="Arial" w:hAnsi="Arial" w:cs="Arial"/>
+                            <w:b/>
+                            <w:bCs/>
+                            <w:color w:val="3B3E42"/>
+                            <w:sz w:val="18"/>
+                            <w:szCs w:val="18"/>
+                          </w:rPr>
+                          <w:t>TypeScript</w:t>
+                        </w:r>
+                        <w:r>
+                          <w:rPr>
+                            <w:rFonts w:ascii="Arial" w:eastAsia="Arial" w:hAnsi="Arial" w:cs="Arial"/>
+                            <w:b/>
+                            <w:bCs/>
+                            <w:color w:val="3B3E42"/>
+                            <w:sz w:val="18"/>
+                            <w:szCs w:val="18"/>
+                          </w:rPr>
+                          <w:t xml:space="preserve"> / Angular</w:t>
                         </w:r>
                       </w:p>
                     </w:tc>
@@ -554,7 +642,17 @@
                             <w:sz w:val="18"/>
                             <w:szCs w:val="18"/>
                           </w:rPr>
-                          <w:t xml:space="preserve">Java </w:t>
+                          <w:t>Scrum / Kanban</w:t>
+                        </w:r>
+                        <w:r>
+                          <w:rPr>
+                            <w:rFonts w:ascii="Arial" w:hAnsi="Arial" w:cs="Arial"/>
+                            <w:b/>
+                            <w:color w:val="3B3E42"/>
+                            <w:sz w:val="18"/>
+                            <w:szCs w:val="18"/>
+                          </w:rPr>
+                          <w:t xml:space="preserve"> </w:t>
                         </w:r>
                       </w:p>
                     </w:tc>
@@ -575,6 +673,28 @@
                             <w:lang w:eastAsia="zh-CN"/>
                           </w:rPr>
                         </w:pPr>
+                        <w:r>
+                          <w:rPr>
+                            <w:rFonts w:ascii="Arial" w:eastAsia="SimSun" w:hAnsi="Arial" w:cs="Arial"/>
+                            <w:b/>
+                            <w:color w:val="3B3E42"/>
+                            <w:sz w:val="18"/>
+                            <w:szCs w:val="18"/>
+                            <w:lang w:eastAsia="zh-CN"/>
+                          </w:rPr>
+                          <w:t xml:space="preserve">PHP / </w:t>
+                        </w:r>
+                        <w:r>
+                          <w:rPr>
+                            <w:rFonts w:ascii="Arial" w:eastAsia="SimSun" w:hAnsi="Arial" w:cs="Arial"/>
+                            <w:b/>
+                            <w:color w:val="3B3E42"/>
+                            <w:sz w:val="18"/>
+                            <w:szCs w:val="18"/>
+                            <w:lang w:eastAsia="zh-CN"/>
+                          </w:rPr>
+                          <w:t xml:space="preserve">ASP.net / </w:t>
+                        </w:r>
                         <w:r>
                           <w:rPr>
                             <w:rFonts w:ascii="Arial" w:eastAsia="SimSun" w:hAnsi="Arial" w:cs="Arial"/>
@@ -728,80 +848,60 @@
                             <w:sz w:val="18"/>
                             <w:szCs w:val="18"/>
                           </w:rPr>
-                          <w:t>Software Development Team Lead</w:t>
-                        </w:r>
-                        <w:r>
-                          <w:rPr>
-                            <w:rFonts w:ascii="Arial" w:hAnsi="Arial" w:cs="Arial"/>
-                            <w:b/>
-                            <w:color w:val="3B3E42"/>
-                            <w:sz w:val="18"/>
-                            <w:szCs w:val="18"/>
-                          </w:rPr>
-                          <w:t xml:space="preserve"> </w:t>
-                        </w:r>
-                        <w:r>
-                          <w:rPr>
-                            <w:rFonts w:ascii="Arial" w:eastAsia="SimSun" w:hAnsi="Arial" w:cs="Arial"/>
-                            <w:b/>
-                            <w:color w:val="3B3E42"/>
-                            <w:sz w:val="18"/>
-                            <w:szCs w:val="18"/>
-                            <w:lang w:eastAsia="zh-CN"/>
-                          </w:rPr>
-                          <w:t xml:space="preserve">at </w:t>
-                        </w:r>
-                        <w:r>
-                          <w:rPr>
-                            <w:rFonts w:ascii="Arial" w:eastAsia="SimSun" w:hAnsi="Arial" w:cs="Arial"/>
-                            <w:b/>
-                            <w:color w:val="3B3E42"/>
-                            <w:sz w:val="18"/>
-                            <w:szCs w:val="18"/>
-                            <w:lang w:eastAsia="zh-CN"/>
-                          </w:rPr>
-                          <w:t>Epic Systems Corporation</w:t>
-                        </w:r>
-                        <w:r>
-                          <w:rPr>
-                            <w:rFonts w:ascii="Arial" w:eastAsia="SimSun" w:hAnsi="Arial" w:cs="Arial"/>
-                            <w:b/>
-                            <w:color w:val="3B3E42"/>
-                            <w:sz w:val="18"/>
-                            <w:szCs w:val="18"/>
-                            <w:lang w:eastAsia="zh-CN"/>
-                          </w:rPr>
-                          <w:t xml:space="preserve"> </w:t>
-                        </w:r>
-                        <w:r>
-                          <w:rPr>
-                            <w:rFonts w:ascii="Arial" w:hAnsi="Arial" w:cs="Arial"/>
-                            <w:b/>
-                            <w:color w:val="3B3E42"/>
-                            <w:sz w:val="18"/>
-                            <w:szCs w:val="18"/>
+                          <w:t>Application Developer</w:t>
+                        </w:r>
+                        <w:r>
+                          <w:rPr>
+                            <w:rFonts w:ascii="Arial" w:hAnsi="Arial" w:cs="Arial"/>
+                            <w:b/>
+                            <w:color w:val="3B3E42"/>
+                            <w:sz w:val="18"/>
+                            <w:szCs w:val="18"/>
+                          </w:rPr>
+                          <w:t xml:space="preserve"> IV</w:t>
+                        </w:r>
+                        <w:r>
+                          <w:rPr>
+                            <w:rFonts w:ascii="Arial" w:hAnsi="Arial" w:cs="Arial"/>
+                            <w:b/>
+                            <w:color w:val="3B3E42"/>
+                            <w:sz w:val="18"/>
+                            <w:szCs w:val="18"/>
+                          </w:rPr>
+                          <w:t xml:space="preserve"> at TASC </w:t>
+                        </w:r>
+                        <w:r>
+                          <w:rPr>
+                            <w:rFonts w:ascii="Arial" w:eastAsia="SimSun" w:hAnsi="Arial" w:cs="Arial"/>
+                            <w:b/>
+                            <w:color w:val="3B3E42"/>
+                            <w:sz w:val="18"/>
+                            <w:szCs w:val="18"/>
+                            <w:lang w:eastAsia="zh-CN"/>
                           </w:rPr>
                           <w:t>(</w:t>
                         </w:r>
                         <w:r>
                           <w:rPr>
-                            <w:rFonts w:ascii="Arial" w:hAnsi="Arial" w:cs="Arial"/>
-                            <w:b/>
-                            <w:color w:val="3B3E42"/>
-                            <w:sz w:val="18"/>
-                            <w:szCs w:val="18"/>
-                          </w:rPr>
-                          <w:t>Cupid</w:t>
-                        </w:r>
-                        <w:r>
-                          <w:rPr>
-                            <w:rFonts w:ascii="Arial" w:hAnsi="Arial" w:cs="Arial"/>
-                            <w:b/>
-                            <w:color w:val="3B3E42"/>
-                            <w:sz w:val="18"/>
-                            <w:szCs w:val="18"/>
-                          </w:rPr>
-                          <w:t>)</w:t>
+                            <w:rFonts w:ascii="Arial" w:eastAsia="SimSun" w:hAnsi="Arial" w:cs="Arial"/>
+                            <w:b/>
+                            <w:color w:val="3B3E42"/>
+                            <w:sz w:val="18"/>
+                            <w:szCs w:val="18"/>
+                            <w:lang w:eastAsia="zh-CN"/>
+                          </w:rPr>
+                          <w:t xml:space="preserve">Project </w:t>
+                        </w:r>
+                        <w:r>
+                          <w:rPr>
+                            <w:rFonts w:ascii="Arial" w:eastAsia="SimSun" w:hAnsi="Arial" w:cs="Arial"/>
+                            <w:b/>
+                            <w:color w:val="3B3E42"/>
+                            <w:sz w:val="18"/>
+                            <w:szCs w:val="18"/>
+                            <w:lang w:eastAsia="zh-CN"/>
+                          </w:rPr>
+                          <w:t>BAM!)</w:t>
                         </w:r>
                       </w:p>
                     </w:tc>
@@ -829,7 +929,7 @@
                             <w:sz w:val="18"/>
                             <w:szCs w:val="18"/>
                           </w:rPr>
-                          <w:t>04</w:t>
+                          <w:t>07</w:t>
                         </w:r>
                         <w:r>
                           <w:rPr>
@@ -849,7 +949,7 @@
                             <w:sz w:val="18"/>
                             <w:szCs w:val="18"/>
                           </w:rPr>
-                          <w:t>14</w:t>
+                          <w:t>17</w:t>
                         </w:r>
                         <w:r>
                           <w:rPr>
@@ -902,15 +1002,69 @@
                             <w:sz w:val="18"/>
                             <w:szCs w:val="18"/>
                           </w:rPr>
-                          <w:t>Manage a team of 3 developers including performance review, coaching, and ranking</w:t>
-                        </w:r>
-                        <w:r>
-                          <w:rPr>
-                            <w:rFonts w:ascii="Arial" w:eastAsia="SimSun" w:hAnsi="Arial" w:cs="Arial"/>
-                            <w:color w:val="3B3E42"/>
-                            <w:sz w:val="18"/>
-                            <w:szCs w:val="18"/>
-                            <w:lang w:eastAsia="zh-CN"/>
+                          <w:t>Build</w:t>
+                        </w:r>
+                        <w:r>
+                          <w:rPr>
+                            <w:rFonts w:ascii="Arial" w:hAnsi="Arial" w:cs="Arial"/>
+                            <w:color w:val="3B3E42"/>
+                            <w:sz w:val="18"/>
+                            <w:szCs w:val="18"/>
+                          </w:rPr>
+                          <w:t xml:space="preserve"> next generation</w:t>
+                        </w:r>
+                        <w:r>
+                          <w:rPr>
+                            <w:rFonts w:ascii="Arial" w:hAnsi="Arial" w:cs="Arial"/>
+                            <w:color w:val="3B3E42"/>
+                            <w:sz w:val="18"/>
+                            <w:szCs w:val="18"/>
+                          </w:rPr>
+                          <w:t xml:space="preserve"> (</w:t>
+                        </w:r>
+                        <w:r>
+                          <w:rPr>
+                            <w:rFonts w:ascii="Arial" w:hAnsi="Arial" w:cs="Arial"/>
+                            <w:b/>
+                            <w:color w:val="3B3E42"/>
+                            <w:sz w:val="18"/>
+                            <w:szCs w:val="18"/>
+                          </w:rPr>
+                          <w:t>MEAN</w:t>
+                        </w:r>
+                        <w:r>
+                          <w:rPr>
+                            <w:rFonts w:ascii="Arial" w:hAnsi="Arial" w:cs="Arial"/>
+                            <w:color w:val="3B3E42"/>
+                            <w:sz w:val="18"/>
+                            <w:szCs w:val="18"/>
+                          </w:rPr>
+                          <w:t xml:space="preserve"> stack)</w:t>
+                        </w:r>
+                        <w:r>
+                          <w:rPr>
+                            <w:rFonts w:ascii="Arial" w:hAnsi="Arial" w:cs="Arial"/>
+                            <w:color w:val="3B3E42"/>
+                            <w:sz w:val="18"/>
+                            <w:szCs w:val="18"/>
+                          </w:rPr>
+                          <w:t xml:space="preserve"> business IT platform</w:t>
+                        </w:r>
+                        <w:r>
+                          <w:rPr>
+                            <w:rFonts w:ascii="Arial" w:hAnsi="Arial" w:cs="Arial"/>
+                            <w:color w:val="3B3E42"/>
+                            <w:sz w:val="18"/>
+                            <w:szCs w:val="18"/>
+                          </w:rPr>
+                          <w:t xml:space="preserve"> for TASC</w:t>
+                        </w:r>
+                        <w:r>
+                          <w:rPr>
+                            <w:rFonts w:ascii="Arial" w:hAnsi="Arial" w:cs="Arial"/>
+                            <w:color w:val="3B3E42"/>
+                            <w:sz w:val="18"/>
+                            <w:szCs w:val="18"/>
                           </w:rPr>
                           <w:t>;</w:t>
                         </w:r>
@@ -924,31 +1078,43 @@
                           </w:numPr>
                           <w:spacing w:after="80" w:line="240" w:lineRule="auto"/>
                           <w:rPr>
-                            <w:rFonts w:ascii="Arial" w:eastAsia="Arial" w:hAnsi="Arial" w:cs="Arial"/>
-                            <w:color w:val="3B3E42"/>
-                            <w:sz w:val="18"/>
-                            <w:szCs w:val="18"/>
-                          </w:rPr>
-                        </w:pPr>
-                        <w:r>
-                          <w:rPr>
-                            <w:rFonts w:ascii="Arial" w:eastAsia="Arial,SimSun" w:hAnsi="Arial" w:cs="Arial"/>
-                            <w:color w:val="3B3E42"/>
-                            <w:sz w:val="18"/>
-                            <w:szCs w:val="18"/>
-                            <w:lang w:eastAsia="zh-CN"/>
-                          </w:rPr>
-                          <w:t>Own</w:t>
-                        </w:r>
-                        <w:r>
-                          <w:rPr>
-                            <w:rFonts w:ascii="Arial" w:eastAsia="Arial,SimSun" w:hAnsi="Arial" w:cs="Arial"/>
-                            <w:color w:val="3B3E42"/>
-                            <w:sz w:val="18"/>
-                            <w:szCs w:val="18"/>
-                            <w:lang w:eastAsia="zh-CN"/>
-                          </w:rPr>
-                          <w:t xml:space="preserve"> SDLC for the physician efficiency feature of Cupid product;</w:t>
+                            <w:rFonts w:ascii="Arial" w:hAnsi="Arial" w:cs="Arial"/>
+                            <w:color w:val="3B3E42"/>
+                            <w:sz w:val="18"/>
+                            <w:szCs w:val="18"/>
+                          </w:rPr>
+                        </w:pPr>
+                        <w:r>
+                          <w:rPr>
+                            <w:rFonts w:ascii="Arial" w:eastAsia="SimSun" w:hAnsi="Arial" w:cs="Arial"/>
+                            <w:color w:val="3B3E42"/>
+                            <w:sz w:val="18"/>
+                            <w:szCs w:val="18"/>
+                            <w:lang w:eastAsia="zh-CN"/>
+                          </w:rPr>
+                          <w:t>Manage development effort within scrum team of 9 people (2 BA, 2 QA, 5 Dev</w:t>
+                        </w:r>
+                        <w:bookmarkStart w:id="0" w:name="_GoBack"/>
+                        <w:bookmarkEnd w:id="0"/>
+                        <w:r>
+                          <w:rPr>
+                            <w:rFonts w:ascii="Arial" w:eastAsia="SimSun" w:hAnsi="Arial" w:cs="Arial"/>
+                            <w:color w:val="3B3E42"/>
+                            <w:sz w:val="18"/>
+                            <w:szCs w:val="18"/>
+                            <w:lang w:eastAsia="zh-CN"/>
+                          </w:rPr>
+                          <w:t>)</w:t>
+                        </w:r>
+                        <w:r>
+                          <w:rPr>
+                            <w:rFonts w:ascii="Arial" w:eastAsia="SimSun" w:hAnsi="Arial" w:cs="Arial"/>
+                            <w:color w:val="3B3E42"/>
+                            <w:sz w:val="18"/>
+                            <w:szCs w:val="18"/>
+                            <w:lang w:eastAsia="zh-CN"/>
+                          </w:rPr>
+                          <w:t>;</w:t>
                         </w:r>
                       </w:p>
                       <w:p>
@@ -960,21 +1126,115 @@
                           </w:numPr>
                           <w:spacing w:after="80" w:line="240" w:lineRule="auto"/>
                           <w:rPr>
-                            <w:rFonts w:ascii="Arial" w:hAnsi="Arial" w:cs="Arial"/>
-                            <w:color w:val="3B3E42"/>
-                            <w:sz w:val="18"/>
-                            <w:szCs w:val="18"/>
-                          </w:rPr>
-                        </w:pPr>
-                        <w:r>
-                          <w:rPr>
-                            <w:rFonts w:ascii="Arial" w:eastAsia="SimSun" w:hAnsi="Arial" w:cs="Arial"/>
-                            <w:color w:val="3B3E42"/>
-                            <w:sz w:val="18"/>
-                            <w:szCs w:val="18"/>
-                            <w:lang w:eastAsia="zh-CN"/>
-                          </w:rPr>
-                          <w:t>Resolve customer escalation;</w:t>
+                            <w:rFonts w:ascii="Arial" w:eastAsia="Arial" w:hAnsi="Arial" w:cs="Arial"/>
+                            <w:color w:val="3B3E42"/>
+                            <w:sz w:val="18"/>
+                            <w:szCs w:val="18"/>
+                            <w:lang w:eastAsia="zh-CN"/>
+                          </w:rPr>
+                        </w:pPr>
+                        <w:r>
+                          <w:rPr>
+                            <w:rFonts w:ascii="Arial" w:eastAsia="Arial,SimSun" w:hAnsi="Arial" w:cs="Arial"/>
+                            <w:color w:val="3B3E42"/>
+                            <w:sz w:val="18"/>
+                            <w:szCs w:val="18"/>
+                            <w:lang w:eastAsia="zh-CN"/>
+                          </w:rPr>
+                          <w:t xml:space="preserve">Release </w:t>
+                        </w:r>
+                        <w:r>
+                          <w:rPr>
+                            <w:rFonts w:ascii="Arial" w:eastAsia="Arial,SimSun" w:hAnsi="Arial" w:cs="Arial"/>
+                            <w:color w:val="3B3E42"/>
+                            <w:sz w:val="18"/>
+                            <w:szCs w:val="18"/>
+                            <w:lang w:eastAsia="zh-CN"/>
+                          </w:rPr>
+                          <w:t>each 2-week-sprint</w:t>
+                        </w:r>
+                        <w:r>
+                          <w:rPr>
+                            <w:rFonts w:ascii="Arial" w:eastAsia="Arial,SimSun" w:hAnsi="Arial" w:cs="Arial"/>
+                            <w:color w:val="3B3E42"/>
+                            <w:sz w:val="18"/>
+                            <w:szCs w:val="18"/>
+                            <w:lang w:eastAsia="zh-CN"/>
+                          </w:rPr>
+                          <w:t xml:space="preserve">. </w:t>
+                        </w:r>
+                        <w:r>
+                          <w:rPr>
+                            <w:rFonts w:ascii="Arial" w:eastAsia="Arial,SimSun" w:hAnsi="Arial" w:cs="Arial"/>
+                            <w:b/>
+                            <w:color w:val="3B3E42"/>
+                            <w:sz w:val="18"/>
+                            <w:szCs w:val="18"/>
+                            <w:lang w:eastAsia="zh-CN"/>
+                          </w:rPr>
+                          <w:t>TDD</w:t>
+                        </w:r>
+                        <w:r>
+                          <w:rPr>
+                            <w:rFonts w:ascii="Arial" w:eastAsia="Arial,SimSun" w:hAnsi="Arial" w:cs="Arial"/>
+                            <w:color w:val="3B3E42"/>
+                            <w:sz w:val="18"/>
+                            <w:szCs w:val="18"/>
+                            <w:lang w:eastAsia="zh-CN"/>
+                          </w:rPr>
+                          <w:t xml:space="preserve"> / </w:t>
+                        </w:r>
+                        <w:r>
+                          <w:rPr>
+                            <w:rFonts w:ascii="Arial" w:eastAsia="Arial,SimSun" w:hAnsi="Arial" w:cs="Arial"/>
+                            <w:b/>
+                            <w:color w:val="3B3E42"/>
+                            <w:sz w:val="18"/>
+                            <w:szCs w:val="18"/>
+                            <w:lang w:eastAsia="zh-CN"/>
+                          </w:rPr>
+                          <w:t>CI</w:t>
+                        </w:r>
+                        <w:r>
+                          <w:rPr>
+                            <w:rFonts w:ascii="Arial" w:eastAsia="Arial,SimSun" w:hAnsi="Arial" w:cs="Arial"/>
+                            <w:color w:val="3B3E42"/>
+                            <w:sz w:val="18"/>
+                            <w:szCs w:val="18"/>
+                            <w:lang w:eastAsia="zh-CN"/>
+                          </w:rPr>
+                          <w:t xml:space="preserve"> / </w:t>
+                        </w:r>
+                        <w:r>
+                          <w:rPr>
+                            <w:rFonts w:ascii="Arial" w:eastAsia="Arial,SimSun" w:hAnsi="Arial" w:cs="Arial"/>
+                            <w:b/>
+                            <w:color w:val="3B3E42"/>
+                            <w:sz w:val="18"/>
+                            <w:szCs w:val="18"/>
+                            <w:lang w:eastAsia="zh-CN"/>
+                          </w:rPr>
+                          <w:t>CD</w:t>
+                        </w:r>
+                        <w:r>
+                          <w:rPr>
+                            <w:rFonts w:ascii="Arial" w:eastAsia="Arial,SimSun" w:hAnsi="Arial" w:cs="Arial"/>
+                            <w:color w:val="3B3E42"/>
+                            <w:sz w:val="18"/>
+                            <w:szCs w:val="18"/>
+                            <w:lang w:eastAsia="zh-CN"/>
+                          </w:rPr>
+                          <w:t xml:space="preserve"> are enforced</w:t>
+                        </w:r>
+                        <w:r>
+                          <w:rPr>
+                            <w:rFonts w:ascii="Arial" w:eastAsia="Arial,SimSun" w:hAnsi="Arial" w:cs="Arial"/>
+                            <w:color w:val="3B3E42"/>
+                            <w:sz w:val="18"/>
+                            <w:szCs w:val="18"/>
+                            <w:lang w:eastAsia="zh-CN"/>
+                          </w:rPr>
+                          <w:t>;</w:t>
                         </w:r>
                       </w:p>
                       <w:p>
@@ -1001,7 +1261,49 @@
                             <w:szCs w:val="18"/>
                             <w:lang w:eastAsia="zh-CN"/>
                           </w:rPr>
-                          <w:t>Improve internal process and software development best practice.</w:t>
+                          <w:t xml:space="preserve">Deploy on </w:t>
+                        </w:r>
+                        <w:r>
+                          <w:rPr>
+                            <w:rFonts w:ascii="Arial" w:eastAsia="Arial,SimSun" w:hAnsi="Arial" w:cs="Arial"/>
+                            <w:b/>
+                            <w:color w:val="3B3E42"/>
+                            <w:sz w:val="18"/>
+                            <w:szCs w:val="18"/>
+                            <w:lang w:eastAsia="zh-CN"/>
+                          </w:rPr>
+                          <w:t>AWS</w:t>
+                        </w:r>
+                        <w:r>
+                          <w:rPr>
+                            <w:rFonts w:ascii="Arial" w:eastAsia="Arial,SimSun" w:hAnsi="Arial" w:cs="Arial"/>
+                            <w:color w:val="3B3E42"/>
+                            <w:sz w:val="18"/>
+                            <w:szCs w:val="18"/>
+                            <w:lang w:eastAsia="zh-CN"/>
+                          </w:rPr>
+                          <w:t xml:space="preserve"> using </w:t>
+                        </w:r>
+                        <w:r>
+                          <w:rPr>
+                            <w:rFonts w:ascii="Arial" w:eastAsia="Arial,SimSun" w:hAnsi="Arial" w:cs="Arial"/>
+                            <w:b/>
+                            <w:color w:val="3B3E42"/>
+                            <w:sz w:val="18"/>
+                            <w:szCs w:val="18"/>
+                            <w:lang w:eastAsia="zh-CN"/>
+                          </w:rPr>
+                          <w:t>serverless</w:t>
+                        </w:r>
+                        <w:r>
+                          <w:rPr>
+                            <w:rFonts w:ascii="Arial" w:eastAsia="Arial,SimSun" w:hAnsi="Arial" w:cs="Arial"/>
+                            <w:color w:val="3B3E42"/>
+                            <w:sz w:val="18"/>
+                            <w:szCs w:val="18"/>
+                            <w:lang w:eastAsia="zh-CN"/>
+                          </w:rPr>
+                          <w:t xml:space="preserve"> framework.</w:t>
                         </w:r>
                       </w:p>
                     </w:tc>
@@ -1032,7 +1334,7 @@
                             <w:sz w:val="18"/>
                             <w:szCs w:val="18"/>
                           </w:rPr>
-                          <w:t>Software Developer</w:t>
+                          <w:t>Software Development Team Lead</w:t>
                         </w:r>
                         <w:r>
                           <w:rPr>
@@ -1095,7 +1397,7 @@
                             <w:sz w:val="18"/>
                             <w:szCs w:val="18"/>
                           </w:rPr>
-                          <w:t>Cupid</w:t>
+                          <w:t>Cardiology SR</w:t>
                         </w:r>
                         <w:r>
                           <w:rPr>
@@ -1133,7 +1435,7 @@
                             <w:sz w:val="18"/>
                             <w:szCs w:val="18"/>
                           </w:rPr>
-                          <w:t>01</w:t>
+                          <w:t>04</w:t>
                         </w:r>
                         <w:r>
                           <w:rPr>
@@ -1153,7 +1455,7 @@
                             <w:sz w:val="18"/>
                             <w:szCs w:val="18"/>
                           </w:rPr>
-                          <w:t>11</w:t>
+                          <w:t>14</w:t>
                         </w:r>
                         <w:r>
                           <w:rPr>
@@ -1173,7 +1475,7 @@
                             <w:sz w:val="18"/>
                             <w:szCs w:val="18"/>
                           </w:rPr>
-                          <w:t>03/2014</w:t>
+                          <w:t>07/2017</w:t>
                         </w:r>
                       </w:p>
                     </w:tc>
@@ -1201,13 +1503,22 @@
                         </w:pPr>
                         <w:r>
                           <w:rPr>
-                            <w:rFonts w:ascii="Arial" w:eastAsia="SimSun" w:hAnsi="Arial" w:cs="Arial"/>
-                            <w:color w:val="3B3E42"/>
-                            <w:sz w:val="18"/>
-                            <w:szCs w:val="18"/>
-                            <w:lang w:eastAsia="zh-CN"/>
-                          </w:rPr>
-                          <w:t>Investigate, design, and develop as assigned;</w:t>
+                            <w:rFonts w:ascii="Arial" w:hAnsi="Arial" w:cs="Arial"/>
+                            <w:b/>
+                            <w:color w:val="3B3E42"/>
+                            <w:sz w:val="18"/>
+                            <w:szCs w:val="18"/>
+                          </w:rPr>
+                          <w:t>People management</w:t>
+                        </w:r>
+                        <w:r>
+                          <w:rPr>
+                            <w:rFonts w:ascii="Arial" w:hAnsi="Arial" w:cs="Arial"/>
+                            <w:color w:val="3B3E42"/>
+                            <w:sz w:val="18"/>
+                            <w:szCs w:val="18"/>
+                          </w:rPr>
+                          <w:t xml:space="preserve"> of 3-5 developers;</w:t>
                         </w:r>
                       </w:p>
                       <w:p>
@@ -1219,21 +1530,72 @@
                           </w:numPr>
                           <w:spacing w:after="80" w:line="240" w:lineRule="auto"/>
                           <w:rPr>
-                            <w:rFonts w:ascii="Arial" w:hAnsi="Arial" w:cs="Arial"/>
-                            <w:color w:val="3B3E42"/>
-                            <w:sz w:val="18"/>
-                            <w:szCs w:val="18"/>
-                          </w:rPr>
-                        </w:pPr>
-                        <w:r>
-                          <w:rPr>
-                            <w:rFonts w:ascii="Arial" w:eastAsia="SimSun" w:hAnsi="Arial" w:cs="Arial"/>
-                            <w:color w:val="3B3E42"/>
-                            <w:sz w:val="18"/>
-                            <w:szCs w:val="18"/>
-                            <w:lang w:eastAsia="zh-CN"/>
-                          </w:rPr>
-                          <w:t>Participate in weekly customer calls for technical solution;</w:t>
+                            <w:rFonts w:ascii="Arial" w:eastAsia="Arial" w:hAnsi="Arial" w:cs="Arial"/>
+                            <w:color w:val="3B3E42"/>
+                            <w:sz w:val="18"/>
+                            <w:szCs w:val="18"/>
+                          </w:rPr>
+                        </w:pPr>
+                        <w:r>
+                          <w:rPr>
+                            <w:rFonts w:ascii="Arial" w:eastAsia="Arial,SimSun" w:hAnsi="Arial" w:cs="Arial"/>
+                            <w:color w:val="3B3E42"/>
+                            <w:sz w:val="18"/>
+                            <w:szCs w:val="18"/>
+                            <w:lang w:eastAsia="zh-CN"/>
+                          </w:rPr>
+                          <w:t>Own</w:t>
+                        </w:r>
+                        <w:r>
+                          <w:rPr>
+                            <w:rFonts w:ascii="Arial" w:eastAsia="Arial,SimSun" w:hAnsi="Arial" w:cs="Arial"/>
+                            <w:color w:val="3B3E42"/>
+                            <w:sz w:val="18"/>
+                            <w:szCs w:val="18"/>
+                            <w:lang w:eastAsia="zh-CN"/>
+                          </w:rPr>
+                          <w:t xml:space="preserve"> </w:t>
+                        </w:r>
+                        <w:r>
+                          <w:rPr>
+                            <w:rFonts w:ascii="Arial" w:eastAsia="Arial,SimSun" w:hAnsi="Arial" w:cs="Arial"/>
+                            <w:b/>
+                            <w:color w:val="3B3E42"/>
+                            <w:sz w:val="18"/>
+                            <w:szCs w:val="18"/>
+                            <w:lang w:eastAsia="zh-CN"/>
+                          </w:rPr>
+                          <w:t>SDLC</w:t>
+                        </w:r>
+                        <w:r>
+                          <w:rPr>
+                            <w:rFonts w:ascii="Arial" w:eastAsia="Arial,SimSun" w:hAnsi="Arial" w:cs="Arial"/>
+                            <w:color w:val="3B3E42"/>
+                            <w:sz w:val="18"/>
+                            <w:szCs w:val="18"/>
+                            <w:lang w:eastAsia="zh-CN"/>
+                          </w:rPr>
+                          <w:t xml:space="preserve"> for the </w:t>
+                        </w:r>
+                        <w:r>
+                          <w:rPr>
+                            <w:rFonts w:ascii="Arial" w:eastAsia="Arial,SimSun" w:hAnsi="Arial" w:cs="Arial"/>
+                            <w:color w:val="3B3E42"/>
+                            <w:sz w:val="18"/>
+                            <w:szCs w:val="18"/>
+                            <w:lang w:eastAsia="zh-CN"/>
+                          </w:rPr>
+                          <w:t>structured reporting module</w:t>
+                        </w:r>
+                        <w:r>
+                          <w:rPr>
+                            <w:rFonts w:ascii="Arial" w:eastAsia="Arial,SimSun" w:hAnsi="Arial" w:cs="Arial"/>
+                            <w:color w:val="3B3E42"/>
+                            <w:sz w:val="18"/>
+                            <w:szCs w:val="18"/>
+                            <w:lang w:eastAsia="zh-CN"/>
+                          </w:rPr>
+                          <w:t xml:space="preserve"> of Cupid product;</w:t>
                         </w:r>
                       </w:p>
                       <w:p>
@@ -1259,7 +1621,59 @@
                             <w:szCs w:val="18"/>
                             <w:lang w:eastAsia="zh-CN"/>
                           </w:rPr>
-                          <w:t>Conduct technical recruiting including phone screening, candidate interview, and career fair;</w:t>
+                          <w:t>Manage and r</w:t>
+                        </w:r>
+                        <w:r>
+                          <w:rPr>
+                            <w:rFonts w:ascii="Arial" w:eastAsia="SimSun" w:hAnsi="Arial" w:cs="Arial"/>
+                            <w:color w:val="3B3E42"/>
+                            <w:sz w:val="18"/>
+                            <w:szCs w:val="18"/>
+                            <w:lang w:eastAsia="zh-CN"/>
+                          </w:rPr>
+                          <w:t>esolve customer escalation</w:t>
+                        </w:r>
+                        <w:r>
+                          <w:rPr>
+                            <w:rFonts w:ascii="Arial" w:eastAsia="SimSun" w:hAnsi="Arial" w:cs="Arial"/>
+                            <w:color w:val="3B3E42"/>
+                            <w:sz w:val="18"/>
+                            <w:szCs w:val="18"/>
+                            <w:lang w:eastAsia="zh-CN"/>
+                          </w:rPr>
+                          <w:t xml:space="preserve"> using </w:t>
+                        </w:r>
+                        <w:r>
+                          <w:rPr>
+                            <w:rFonts w:ascii="Arial" w:eastAsia="SimSun" w:hAnsi="Arial" w:cs="Arial"/>
+                            <w:b/>
+                            <w:color w:val="3B3E42"/>
+                            <w:sz w:val="18"/>
+                            <w:szCs w:val="18"/>
+                            <w:lang w:eastAsia="zh-CN"/>
+                          </w:rPr>
+                          <w:t>Kanba</w:t>
+                        </w:r>
+                        <w:r>
+                          <w:rPr>
+                            <w:rFonts w:ascii="Arial" w:eastAsia="SimSun" w:hAnsi="Arial" w:cs="Arial"/>
+                            <w:b/>
+                            <w:color w:val="3B3E42"/>
+                            <w:sz w:val="18"/>
+                            <w:szCs w:val="18"/>
+                            <w:lang w:eastAsia="zh-CN"/>
+                          </w:rPr>
+                          <w:t>n</w:t>
+                        </w:r>
+                        <w:r>
+                          <w:rPr>
+                            <w:rFonts w:ascii="Arial" w:eastAsia="SimSun" w:hAnsi="Arial" w:cs="Arial"/>
+                            <w:color w:val="3B3E42"/>
+                            <w:sz w:val="18"/>
+                            <w:szCs w:val="18"/>
+                            <w:lang w:eastAsia="zh-CN"/>
+                          </w:rPr>
+                          <w:t>;</w:t>
                         </w:r>
                       </w:p>
                       <w:p>
@@ -1271,21 +1685,22 @@
                           </w:numPr>
                           <w:spacing w:after="80" w:line="240" w:lineRule="auto"/>
                           <w:rPr>
-                            <w:rFonts w:ascii="Arial" w:hAnsi="Arial" w:cs="Arial"/>
-                            <w:color w:val="3B3E42"/>
-                            <w:sz w:val="18"/>
-                            <w:szCs w:val="18"/>
-                          </w:rPr>
-                        </w:pPr>
-                        <w:r>
-                          <w:rPr>
-                            <w:rFonts w:ascii="Arial" w:eastAsia="SimSun" w:hAnsi="Arial" w:cs="Arial"/>
-                            <w:color w:val="3B3E42"/>
-                            <w:sz w:val="18"/>
-                            <w:szCs w:val="18"/>
-                            <w:lang w:eastAsia="zh-CN"/>
-                          </w:rPr>
-                          <w:t>Mentor junior team member.</w:t>
+                            <w:rFonts w:ascii="Arial" w:eastAsia="Arial" w:hAnsi="Arial" w:cs="Arial"/>
+                            <w:color w:val="3B3E42"/>
+                            <w:sz w:val="18"/>
+                            <w:szCs w:val="18"/>
+                            <w:lang w:eastAsia="zh-CN"/>
+                          </w:rPr>
+                        </w:pPr>
+                        <w:r>
+                          <w:rPr>
+                            <w:rFonts w:ascii="Arial" w:eastAsia="Arial,SimSun" w:hAnsi="Arial" w:cs="Arial"/>
+                            <w:color w:val="3B3E42"/>
+                            <w:sz w:val="18"/>
+                            <w:szCs w:val="18"/>
+                            <w:lang w:eastAsia="zh-CN"/>
+                          </w:rPr>
+                          <w:t>Improve internal process and software development best practice.</w:t>
                         </w:r>
                       </w:p>
                     </w:tc>
@@ -1316,28 +1731,80 @@
                             <w:sz w:val="18"/>
                             <w:szCs w:val="18"/>
                           </w:rPr>
-                          <w:t xml:space="preserve">Visiting Research Assistant </w:t>
-                        </w:r>
-                        <w:r>
-                          <w:rPr>
-                            <w:rFonts w:ascii="Arial" w:eastAsia="SimSun" w:hAnsi="Arial" w:cs="Arial"/>
-                            <w:b/>
-                            <w:color w:val="3B3E42"/>
-                            <w:sz w:val="18"/>
-                            <w:szCs w:val="18"/>
-                            <w:lang w:eastAsia="zh-CN"/>
-                          </w:rPr>
-                          <w:t xml:space="preserve">at USC Information Sciences Institute </w:t>
-                        </w:r>
-                        <w:r>
-                          <w:rPr>
-                            <w:rFonts w:ascii="Arial" w:hAnsi="Arial" w:cs="Arial"/>
-                            <w:b/>
-                            <w:color w:val="3B3E42"/>
-                            <w:sz w:val="18"/>
-                            <w:szCs w:val="18"/>
-                          </w:rPr>
-                          <w:t>(on BuildP)</w:t>
+                          <w:t>Software Developer</w:t>
+                        </w:r>
+                        <w:r>
+                          <w:rPr>
+                            <w:rFonts w:ascii="Arial" w:hAnsi="Arial" w:cs="Arial"/>
+                            <w:b/>
+                            <w:color w:val="3B3E42"/>
+                            <w:sz w:val="18"/>
+                            <w:szCs w:val="18"/>
+                          </w:rPr>
+                          <w:t xml:space="preserve"> </w:t>
+                        </w:r>
+                        <w:r>
+                          <w:rPr>
+                            <w:rFonts w:ascii="Arial" w:eastAsia="SimSun" w:hAnsi="Arial" w:cs="Arial"/>
+                            <w:b/>
+                            <w:color w:val="3B3E42"/>
+                            <w:sz w:val="18"/>
+                            <w:szCs w:val="18"/>
+                            <w:lang w:eastAsia="zh-CN"/>
+                          </w:rPr>
+                          <w:t xml:space="preserve">at </w:t>
+                        </w:r>
+                        <w:r>
+                          <w:rPr>
+                            <w:rFonts w:ascii="Arial" w:eastAsia="SimSun" w:hAnsi="Arial" w:cs="Arial"/>
+                            <w:b/>
+                            <w:color w:val="3B3E42"/>
+                            <w:sz w:val="18"/>
+                            <w:szCs w:val="18"/>
+                            <w:lang w:eastAsia="zh-CN"/>
+                          </w:rPr>
+                          <w:t>Epic Systems Corporation</w:t>
+                        </w:r>
+                        <w:r>
+                          <w:rPr>
+                            <w:rFonts w:ascii="Arial" w:eastAsia="SimSun" w:hAnsi="Arial" w:cs="Arial"/>
+                            <w:b/>
+                            <w:color w:val="3B3E42"/>
+                            <w:sz w:val="18"/>
+                            <w:szCs w:val="18"/>
+                            <w:lang w:eastAsia="zh-CN"/>
+                          </w:rPr>
+                          <w:t xml:space="preserve"> </w:t>
+                        </w:r>
+                        <w:r>
+                          <w:rPr>
+                            <w:rFonts w:ascii="Arial" w:hAnsi="Arial" w:cs="Arial"/>
+                            <w:b/>
+                            <w:color w:val="3B3E42"/>
+                            <w:sz w:val="18"/>
+                            <w:szCs w:val="18"/>
+                          </w:rPr>
+                          <w:t>(</w:t>
+                        </w:r>
+                        <w:r>
+                          <w:rPr>
+                            <w:rFonts w:ascii="Arial" w:hAnsi="Arial" w:cs="Arial"/>
+                            <w:b/>
+                            <w:color w:val="3B3E42"/>
+                            <w:sz w:val="18"/>
+                            <w:szCs w:val="18"/>
+                          </w:rPr>
+                          <w:t>Cardiology</w:t>
+                        </w:r>
+                        <w:r>
+                          <w:rPr>
+                            <w:rFonts w:ascii="Arial" w:hAnsi="Arial" w:cs="Arial"/>
+                            <w:b/>
+                            <w:color w:val="3B3E42"/>
+                            <w:sz w:val="18"/>
+                            <w:szCs w:val="18"/>
+                          </w:rPr>
+                          <w:t>)</w:t>
                         </w:r>
                       </w:p>
                     </w:tc>
@@ -1365,7 +1832,47 @@
                             <w:sz w:val="18"/>
                             <w:szCs w:val="18"/>
                           </w:rPr>
-                          <w:t>05/2010-08/2010</w:t>
+                          <w:t>01</w:t>
+                        </w:r>
+                        <w:r>
+                          <w:rPr>
+                            <w:rFonts w:ascii="Arial" w:hAnsi="Arial" w:cs="Arial"/>
+                            <w:b/>
+                            <w:color w:val="3B3E42"/>
+                            <w:sz w:val="18"/>
+                            <w:szCs w:val="18"/>
+                          </w:rPr>
+                          <w:t>/20</w:t>
+                        </w:r>
+                        <w:r>
+                          <w:rPr>
+                            <w:rFonts w:ascii="Arial" w:hAnsi="Arial" w:cs="Arial"/>
+                            <w:b/>
+                            <w:color w:val="3B3E42"/>
+                            <w:sz w:val="18"/>
+                            <w:szCs w:val="18"/>
+                          </w:rPr>
+                          <w:t>11</w:t>
+                        </w:r>
+                        <w:r>
+                          <w:rPr>
+                            <w:rFonts w:ascii="Arial" w:hAnsi="Arial" w:cs="Arial"/>
+                            <w:b/>
+                            <w:color w:val="3B3E42"/>
+                            <w:sz w:val="18"/>
+                            <w:szCs w:val="18"/>
+                          </w:rPr>
+                          <w:t>-</w:t>
+                        </w:r>
+                        <w:r>
+                          <w:rPr>
+                            <w:rFonts w:ascii="Arial" w:hAnsi="Arial" w:cs="Arial"/>
+                            <w:b/>
+                            <w:color w:val="3B3E42"/>
+                            <w:sz w:val="18"/>
+                            <w:szCs w:val="18"/>
+                          </w:rPr>
+                          <w:t>03/2014</w:t>
                         </w:r>
                       </w:p>
                     </w:tc>
@@ -1399,146 +1906,7 @@
                             <w:szCs w:val="18"/>
                             <w:lang w:eastAsia="zh-CN"/>
                           </w:rPr>
-                          <w:t>Parse</w:t>
-                        </w:r>
-                        <w:r>
-                          <w:rPr>
-                            <w:rFonts w:ascii="Arial" w:hAnsi="Arial" w:cs="Arial"/>
-                            <w:color w:val="3B3E42"/>
-                            <w:sz w:val="18"/>
-                            <w:szCs w:val="18"/>
-                          </w:rPr>
-                          <w:t xml:space="preserve"> </w:t>
-                        </w:r>
-                        <w:r>
-                          <w:rPr>
-                            <w:rFonts w:ascii="Arial" w:eastAsia="SimSun" w:hAnsi="Arial" w:cs="Arial"/>
-                            <w:color w:val="3B3E42"/>
-                            <w:sz w:val="18"/>
-                            <w:szCs w:val="18"/>
-                            <w:lang w:eastAsia="zh-CN"/>
-                          </w:rPr>
-                          <w:t xml:space="preserve">several </w:t>
-                        </w:r>
-                        <w:r>
-                          <w:rPr>
-                            <w:rFonts w:ascii="Arial" w:hAnsi="Arial" w:cs="Arial"/>
-                            <w:color w:val="3B3E42"/>
-                            <w:sz w:val="18"/>
-                            <w:szCs w:val="18"/>
-                          </w:rPr>
-                          <w:t xml:space="preserve">gigabytes </w:t>
-                        </w:r>
-                        <w:r>
-                          <w:rPr>
-                            <w:rFonts w:ascii="Arial" w:eastAsia="SimSun" w:hAnsi="Arial" w:cs="Arial"/>
-                            <w:color w:val="3B3E42"/>
-                            <w:sz w:val="18"/>
-                            <w:szCs w:val="18"/>
-                            <w:lang w:eastAsia="zh-CN"/>
-                          </w:rPr>
-                          <w:t xml:space="preserve">of </w:t>
-                        </w:r>
-                        <w:r>
-                          <w:rPr>
-                            <w:rFonts w:ascii="Arial" w:hAnsi="Arial" w:cs="Arial"/>
-                            <w:color w:val="3B3E42"/>
-                            <w:sz w:val="18"/>
-                            <w:szCs w:val="18"/>
-                          </w:rPr>
-                          <w:t xml:space="preserve">subversion </w:t>
-                        </w:r>
-                        <w:r>
-                          <w:rPr>
-                            <w:rFonts w:ascii="Arial" w:eastAsia="SimSun" w:hAnsi="Arial" w:cs="Arial"/>
-                            <w:color w:val="3B3E42"/>
-                            <w:sz w:val="18"/>
-                            <w:szCs w:val="18"/>
-                            <w:lang w:eastAsia="zh-CN"/>
-                          </w:rPr>
-                          <w:t>and regression test</w:t>
-                        </w:r>
-                        <w:r>
-                          <w:rPr>
-                            <w:rFonts w:ascii="Arial" w:eastAsia="SimSun" w:hAnsi="Arial" w:cs="Arial" w:hint="eastAsia"/>
-                            <w:color w:val="3B3E42"/>
-                            <w:sz w:val="18"/>
-                            <w:szCs w:val="18"/>
-                            <w:lang w:eastAsia="zh-CN"/>
-                          </w:rPr>
-                          <w:t>ing</w:t>
-                        </w:r>
-                        <w:r>
-                          <w:rPr>
-                            <w:rFonts w:ascii="Arial" w:eastAsia="SimSun" w:hAnsi="Arial" w:cs="Arial"/>
-                            <w:color w:val="3B3E42"/>
-                            <w:sz w:val="18"/>
-                            <w:szCs w:val="18"/>
-                            <w:lang w:eastAsia="zh-CN"/>
-                          </w:rPr>
-                          <w:t xml:space="preserve"> logs</w:t>
-                        </w:r>
-                        <w:r>
-                          <w:rPr>
-                            <w:rFonts w:ascii="Arial" w:hAnsi="Arial" w:cs="Arial"/>
-                            <w:color w:val="3B3E42"/>
-                            <w:sz w:val="18"/>
-                            <w:szCs w:val="18"/>
-                          </w:rPr>
-                          <w:t xml:space="preserve"> via </w:t>
-                        </w:r>
-                        <w:r>
-                          <w:rPr>
-                            <w:rFonts w:ascii="Arial" w:eastAsia="SimSun" w:hAnsi="Arial" w:cs="Arial"/>
-                            <w:b/>
-                            <w:i/>
-                            <w:color w:val="3B3E42"/>
-                            <w:sz w:val="18"/>
-                            <w:szCs w:val="18"/>
-                            <w:lang w:eastAsia="zh-CN"/>
-                          </w:rPr>
-                          <w:t>Perl</w:t>
-                        </w:r>
-                        <w:r>
-                          <w:rPr>
-                            <w:rFonts w:ascii="Arial" w:eastAsia="SimSun" w:hAnsi="Arial" w:cs="Arial"/>
-                            <w:color w:val="3B3E42"/>
-                            <w:sz w:val="18"/>
-                            <w:szCs w:val="18"/>
-                            <w:lang w:eastAsia="zh-CN"/>
-                          </w:rPr>
-                          <w:t xml:space="preserve"> and </w:t>
-                        </w:r>
-                        <w:r>
-                          <w:rPr>
-                            <w:rFonts w:ascii="Arial" w:eastAsia="SimSun" w:hAnsi="Arial" w:cs="Arial"/>
-                            <w:b/>
-                            <w:i/>
-                            <w:color w:val="3B3E42"/>
-                            <w:sz w:val="18"/>
-                            <w:szCs w:val="18"/>
-                            <w:lang w:eastAsia="zh-CN"/>
-                          </w:rPr>
-                          <w:t>Python</w:t>
-                        </w:r>
-                        <w:r>
-                          <w:rPr>
-                            <w:rFonts w:ascii="Arial" w:eastAsia="SimSun" w:hAnsi="Arial" w:cs="Arial"/>
-                            <w:color w:val="3B3E42"/>
-                            <w:sz w:val="18"/>
-                            <w:szCs w:val="18"/>
-                            <w:lang w:eastAsia="zh-CN"/>
-                          </w:rPr>
-                          <w:t xml:space="preserve"> to retrieve information</w:t>
-                        </w:r>
-                        <w:r>
-                          <w:rPr>
-                            <w:rFonts w:ascii="Arial" w:hAnsi="Arial" w:cs="Arial"/>
-                            <w:color w:val="3B3E42"/>
-                            <w:sz w:val="18"/>
-                            <w:szCs w:val="18"/>
-                          </w:rPr>
-                          <w:t>;</w:t>
+                          <w:t>Investigate, design, and develop as assigned;</w:t>
                         </w:r>
                       </w:p>
                       <w:p>
@@ -1564,51 +1932,7 @@
                             <w:szCs w:val="18"/>
                             <w:lang w:eastAsia="zh-CN"/>
                           </w:rPr>
-                          <w:t xml:space="preserve">Store all parsed data in </w:t>
-                        </w:r>
-                        <w:r>
-                          <w:rPr>
-                            <w:rFonts w:ascii="Arial" w:eastAsia="SimSun" w:hAnsi="Arial" w:cs="Arial"/>
-                            <w:b/>
-                            <w:i/>
-                            <w:color w:val="3B3E42"/>
-                            <w:sz w:val="18"/>
-                            <w:szCs w:val="18"/>
-                            <w:lang w:eastAsia="zh-CN"/>
-                          </w:rPr>
-                          <w:t>MySQL</w:t>
-                        </w:r>
-                        <w:r>
-                          <w:rPr>
-                            <w:rFonts w:ascii="Arial" w:eastAsia="SimSun" w:hAnsi="Arial" w:cs="Arial"/>
-                            <w:color w:val="3B3E42"/>
-                            <w:sz w:val="18"/>
-                            <w:szCs w:val="18"/>
-                            <w:lang w:eastAsia="zh-CN"/>
-                          </w:rPr>
-                          <w:t xml:space="preserve"> database and build internal web interface by </w:t>
-                        </w:r>
-                        <w:r>
-                          <w:rPr>
-                            <w:rFonts w:ascii="Arial" w:eastAsia="SimSun" w:hAnsi="Arial" w:cs="Arial"/>
-                            <w:b/>
-                            <w:i/>
-                            <w:color w:val="3B3E42"/>
-                            <w:sz w:val="18"/>
-                            <w:szCs w:val="18"/>
-                            <w:lang w:eastAsia="zh-CN"/>
-                          </w:rPr>
-                          <w:t>PHP</w:t>
-                        </w:r>
-                        <w:r>
-                          <w:rPr>
-                            <w:rFonts w:ascii="Arial" w:eastAsia="SimSun" w:hAnsi="Arial" w:cs="Arial"/>
-                            <w:color w:val="3B3E42"/>
-                            <w:sz w:val="18"/>
-                            <w:szCs w:val="18"/>
-                            <w:lang w:eastAsia="zh-CN"/>
-                          </w:rPr>
-                          <w:t xml:space="preserve"> for easy access to the database;</w:t>
+                          <w:t>Participate in weekly customer calls for technical solution;</w:t>
                         </w:r>
                       </w:p>
                       <w:p>
@@ -1628,6 +1952,407 @@
                         </w:pPr>
                         <w:r>
                           <w:rPr>
+                            <w:rFonts w:ascii="Arial" w:eastAsia="SimSun" w:hAnsi="Arial" w:cs="Arial"/>
+                            <w:color w:val="3B3E42"/>
+                            <w:sz w:val="18"/>
+                            <w:szCs w:val="18"/>
+                            <w:lang w:eastAsia="zh-CN"/>
+                          </w:rPr>
+                          <w:t>Conduct technical recruiting including phone screening, candidate interview, and career fair;</w:t>
+                        </w:r>
+                      </w:p>
+                      <w:p>
+                        <w:pPr>
+                          <w:pStyle w:val="ColorfulList-Accent11"/>
+                          <w:numPr>
+                            <w:ilvl w:val="0"/>
+                            <w:numId w:val="1"/>
+                          </w:numPr>
+                          <w:spacing w:after="80" w:line="240" w:lineRule="auto"/>
+                          <w:rPr>
+                            <w:rFonts w:ascii="Arial" w:hAnsi="Arial" w:cs="Arial"/>
+                            <w:color w:val="3B3E42"/>
+                            <w:sz w:val="18"/>
+                            <w:szCs w:val="18"/>
+                          </w:rPr>
+                        </w:pPr>
+                        <w:r>
+                          <w:rPr>
+                            <w:rFonts w:ascii="Arial" w:eastAsia="SimSun" w:hAnsi="Arial" w:cs="Arial"/>
+                            <w:color w:val="3B3E42"/>
+                            <w:sz w:val="18"/>
+                            <w:szCs w:val="18"/>
+                            <w:lang w:eastAsia="zh-CN"/>
+                          </w:rPr>
+                          <w:t xml:space="preserve">Mentor junior </w:t>
+                        </w:r>
+                        <w:r>
+                          <w:rPr>
+                            <w:rFonts w:ascii="Arial" w:eastAsia="SimSun" w:hAnsi="Arial" w:cs="Arial"/>
+                            <w:color w:val="3B3E42"/>
+                            <w:sz w:val="18"/>
+                            <w:szCs w:val="18"/>
+                            <w:lang w:eastAsia="zh-CN"/>
+                          </w:rPr>
+                          <w:t>developers</w:t>
+                        </w:r>
+                        <w:r>
+                          <w:rPr>
+                            <w:rFonts w:ascii="Arial" w:eastAsia="SimSun" w:hAnsi="Arial" w:cs="Arial"/>
+                            <w:color w:val="3B3E42"/>
+                            <w:sz w:val="18"/>
+                            <w:szCs w:val="18"/>
+                            <w:lang w:eastAsia="zh-CN"/>
+                          </w:rPr>
+                          <w:t>.</w:t>
+                        </w:r>
+                      </w:p>
+                    </w:tc>
+                  </w:tr>
+                  <w:tr>
+                    <w:tc>
+                      <w:tcPr>
+                        <w:tcW w:w="8612" w:type="dxa"/>
+                        <w:vAlign w:val="center"/>
+                      </w:tcPr>
+                      <w:p>
+                        <w:pPr>
+                          <w:spacing w:after="0" w:line="240" w:lineRule="auto"/>
+                          <w:jc w:val="left"/>
+                          <w:rPr>
+                            <w:rFonts w:ascii="Arial" w:hAnsi="Arial" w:cs="Arial"/>
+                            <w:b/>
+                            <w:color w:val="3B3E42"/>
+                            <w:sz w:val="18"/>
+                            <w:szCs w:val="18"/>
+                          </w:rPr>
+                        </w:pPr>
+                        <w:r>
+                          <w:rPr>
+                            <w:rFonts w:ascii="Arial" w:hAnsi="Arial" w:cs="Arial"/>
+                            <w:b/>
+                            <w:color w:val="3B3E42"/>
+                            <w:sz w:val="18"/>
+                            <w:szCs w:val="18"/>
+                          </w:rPr>
+                          <w:t xml:space="preserve">Visiting Research Assistant </w:t>
+                        </w:r>
+                        <w:r>
+                          <w:rPr>
+                            <w:rFonts w:ascii="Arial" w:eastAsia="SimSun" w:hAnsi="Arial" w:cs="Arial"/>
+                            <w:b/>
+                            <w:color w:val="3B3E42"/>
+                            <w:sz w:val="18"/>
+                            <w:szCs w:val="18"/>
+                            <w:lang w:eastAsia="zh-CN"/>
+                          </w:rPr>
+                          <w:t xml:space="preserve">at USC Information Sciences Institute </w:t>
+                        </w:r>
+                        <w:r>
+                          <w:rPr>
+                            <w:rFonts w:ascii="Arial" w:hAnsi="Arial" w:cs="Arial"/>
+                            <w:b/>
+                            <w:color w:val="3B3E42"/>
+                            <w:sz w:val="18"/>
+                            <w:szCs w:val="18"/>
+                          </w:rPr>
+                          <w:t>(</w:t>
+                        </w:r>
+                        <w:r>
+                          <w:rPr>
+                            <w:rFonts w:ascii="Arial" w:hAnsi="Arial" w:cs="Arial"/>
+                            <w:b/>
+                            <w:color w:val="3B3E42"/>
+                            <w:sz w:val="18"/>
+                            <w:szCs w:val="18"/>
+                          </w:rPr>
+                          <w:t>BuildP)</w:t>
+                        </w:r>
+                      </w:p>
+                    </w:tc>
+                    <w:tc>
+                      <w:tcPr>
+                        <w:tcW w:w="1603" w:type="dxa"/>
+                      </w:tcPr>
+                      <w:p>
+                        <w:pPr>
+                          <w:spacing w:after="0" w:line="240" w:lineRule="auto"/>
+                          <w:jc w:val="right"/>
+                          <w:rPr>
+                            <w:rFonts w:ascii="Arial" w:hAnsi="Arial" w:cs="Arial"/>
+                            <w:b/>
+                            <w:color w:val="3B3E42"/>
+                            <w:sz w:val="18"/>
+                            <w:szCs w:val="18"/>
+                          </w:rPr>
+                        </w:pPr>
+                        <w:r>
+                          <w:rPr>
+                            <w:rFonts w:ascii="Arial" w:hAnsi="Arial" w:cs="Arial"/>
+                            <w:b/>
+                            <w:color w:val="3B3E42"/>
+                            <w:sz w:val="18"/>
+                            <w:szCs w:val="18"/>
+                          </w:rPr>
+                          <w:t>05/2010-08/2010</w:t>
+                        </w:r>
+                      </w:p>
+                    </w:tc>
+                  </w:tr>
+                  <w:tr>
+                    <w:tc>
+                      <w:tcPr>
+                        <w:tcW w:w="10215" w:type="dxa"/>
+                        <w:gridSpan w:val="2"/>
+                      </w:tcPr>
+                      <w:p>
+                        <w:pPr>
+                          <w:pStyle w:val="ColorfulList-Accent11"/>
+                          <w:numPr>
+                            <w:ilvl w:val="0"/>
+                            <w:numId w:val="1"/>
+                          </w:numPr>
+                          <w:spacing w:after="80" w:line="240" w:lineRule="auto"/>
+                          <w:rPr>
+                            <w:rFonts w:ascii="Arial" w:hAnsi="Arial" w:cs="Arial"/>
+                            <w:color w:val="3B3E42"/>
+                            <w:sz w:val="18"/>
+                            <w:szCs w:val="18"/>
+                          </w:rPr>
+                        </w:pPr>
+                        <w:r>
+                          <w:rPr>
+                            <w:rFonts w:ascii="Arial" w:eastAsia="SimSun" w:hAnsi="Arial" w:cs="Arial"/>
+                            <w:color w:val="3B3E42"/>
+                            <w:sz w:val="18"/>
+                            <w:szCs w:val="18"/>
+                            <w:lang w:eastAsia="zh-CN"/>
+                          </w:rPr>
+                          <w:t>Parse</w:t>
+                        </w:r>
+                        <w:r>
+                          <w:rPr>
+                            <w:rFonts w:ascii="Arial" w:hAnsi="Arial" w:cs="Arial"/>
+                            <w:color w:val="3B3E42"/>
+                            <w:sz w:val="18"/>
+                            <w:szCs w:val="18"/>
+                          </w:rPr>
+                          <w:t xml:space="preserve"> </w:t>
+                        </w:r>
+                        <w:r>
+                          <w:rPr>
+                            <w:rFonts w:ascii="Arial" w:eastAsia="SimSun" w:hAnsi="Arial" w:cs="Arial"/>
+                            <w:color w:val="3B3E42"/>
+                            <w:sz w:val="18"/>
+                            <w:szCs w:val="18"/>
+                            <w:lang w:eastAsia="zh-CN"/>
+                          </w:rPr>
+                          <w:t xml:space="preserve">several </w:t>
+                        </w:r>
+                        <w:r>
+                          <w:rPr>
+                            <w:rFonts w:ascii="Arial" w:hAnsi="Arial" w:cs="Arial"/>
+                            <w:color w:val="3B3E42"/>
+                            <w:sz w:val="18"/>
+                            <w:szCs w:val="18"/>
+                          </w:rPr>
+                          <w:t xml:space="preserve">gigabytes </w:t>
+                        </w:r>
+                        <w:r>
+                          <w:rPr>
+                            <w:rFonts w:ascii="Arial" w:eastAsia="SimSun" w:hAnsi="Arial" w:cs="Arial"/>
+                            <w:color w:val="3B3E42"/>
+                            <w:sz w:val="18"/>
+                            <w:szCs w:val="18"/>
+                            <w:lang w:eastAsia="zh-CN"/>
+                          </w:rPr>
+                          <w:t xml:space="preserve">of </w:t>
+                        </w:r>
+                        <w:r>
+                          <w:rPr>
+                            <w:rFonts w:ascii="Arial" w:hAnsi="Arial" w:cs="Arial"/>
+                            <w:color w:val="3B3E42"/>
+                            <w:sz w:val="18"/>
+                            <w:szCs w:val="18"/>
+                          </w:rPr>
+                          <w:t xml:space="preserve">subversion </w:t>
+                        </w:r>
+                        <w:r>
+                          <w:rPr>
+                            <w:rFonts w:ascii="Arial" w:eastAsia="SimSun" w:hAnsi="Arial" w:cs="Arial"/>
+                            <w:color w:val="3B3E42"/>
+                            <w:sz w:val="18"/>
+                            <w:szCs w:val="18"/>
+                            <w:lang w:eastAsia="zh-CN"/>
+                          </w:rPr>
+                          <w:t>and regression test</w:t>
+                        </w:r>
+                        <w:r>
+                          <w:rPr>
+                            <w:rFonts w:ascii="Arial" w:eastAsia="SimSun" w:hAnsi="Arial" w:cs="Arial" w:hint="eastAsia"/>
+                            <w:color w:val="3B3E42"/>
+                            <w:sz w:val="18"/>
+                            <w:szCs w:val="18"/>
+                            <w:lang w:eastAsia="zh-CN"/>
+                          </w:rPr>
+                          <w:t>ing</w:t>
+                        </w:r>
+                        <w:r>
+                          <w:rPr>
+                            <w:rFonts w:ascii="Arial" w:eastAsia="SimSun" w:hAnsi="Arial" w:cs="Arial"/>
+                            <w:color w:val="3B3E42"/>
+                            <w:sz w:val="18"/>
+                            <w:szCs w:val="18"/>
+                            <w:lang w:eastAsia="zh-CN"/>
+                          </w:rPr>
+                          <w:t xml:space="preserve"> logs</w:t>
+                        </w:r>
+                        <w:r>
+                          <w:rPr>
+                            <w:rFonts w:ascii="Arial" w:hAnsi="Arial" w:cs="Arial"/>
+                            <w:color w:val="3B3E42"/>
+                            <w:sz w:val="18"/>
+                            <w:szCs w:val="18"/>
+                          </w:rPr>
+                          <w:t xml:space="preserve"> via </w:t>
+                        </w:r>
+                        <w:r>
+                          <w:rPr>
+                            <w:rFonts w:ascii="Arial" w:eastAsia="SimSun" w:hAnsi="Arial" w:cs="Arial"/>
+                            <w:b/>
+                            <w:color w:val="3B3E42"/>
+                            <w:sz w:val="18"/>
+                            <w:szCs w:val="18"/>
+                            <w:lang w:eastAsia="zh-CN"/>
+                          </w:rPr>
+                          <w:t>Perl</w:t>
+                        </w:r>
+                        <w:r>
+                          <w:rPr>
+                            <w:rFonts w:ascii="Arial" w:eastAsia="SimSun" w:hAnsi="Arial" w:cs="Arial"/>
+                            <w:color w:val="3B3E42"/>
+                            <w:sz w:val="18"/>
+                            <w:szCs w:val="18"/>
+                            <w:lang w:eastAsia="zh-CN"/>
+                          </w:rPr>
+                          <w:t xml:space="preserve"> and </w:t>
+                        </w:r>
+                        <w:r>
+                          <w:rPr>
+                            <w:rFonts w:ascii="Arial" w:eastAsia="SimSun" w:hAnsi="Arial" w:cs="Arial"/>
+                            <w:b/>
+                            <w:color w:val="3B3E42"/>
+                            <w:sz w:val="18"/>
+                            <w:szCs w:val="18"/>
+                            <w:lang w:eastAsia="zh-CN"/>
+                          </w:rPr>
+                          <w:t>Python</w:t>
+                        </w:r>
+                        <w:r>
+                          <w:rPr>
+                            <w:rFonts w:ascii="Arial" w:eastAsia="SimSun" w:hAnsi="Arial" w:cs="Arial"/>
+                            <w:color w:val="3B3E42"/>
+                            <w:sz w:val="18"/>
+                            <w:szCs w:val="18"/>
+                            <w:lang w:eastAsia="zh-CN"/>
+                          </w:rPr>
+                          <w:t xml:space="preserve"> to retrieve information</w:t>
+                        </w:r>
+                        <w:r>
+                          <w:rPr>
+                            <w:rFonts w:ascii="Arial" w:hAnsi="Arial" w:cs="Arial"/>
+                            <w:color w:val="3B3E42"/>
+                            <w:sz w:val="18"/>
+                            <w:szCs w:val="18"/>
+                          </w:rPr>
+                          <w:t>;</w:t>
+                        </w:r>
+                      </w:p>
+                      <w:p>
+                        <w:pPr>
+                          <w:pStyle w:val="ColorfulList-Accent11"/>
+                          <w:numPr>
+                            <w:ilvl w:val="0"/>
+                            <w:numId w:val="1"/>
+                          </w:numPr>
+                          <w:spacing w:after="80" w:line="240" w:lineRule="auto"/>
+                          <w:rPr>
+                            <w:rFonts w:ascii="Arial" w:hAnsi="Arial" w:cs="Arial"/>
+                            <w:color w:val="3B3E42"/>
+                            <w:sz w:val="18"/>
+                            <w:szCs w:val="18"/>
+                          </w:rPr>
+                        </w:pPr>
+                        <w:r>
+                          <w:rPr>
+                            <w:rFonts w:ascii="Arial" w:eastAsia="SimSun" w:hAnsi="Arial" w:cs="Arial"/>
+                            <w:color w:val="3B3E42"/>
+                            <w:sz w:val="18"/>
+                            <w:szCs w:val="18"/>
+                            <w:lang w:eastAsia="zh-CN"/>
+                          </w:rPr>
+                          <w:t xml:space="preserve">Store all parsed data in </w:t>
+                        </w:r>
+                        <w:r>
+                          <w:rPr>
+                            <w:rFonts w:ascii="Arial" w:eastAsia="SimSun" w:hAnsi="Arial" w:cs="Arial"/>
+                            <w:b/>
+                            <w:color w:val="3B3E42"/>
+                            <w:sz w:val="18"/>
+                            <w:szCs w:val="18"/>
+                            <w:lang w:eastAsia="zh-CN"/>
+                          </w:rPr>
+                          <w:t>MySQL</w:t>
+                        </w:r>
+                        <w:r>
+                          <w:rPr>
+                            <w:rFonts w:ascii="Arial" w:eastAsia="SimSun" w:hAnsi="Arial" w:cs="Arial"/>
+                            <w:color w:val="3B3E42"/>
+                            <w:sz w:val="18"/>
+                            <w:szCs w:val="18"/>
+                            <w:lang w:eastAsia="zh-CN"/>
+                          </w:rPr>
+                          <w:t xml:space="preserve"> database and build internal web interface by </w:t>
+                        </w:r>
+                        <w:r>
+                          <w:rPr>
+                            <w:rFonts w:ascii="Arial" w:eastAsia="SimSun" w:hAnsi="Arial" w:cs="Arial"/>
+                            <w:b/>
+                            <w:color w:val="3B3E42"/>
+                            <w:sz w:val="18"/>
+                            <w:szCs w:val="18"/>
+                            <w:lang w:eastAsia="zh-CN"/>
+                          </w:rPr>
+                          <w:t>PHP</w:t>
+                        </w:r>
+                        <w:r>
+                          <w:rPr>
+                            <w:rFonts w:ascii="Arial" w:eastAsia="SimSun" w:hAnsi="Arial" w:cs="Arial"/>
+                            <w:color w:val="3B3E42"/>
+                            <w:sz w:val="18"/>
+                            <w:szCs w:val="18"/>
+                            <w:lang w:eastAsia="zh-CN"/>
+                          </w:rPr>
+                          <w:t xml:space="preserve"> for easy access to the database;</w:t>
+                        </w:r>
+                      </w:p>
+                      <w:p>
+                        <w:pPr>
+                          <w:pStyle w:val="ColorfulList-Accent11"/>
+                          <w:numPr>
+                            <w:ilvl w:val="0"/>
+                            <w:numId w:val="1"/>
+                          </w:numPr>
+                          <w:spacing w:after="80" w:line="240" w:lineRule="auto"/>
+                          <w:rPr>
+                            <w:rFonts w:ascii="Arial" w:hAnsi="Arial" w:cs="Arial"/>
+                            <w:color w:val="3B3E42"/>
+                            <w:sz w:val="18"/>
+                            <w:szCs w:val="18"/>
+                          </w:rPr>
+                        </w:pPr>
+                        <w:r>
+                          <w:rPr>
                             <w:rFonts w:ascii="Arial" w:hAnsi="Arial" w:cs="Arial"/>
                             <w:color w:val="3B3E42"/>
                             <w:sz w:val="18"/>
@@ -1649,7 +2374,6 @@
                           <w:rPr>
                             <w:rFonts w:ascii="Arial" w:eastAsia="SimSun" w:hAnsi="Arial" w:cs="Arial"/>
                             <w:b/>
-                            <w:i/>
                             <w:color w:val="3B3E42"/>
                             <w:sz w:val="18"/>
                             <w:szCs w:val="18"/>
@@ -1770,22 +2494,11 @@
                             <w:sz w:val="18"/>
                             <w:szCs w:val="18"/>
                           </w:rPr>
-                          <w:t>(on</w:t>
-                        </w:r>
-                        <w:r>
-                          <w:rPr>
-                            <w:rFonts w:ascii="Arial" w:eastAsia="Arial" w:hAnsi="Arial" w:cs="Arial"/>
-                            <w:b/>
-                            <w:bCs/>
-                            <w:color w:val="3B3E42"/>
-                            <w:sz w:val="18"/>
-                            <w:szCs w:val="18"/>
-                          </w:rPr>
-                          <w:t xml:space="preserve"> </w:t>
-                        </w:r>
-                        <w:r>
-                          <w:rPr>
-                            <w:rFonts w:ascii="Arial,SimSun" w:eastAsia="Arial,SimSun" w:hAnsi="Arial,SimSun" w:cs="Arial,SimSun"/>
+                          <w:t>(</w:t>
+                        </w:r>
+                        <w:r>
+                          <w:rPr>
+                            <w:rFonts w:ascii="Arial" w:eastAsia="Arial,SimSun" w:hAnsi="Arial" w:cs="Arial"/>
                             <w:b/>
                             <w:bCs/>
                             <w:color w:val="3B3E42"/>
@@ -1972,7 +2685,6 @@
                           <w:rPr>
                             <w:rFonts w:ascii="Arial" w:eastAsia="SimSun" w:hAnsi="Arial" w:cs="Arial"/>
                             <w:b/>
-                            <w:i/>
                             <w:color w:val="3B3E42"/>
                             <w:sz w:val="18"/>
                             <w:szCs w:val="18"/>
@@ -1994,7 +2706,6 @@
                           <w:rPr>
                             <w:rFonts w:ascii="Arial" w:eastAsia="SimSun" w:hAnsi="Arial" w:cs="Arial"/>
                             <w:b/>
-                            <w:i/>
                             <w:color w:val="3B3E42"/>
                             <w:sz w:val="18"/>
                             <w:szCs w:val="18"/>
@@ -2089,7 +2800,6 @@
                           <w:rPr>
                             <w:rFonts w:ascii="Arial" w:hAnsi="Arial" w:cs="Arial"/>
                             <w:b/>
-                            <w:i/>
                             <w:color w:val="3B3E42"/>
                             <w:sz w:val="18"/>
                             <w:szCs w:val="18"/>
@@ -2153,7 +2863,6 @@
                           <w:rPr>
                             <w:rFonts w:ascii="Arial" w:eastAsia="SimSun" w:hAnsi="Arial" w:cs="Arial"/>
                             <w:b/>
-                            <w:i/>
                             <w:color w:val="3B3E42"/>
                             <w:sz w:val="18"/>
                             <w:szCs w:val="18"/>
@@ -2386,7 +3095,17 @@
                             <w:sz w:val="18"/>
                             <w:szCs w:val="18"/>
                           </w:rPr>
-                          <w:t>(on BRMI/RBI)</w:t>
+                          <w:t>(</w:t>
+                        </w:r>
+                        <w:r>
+                          <w:rPr>
+                            <w:rFonts w:ascii="Arial" w:hAnsi="Arial" w:cs="Arial"/>
+                            <w:b/>
+                            <w:color w:val="3B3E42"/>
+                            <w:sz w:val="18"/>
+                            <w:szCs w:val="18"/>
+                          </w:rPr>
+                          <w:t>BRMI/RBI)</w:t>
                         </w:r>
                       </w:p>
                     </w:tc>
@@ -2676,7 +3395,6 @@
                           <w:rPr>
                             <w:rFonts w:ascii="Arial" w:hAnsi="Arial" w:cs="Arial"/>
                             <w:b/>
-                            <w:i/>
                             <w:color w:val="3B3E42"/>
                             <w:sz w:val="18"/>
                             <w:szCs w:val="18"/>
@@ -3794,7 +4512,7 @@
 </file>
 
 <file path=word/endnotes.xml><?xml version="1.0" encoding="utf-8"?>
-<w:endnotes xmlns:wpc="http://schemas.microsoft.com/office/word/2010/wordprocessingCanvas" xmlns:mc="http://schemas.openxmlformats.org/markup-compatibility/2006" xmlns:o="urn:schemas-microsoft-com:office:office" xmlns:r="http://schemas.openxmlformats.org/officeDocument/2006/relationships" xmlns:m="http://schemas.openxmlformats.org/officeDocument/2006/math" xmlns:v="urn:schemas-microsoft-com:vml" xmlns:wp14="http://schemas.microsoft.com/office/word/2010/wordprocessingDrawing" xmlns:wp="http://schemas.openxmlformats.org/drawingml/2006/wordprocessingDrawing" xmlns:w10="urn:schemas-microsoft-com:office:word" xmlns:w="http://schemas.openxmlformats.org/wordprocessingml/2006/main" xmlns:w14="http://schemas.microsoft.com/office/word/2010/wordml" xmlns:w15="http://schemas.microsoft.com/office/word/2012/wordml" xmlns:wpg="http://schemas.microsoft.com/office/word/2010/wordprocessingGroup" xmlns:wpi="http://schemas.microsoft.com/office/word/2010/wordprocessingInk" xmlns:wne="http://schemas.microsoft.com/office/word/2006/wordml" xmlns:wps="http://schemas.microsoft.com/office/word/2010/wordprocessingShape" mc:Ignorable="w14 w15 wp14">
+<w:endnotes xmlns:wpc="http://schemas.microsoft.com/office/word/2010/wordprocessingCanvas" xmlns:mo="http://schemas.microsoft.com/office/mac/office/2008/main" xmlns:mc="http://schemas.openxmlformats.org/markup-compatibility/2006" xmlns:mv="urn:schemas-microsoft-com:mac:vml" xmlns:o="urn:schemas-microsoft-com:office:office" xmlns:r="http://schemas.openxmlformats.org/officeDocument/2006/relationships" xmlns:m="http://schemas.openxmlformats.org/officeDocument/2006/math" xmlns:v="urn:schemas-microsoft-com:vml" xmlns:wp14="http://schemas.microsoft.com/office/word/2010/wordprocessingDrawing" xmlns:wp="http://schemas.openxmlformats.org/drawingml/2006/wordprocessingDrawing" xmlns:w10="urn:schemas-microsoft-com:office:word" xmlns:w="http://schemas.openxmlformats.org/wordprocessingml/2006/main" xmlns:w14="http://schemas.microsoft.com/office/word/2010/wordml" xmlns:wpg="http://schemas.microsoft.com/office/word/2010/wordprocessingGroup" xmlns:wpi="http://schemas.microsoft.com/office/word/2010/wordprocessingInk" xmlns:wne="http://schemas.microsoft.com/office/word/2006/wordml" xmlns:wps="http://schemas.microsoft.com/office/word/2010/wordprocessingShape" mc:Ignorable="w14 wp14">
   <w:endnote w:type="separator" w:id="-1">
     <w:p>
       <w:pPr>
@@ -3819,7 +4537,7 @@
 </file>
 
 <file path=word/footer1.xml><?xml version="1.0" encoding="utf-8"?>
-<w:ftr xmlns:wpc="http://schemas.microsoft.com/office/word/2010/wordprocessingCanvas" xmlns:mc="http://schemas.openxmlformats.org/markup-compatibility/2006" xmlns:o="urn:schemas-microsoft-com:office:office" xmlns:r="http://schemas.openxmlformats.org/officeDocument/2006/relationships" xmlns:m="http://schemas.openxmlformats.org/officeDocument/2006/math" xmlns:v="urn:schemas-microsoft-com:vml" xmlns:wp14="http://schemas.microsoft.com/office/word/2010/wordprocessingDrawing" xmlns:wp="http://schemas.openxmlformats.org/drawingml/2006/wordprocessingDrawing" xmlns:w10="urn:schemas-microsoft-com:office:word" xmlns:w="http://schemas.openxmlformats.org/wordprocessingml/2006/main" xmlns:w14="http://schemas.microsoft.com/office/word/2010/wordml" xmlns:w15="http://schemas.microsoft.com/office/word/2012/wordml" xmlns:wpg="http://schemas.microsoft.com/office/word/2010/wordprocessingGroup" xmlns:wpi="http://schemas.microsoft.com/office/word/2010/wordprocessingInk" xmlns:wne="http://schemas.microsoft.com/office/word/2006/wordml" xmlns:wps="http://schemas.microsoft.com/office/word/2010/wordprocessingShape" mc:Ignorable="w14 w15 wp14">
+<w:ftr xmlns:wpc="http://schemas.microsoft.com/office/word/2010/wordprocessingCanvas" xmlns:mo="http://schemas.microsoft.com/office/mac/office/2008/main" xmlns:mc="http://schemas.openxmlformats.org/markup-compatibility/2006" xmlns:mv="urn:schemas-microsoft-com:mac:vml" xmlns:o="urn:schemas-microsoft-com:office:office" xmlns:r="http://schemas.openxmlformats.org/officeDocument/2006/relationships" xmlns:m="http://schemas.openxmlformats.org/officeDocument/2006/math" xmlns:v="urn:schemas-microsoft-com:vml" xmlns:wp14="http://schemas.microsoft.com/office/word/2010/wordprocessingDrawing" xmlns:wp="http://schemas.openxmlformats.org/drawingml/2006/wordprocessingDrawing" xmlns:w10="urn:schemas-microsoft-com:office:word" xmlns:w="http://schemas.openxmlformats.org/wordprocessingml/2006/main" xmlns:w14="http://schemas.microsoft.com/office/word/2010/wordml" xmlns:wpg="http://schemas.microsoft.com/office/word/2010/wordprocessingGroup" xmlns:wpi="http://schemas.microsoft.com/office/word/2010/wordprocessingInk" xmlns:wne="http://schemas.microsoft.com/office/word/2006/wordml" xmlns:wps="http://schemas.microsoft.com/office/word/2010/wordprocessingShape" mc:Ignorable="w14 wp14">
   <w:p>
     <w:pPr>
       <w:pStyle w:val="Footer"/>
@@ -3829,7 +4547,7 @@
 </file>
 
 <file path=word/footer2.xml><?xml version="1.0" encoding="utf-8"?>
-<w:ftr xmlns:wpc="http://schemas.microsoft.com/office/word/2010/wordprocessingCanvas" xmlns:mc="http://schemas.openxmlformats.org/markup-compatibility/2006" xmlns:o="urn:schemas-microsoft-com:office:office" xmlns:r="http://schemas.openxmlformats.org/officeDocument/2006/relationships" xmlns:m="http://schemas.openxmlformats.org/officeDocument/2006/math" xmlns:v="urn:schemas-microsoft-com:vml" xmlns:wp14="http://schemas.microsoft.com/office/word/2010/wordprocessingDrawing" xmlns:wp="http://schemas.openxmlformats.org/drawingml/2006/wordprocessingDrawing" xmlns:w10="urn:schemas-microsoft-com:office:word" xmlns:w="http://schemas.openxmlformats.org/wordprocessingml/2006/main" xmlns:w14="http://schemas.microsoft.com/office/word/2010/wordml" xmlns:w15="http://schemas.microsoft.com/office/word/2012/wordml" xmlns:wpg="http://schemas.microsoft.com/office/word/2010/wordprocessingGroup" xmlns:wpi="http://schemas.microsoft.com/office/word/2010/wordprocessingInk" xmlns:wne="http://schemas.microsoft.com/office/word/2006/wordml" xmlns:wps="http://schemas.microsoft.com/office/word/2010/wordprocessingShape" mc:Ignorable="w14 w15 wp14">
+<w:ftr xmlns:wpc="http://schemas.microsoft.com/office/word/2010/wordprocessingCanvas" xmlns:mo="http://schemas.microsoft.com/office/mac/office/2008/main" xmlns:mc="http://schemas.openxmlformats.org/markup-compatibility/2006" xmlns:mv="urn:schemas-microsoft-com:mac:vml" xmlns:o="urn:schemas-microsoft-com:office:office" xmlns:r="http://schemas.openxmlformats.org/officeDocument/2006/relationships" xmlns:m="http://schemas.openxmlformats.org/officeDocument/2006/math" xmlns:v="urn:schemas-microsoft-com:vml" xmlns:wp14="http://schemas.microsoft.com/office/word/2010/wordprocessingDrawing" xmlns:wp="http://schemas.openxmlformats.org/drawingml/2006/wordprocessingDrawing" xmlns:w10="urn:schemas-microsoft-com:office:word" xmlns:w="http://schemas.openxmlformats.org/wordprocessingml/2006/main" xmlns:w14="http://schemas.microsoft.com/office/word/2010/wordml" xmlns:wpg="http://schemas.microsoft.com/office/word/2010/wordprocessingGroup" xmlns:wpi="http://schemas.microsoft.com/office/word/2010/wordprocessingInk" xmlns:wne="http://schemas.microsoft.com/office/word/2006/wordml" xmlns:wps="http://schemas.microsoft.com/office/word/2010/wordprocessingShape" mc:Ignorable="w14 wp14">
   <w:p>
     <w:pPr>
       <w:pStyle w:val="Footer"/>
@@ -3839,7 +4557,7 @@
 </file>
 
 <file path=word/footer3.xml><?xml version="1.0" encoding="utf-8"?>
-<w:ftr xmlns:wpc="http://schemas.microsoft.com/office/word/2010/wordprocessingCanvas" xmlns:mc="http://schemas.openxmlformats.org/markup-compatibility/2006" xmlns:o="urn:schemas-microsoft-com:office:office" xmlns:r="http://schemas.openxmlformats.org/officeDocument/2006/relationships" xmlns:m="http://schemas.openxmlformats.org/officeDocument/2006/math" xmlns:v="urn:schemas-microsoft-com:vml" xmlns:wp14="http://schemas.microsoft.com/office/word/2010/wordprocessingDrawing" xmlns:wp="http://schemas.openxmlformats.org/drawingml/2006/wordprocessingDrawing" xmlns:w10="urn:schemas-microsoft-com:office:word" xmlns:w="http://schemas.openxmlformats.org/wordprocessingml/2006/main" xmlns:w14="http://schemas.microsoft.com/office/word/2010/wordml" xmlns:w15="http://schemas.microsoft.com/office/word/2012/wordml" xmlns:wpg="http://schemas.microsoft.com/office/word/2010/wordprocessingGroup" xmlns:wpi="http://schemas.microsoft.com/office/word/2010/wordprocessingInk" xmlns:wne="http://schemas.microsoft.com/office/word/2006/wordml" xmlns:wps="http://schemas.microsoft.com/office/word/2010/wordprocessingShape" mc:Ignorable="w14 w15 wp14">
+<w:ftr xmlns:wpc="http://schemas.microsoft.com/office/word/2010/wordprocessingCanvas" xmlns:mo="http://schemas.microsoft.com/office/mac/office/2008/main" xmlns:mc="http://schemas.openxmlformats.org/markup-compatibility/2006" xmlns:mv="urn:schemas-microsoft-com:mac:vml" xmlns:o="urn:schemas-microsoft-com:office:office" xmlns:r="http://schemas.openxmlformats.org/officeDocument/2006/relationships" xmlns:m="http://schemas.openxmlformats.org/officeDocument/2006/math" xmlns:v="urn:schemas-microsoft-com:vml" xmlns:wp14="http://schemas.microsoft.com/office/word/2010/wordprocessingDrawing" xmlns:wp="http://schemas.openxmlformats.org/drawingml/2006/wordprocessingDrawing" xmlns:w10="urn:schemas-microsoft-com:office:word" xmlns:w="http://schemas.openxmlformats.org/wordprocessingml/2006/main" xmlns:w14="http://schemas.microsoft.com/office/word/2010/wordml" xmlns:wpg="http://schemas.microsoft.com/office/word/2010/wordprocessingGroup" xmlns:wpi="http://schemas.microsoft.com/office/word/2010/wordprocessingInk" xmlns:wne="http://schemas.microsoft.com/office/word/2006/wordml" xmlns:wps="http://schemas.microsoft.com/office/word/2010/wordprocessingShape" mc:Ignorable="w14 wp14">
   <w:p>
     <w:pPr>
       <w:pStyle w:val="Footer"/>
@@ -3849,7 +4567,7 @@
 </file>
 
 <file path=word/footnotes.xml><?xml version="1.0" encoding="utf-8"?>
-<w:footnotes xmlns:wpc="http://schemas.microsoft.com/office/word/2010/wordprocessingCanvas" xmlns:mc="http://schemas.openxmlformats.org/markup-compatibility/2006" xmlns:o="urn:schemas-microsoft-com:office:office" xmlns:r="http://schemas.openxmlformats.org/officeDocument/2006/relationships" xmlns:m="http://schemas.openxmlformats.org/officeDocument/2006/math" xmlns:v="urn:schemas-microsoft-com:vml" xmlns:wp14="http://schemas.microsoft.com/office/word/2010/wordprocessingDrawing" xmlns:wp="http://schemas.openxmlformats.org/drawingml/2006/wordprocessingDrawing" xmlns:w10="urn:schemas-microsoft-com:office:word" xmlns:w="http://schemas.openxmlformats.org/wordprocessingml/2006/main" xmlns:w14="http://schemas.microsoft.com/office/word/2010/wordml" xmlns:w15="http://schemas.microsoft.com/office/word/2012/wordml" xmlns:wpg="http://schemas.microsoft.com/office/word/2010/wordprocessingGroup" xmlns:wpi="http://schemas.microsoft.com/office/word/2010/wordprocessingInk" xmlns:wne="http://schemas.microsoft.com/office/word/2006/wordml" xmlns:wps="http://schemas.microsoft.com/office/word/2010/wordprocessingShape" mc:Ignorable="w14 w15 wp14">
+<w:footnotes xmlns:wpc="http://schemas.microsoft.com/office/word/2010/wordprocessingCanvas" xmlns:mo="http://schemas.microsoft.com/office/mac/office/2008/main" xmlns:mc="http://schemas.openxmlformats.org/markup-compatibility/2006" xmlns:mv="urn:schemas-microsoft-com:mac:vml" xmlns:o="urn:schemas-microsoft-com:office:office" xmlns:r="http://schemas.openxmlformats.org/officeDocument/2006/relationships" xmlns:m="http://schemas.openxmlformats.org/officeDocument/2006/math" xmlns:v="urn:schemas-microsoft-com:vml" xmlns:wp14="http://schemas.microsoft.com/office/word/2010/wordprocessingDrawing" xmlns:wp="http://schemas.openxmlformats.org/drawingml/2006/wordprocessingDrawing" xmlns:w10="urn:schemas-microsoft-com:office:word" xmlns:w="http://schemas.openxmlformats.org/wordprocessingml/2006/main" xmlns:w14="http://schemas.microsoft.com/office/word/2010/wordml" xmlns:wpg="http://schemas.microsoft.com/office/word/2010/wordprocessingGroup" xmlns:wpi="http://schemas.microsoft.com/office/word/2010/wordprocessingInk" xmlns:wne="http://schemas.microsoft.com/office/word/2006/wordml" xmlns:wps="http://schemas.microsoft.com/office/word/2010/wordprocessingShape" mc:Ignorable="w14 wp14">
   <w:footnote w:type="separator" w:id="-1">
     <w:p>
       <w:pPr>
@@ -3874,7 +4592,7 @@
 </file>
 
 <file path=word/header1.xml><?xml version="1.0" encoding="utf-8"?>
-<w:hdr xmlns:wpc="http://schemas.microsoft.com/office/word/2010/wordprocessingCanvas" xmlns:mc="http://schemas.openxmlformats.org/markup-compatibility/2006" xmlns:o="urn:schemas-microsoft-com:office:office" xmlns:r="http://schemas.openxmlformats.org/officeDocument/2006/relationships" xmlns:m="http://schemas.openxmlformats.org/officeDocument/2006/math" xmlns:v="urn:schemas-microsoft-com:vml" xmlns:wp14="http://schemas.microsoft.com/office/word/2010/wordprocessingDrawing" xmlns:wp="http://schemas.openxmlformats.org/drawingml/2006/wordprocessingDrawing" xmlns:w10="urn:schemas-microsoft-com:office:word" xmlns:w="http://schemas.openxmlformats.org/wordprocessingml/2006/main" xmlns:w14="http://schemas.microsoft.com/office/word/2010/wordml" xmlns:w15="http://schemas.microsoft.com/office/word/2012/wordml" xmlns:wpg="http://schemas.microsoft.com/office/word/2010/wordprocessingGroup" xmlns:wpi="http://schemas.microsoft.com/office/word/2010/wordprocessingInk" xmlns:wne="http://schemas.microsoft.com/office/word/2006/wordml" xmlns:wps="http://schemas.microsoft.com/office/word/2010/wordprocessingShape" mc:Ignorable="w14 w15 wp14">
+<w:hdr xmlns:wpc="http://schemas.microsoft.com/office/word/2010/wordprocessingCanvas" xmlns:mo="http://schemas.microsoft.com/office/mac/office/2008/main" xmlns:mc="http://schemas.openxmlformats.org/markup-compatibility/2006" xmlns:mv="urn:schemas-microsoft-com:mac:vml" xmlns:o="urn:schemas-microsoft-com:office:office" xmlns:r="http://schemas.openxmlformats.org/officeDocument/2006/relationships" xmlns:m="http://schemas.openxmlformats.org/officeDocument/2006/math" xmlns:v="urn:schemas-microsoft-com:vml" xmlns:wp14="http://schemas.microsoft.com/office/word/2010/wordprocessingDrawing" xmlns:wp="http://schemas.openxmlformats.org/drawingml/2006/wordprocessingDrawing" xmlns:w10="urn:schemas-microsoft-com:office:word" xmlns:w="http://schemas.openxmlformats.org/wordprocessingml/2006/main" xmlns:w14="http://schemas.microsoft.com/office/word/2010/wordml" xmlns:wpg="http://schemas.microsoft.com/office/word/2010/wordprocessingGroup" xmlns:wpi="http://schemas.microsoft.com/office/word/2010/wordprocessingInk" xmlns:wne="http://schemas.microsoft.com/office/word/2006/wordml" xmlns:wps="http://schemas.microsoft.com/office/word/2010/wordprocessingShape" mc:Ignorable="w14 wp14">
   <w:p>
     <w:pPr>
       <w:pStyle w:val="Header"/>
@@ -3884,7 +4602,7 @@
 </file>
 
 <file path=word/header2.xml><?xml version="1.0" encoding="utf-8"?>
-<w:hdr xmlns:wpc="http://schemas.microsoft.com/office/word/2010/wordprocessingCanvas" xmlns:mc="http://schemas.openxmlformats.org/markup-compatibility/2006" xmlns:o="urn:schemas-microsoft-com:office:office" xmlns:r="http://schemas.openxmlformats.org/officeDocument/2006/relationships" xmlns:m="http://schemas.openxmlformats.org/officeDocument/2006/math" xmlns:v="urn:schemas-microsoft-com:vml" xmlns:wp14="http://schemas.microsoft.com/office/word/2010/wordprocessingDrawing" xmlns:wp="http://schemas.openxmlformats.org/drawingml/2006/wordprocessingDrawing" xmlns:w10="urn:schemas-microsoft-com:office:word" xmlns:w="http://schemas.openxmlformats.org/wordprocessingml/2006/main" xmlns:w14="http://schemas.microsoft.com/office/word/2010/wordml" xmlns:w15="http://schemas.microsoft.com/office/word/2012/wordml" xmlns:wpg="http://schemas.microsoft.com/office/word/2010/wordprocessingGroup" xmlns:wpi="http://schemas.microsoft.com/office/word/2010/wordprocessingInk" xmlns:wne="http://schemas.microsoft.com/office/word/2006/wordml" xmlns:wps="http://schemas.microsoft.com/office/word/2010/wordprocessingShape" mc:Ignorable="w14 w15 wp14">
+<w:hdr xmlns:wpc="http://schemas.microsoft.com/office/word/2010/wordprocessingCanvas" xmlns:mo="http://schemas.microsoft.com/office/mac/office/2008/main" xmlns:mc="http://schemas.openxmlformats.org/markup-compatibility/2006" xmlns:mv="urn:schemas-microsoft-com:mac:vml" xmlns:o="urn:schemas-microsoft-com:office:office" xmlns:r="http://schemas.openxmlformats.org/officeDocument/2006/relationships" xmlns:m="http://schemas.openxmlformats.org/officeDocument/2006/math" xmlns:v="urn:schemas-microsoft-com:vml" xmlns:wp14="http://schemas.microsoft.com/office/word/2010/wordprocessingDrawing" xmlns:wp="http://schemas.openxmlformats.org/drawingml/2006/wordprocessingDrawing" xmlns:w10="urn:schemas-microsoft-com:office:word" xmlns:w="http://schemas.openxmlformats.org/wordprocessingml/2006/main" xmlns:w14="http://schemas.microsoft.com/office/word/2010/wordml" xmlns:wpg="http://schemas.microsoft.com/office/word/2010/wordprocessingGroup" xmlns:wpi="http://schemas.microsoft.com/office/word/2010/wordprocessingInk" xmlns:wne="http://schemas.microsoft.com/office/word/2006/wordml" xmlns:wps="http://schemas.microsoft.com/office/word/2010/wordprocessingShape" mc:Ignorable="w14 wp14">
   <w:p>
     <w:pPr>
       <w:pStyle w:val="Header"/>
@@ -3894,7 +4612,7 @@
 </file>
 
 <file path=word/header3.xml><?xml version="1.0" encoding="utf-8"?>
-<w:hdr xmlns:wpc="http://schemas.microsoft.com/office/word/2010/wordprocessingCanvas" xmlns:mc="http://schemas.openxmlformats.org/markup-compatibility/2006" xmlns:o="urn:schemas-microsoft-com:office:office" xmlns:r="http://schemas.openxmlformats.org/officeDocument/2006/relationships" xmlns:m="http://schemas.openxmlformats.org/officeDocument/2006/math" xmlns:v="urn:schemas-microsoft-com:vml" xmlns:wp14="http://schemas.microsoft.com/office/word/2010/wordprocessingDrawing" xmlns:wp="http://schemas.openxmlformats.org/drawingml/2006/wordprocessingDrawing" xmlns:w10="urn:schemas-microsoft-com:office:word" xmlns:w="http://schemas.openxmlformats.org/wordprocessingml/2006/main" xmlns:w14="http://schemas.microsoft.com/office/word/2010/wordml" xmlns:w15="http://schemas.microsoft.com/office/word/2012/wordml" xmlns:wpg="http://schemas.microsoft.com/office/word/2010/wordprocessingGroup" xmlns:wpi="http://schemas.microsoft.com/office/word/2010/wordprocessingInk" xmlns:wne="http://schemas.microsoft.com/office/word/2006/wordml" xmlns:wps="http://schemas.microsoft.com/office/word/2010/wordprocessingShape" mc:Ignorable="w14 w15 wp14">
+<w:hdr xmlns:wpc="http://schemas.microsoft.com/office/word/2010/wordprocessingCanvas" xmlns:mo="http://schemas.microsoft.com/office/mac/office/2008/main" xmlns:mc="http://schemas.openxmlformats.org/markup-compatibility/2006" xmlns:mv="urn:schemas-microsoft-com:mac:vml" xmlns:o="urn:schemas-microsoft-com:office:office" xmlns:r="http://schemas.openxmlformats.org/officeDocument/2006/relationships" xmlns:m="http://schemas.openxmlformats.org/officeDocument/2006/math" xmlns:v="urn:schemas-microsoft-com:vml" xmlns:wp14="http://schemas.microsoft.com/office/word/2010/wordprocessingDrawing" xmlns:wp="http://schemas.openxmlformats.org/drawingml/2006/wordprocessingDrawing" xmlns:w10="urn:schemas-microsoft-com:office:word" xmlns:w="http://schemas.openxmlformats.org/wordprocessingml/2006/main" xmlns:w14="http://schemas.microsoft.com/office/word/2010/wordml" xmlns:wpg="http://schemas.microsoft.com/office/word/2010/wordprocessingGroup" xmlns:wpi="http://schemas.microsoft.com/office/word/2010/wordprocessingInk" xmlns:wne="http://schemas.microsoft.com/office/word/2006/wordml" xmlns:wps="http://schemas.microsoft.com/office/word/2010/wordprocessingShape" mc:Ignorable="w14 wp14">
   <w:p>
     <w:pPr>
       <w:pStyle w:val="Header"/>
@@ -3904,8 +4622,8 @@
 </file>
 
 <file path=word/numbering.xml><?xml version="1.0" encoding="utf-8"?>
-<w:numbering xmlns:wpc="http://schemas.microsoft.com/office/word/2010/wordprocessingCanvas" xmlns:mc="http://schemas.openxmlformats.org/markup-compatibility/2006" xmlns:o="urn:schemas-microsoft-com:office:office" xmlns:r="http://schemas.openxmlformats.org/officeDocument/2006/relationships" xmlns:m="http://schemas.openxmlformats.org/officeDocument/2006/math" xmlns:v="urn:schemas-microsoft-com:vml" xmlns:wp14="http://schemas.microsoft.com/office/word/2010/wordprocessingDrawing" xmlns:wp="http://schemas.openxmlformats.org/drawingml/2006/wordprocessingDrawing" xmlns:w10="urn:schemas-microsoft-com:office:word" xmlns:w="http://schemas.openxmlformats.org/wordprocessingml/2006/main" xmlns:w14="http://schemas.microsoft.com/office/word/2010/wordml" xmlns:w15="http://schemas.microsoft.com/office/word/2012/wordml" xmlns:wpg="http://schemas.microsoft.com/office/word/2010/wordprocessingGroup" xmlns:wpi="http://schemas.microsoft.com/office/word/2010/wordprocessingInk" xmlns:wne="http://schemas.microsoft.com/office/word/2006/wordml" xmlns:wps="http://schemas.microsoft.com/office/word/2010/wordprocessingShape" mc:Ignorable="w14 w15 wp14">
-  <w:abstractNum w:abstractNumId="0" w15:restartNumberingAfterBreak="0">
+<w:numbering xmlns:wpc="http://schemas.microsoft.com/office/word/2010/wordprocessingCanvas" xmlns:mo="http://schemas.microsoft.com/office/mac/office/2008/main" xmlns:mc="http://schemas.openxmlformats.org/markup-compatibility/2006" xmlns:mv="urn:schemas-microsoft-com:mac:vml" xmlns:o="urn:schemas-microsoft-com:office:office" xmlns:r="http://schemas.openxmlformats.org/officeDocument/2006/relationships" xmlns:m="http://schemas.openxmlformats.org/officeDocument/2006/math" xmlns:v="urn:schemas-microsoft-com:vml" xmlns:wp14="http://schemas.microsoft.com/office/word/2010/wordprocessingDrawing" xmlns:wp="http://schemas.openxmlformats.org/drawingml/2006/wordprocessingDrawing" xmlns:w10="urn:schemas-microsoft-com:office:word" xmlns:w="http://schemas.openxmlformats.org/wordprocessingml/2006/main" xmlns:w14="http://schemas.microsoft.com/office/word/2010/wordml" xmlns:wpg="http://schemas.microsoft.com/office/word/2010/wordprocessingGroup" xmlns:wpi="http://schemas.microsoft.com/office/word/2010/wordprocessingInk" xmlns:wne="http://schemas.microsoft.com/office/word/2006/wordml" xmlns:wps="http://schemas.microsoft.com/office/word/2010/wordprocessingShape" mc:Ignorable="w14 wp14">
+  <w:abstractNum w:abstractNumId="0">
     <w:nsid w:val="2A5123A6"/>
     <w:multiLevelType w:val="hybridMultilevel"/>
     <w:tmpl w:val="7E76180A"/>
@@ -4018,7 +4736,7 @@
       </w:rPr>
     </w:lvl>
   </w:abstractNum>
-  <w:abstractNum w:abstractNumId="1" w15:restartNumberingAfterBreak="0">
+  <w:abstractNum w:abstractNumId="1">
     <w:nsid w:val="2F1205AF"/>
     <w:multiLevelType w:val="hybridMultilevel"/>
     <w:tmpl w:val="56A0A26C"/>
@@ -4131,7 +4849,7 @@
       </w:rPr>
     </w:lvl>
   </w:abstractNum>
-  <w:abstractNum w:abstractNumId="2" w15:restartNumberingAfterBreak="0">
+  <w:abstractNum w:abstractNumId="2">
     <w:nsid w:val="3F090B33"/>
     <w:multiLevelType w:val="hybridMultilevel"/>
     <w:tmpl w:val="B19E85F2"/>
@@ -4244,7 +4962,7 @@
       </w:rPr>
     </w:lvl>
   </w:abstractNum>
-  <w:abstractNum w:abstractNumId="3" w15:restartNumberingAfterBreak="0">
+  <w:abstractNum w:abstractNumId="3">
     <w:nsid w:val="4BCB6B2D"/>
     <w:multiLevelType w:val="hybridMultilevel"/>
     <w:tmpl w:val="BDDC29E2"/>
@@ -4373,7 +5091,7 @@
 </file>
 
 <file path=word/styles.xml><?xml version="1.0" encoding="utf-8"?>
-<w:styles xmlns:mc="http://schemas.openxmlformats.org/markup-compatibility/2006" xmlns:r="http://schemas.openxmlformats.org/officeDocument/2006/relationships" xmlns:w="http://schemas.openxmlformats.org/wordprocessingml/2006/main" xmlns:w14="http://schemas.microsoft.com/office/word/2010/wordml" xmlns:w15="http://schemas.microsoft.com/office/word/2012/wordml" mc:Ignorable="w14 w15">
+<w:styles xmlns:mc="http://schemas.openxmlformats.org/markup-compatibility/2006" xmlns:r="http://schemas.openxmlformats.org/officeDocument/2006/relationships" xmlns:w="http://schemas.openxmlformats.org/wordprocessingml/2006/main" xmlns:w14="http://schemas.microsoft.com/office/word/2010/wordml" mc:Ignorable="w14">
   <w:docDefaults>
     <w:rPrDefault>
       <w:rPr>
@@ -4389,378 +5107,440 @@
       </w:pPr>
     </w:pPrDefault>
   </w:docDefaults>
-  <w:latentStyles w:defLockedState="0" w:defUIPriority="99" w:defSemiHidden="0" w:defUnhideWhenUsed="0" w:defQFormat="0" w:count="371">
-    <w:lsdException w:name="Normal" w:uiPriority="0" w:qFormat="1"/>
-    <w:lsdException w:name="heading 1" w:uiPriority="9" w:qFormat="1"/>
-    <w:lsdException w:name="heading 2" w:semiHidden="1" w:uiPriority="9" w:unhideWhenUsed="1" w:qFormat="1"/>
-    <w:lsdException w:name="heading 3" w:semiHidden="1" w:uiPriority="9" w:unhideWhenUsed="1" w:qFormat="1"/>
-    <w:lsdException w:name="heading 4" w:semiHidden="1" w:uiPriority="9" w:unhideWhenUsed="1" w:qFormat="1"/>
-    <w:lsdException w:name="heading 5" w:semiHidden="1" w:uiPriority="9" w:unhideWhenUsed="1" w:qFormat="1"/>
-    <w:lsdException w:name="heading 6" w:semiHidden="1" w:uiPriority="9" w:unhideWhenUsed="1" w:qFormat="1"/>
-    <w:lsdException w:name="heading 7" w:semiHidden="1" w:uiPriority="9" w:unhideWhenUsed="1" w:qFormat="1"/>
-    <w:lsdException w:name="heading 8" w:semiHidden="1" w:uiPriority="9" w:unhideWhenUsed="1" w:qFormat="1"/>
-    <w:lsdException w:name="heading 9" w:semiHidden="1" w:uiPriority="9" w:unhideWhenUsed="1" w:qFormat="1"/>
-    <w:lsdException w:name="index 1" w:semiHidden="1" w:unhideWhenUsed="1"/>
-    <w:lsdException w:name="index 2" w:semiHidden="1" w:unhideWhenUsed="1"/>
-    <w:lsdException w:name="index 3" w:semiHidden="1" w:unhideWhenUsed="1"/>
-    <w:lsdException w:name="index 4" w:semiHidden="1" w:unhideWhenUsed="1"/>
-    <w:lsdException w:name="index 5" w:semiHidden="1" w:unhideWhenUsed="1"/>
-    <w:lsdException w:name="index 6" w:semiHidden="1" w:unhideWhenUsed="1"/>
-    <w:lsdException w:name="index 7" w:semiHidden="1" w:unhideWhenUsed="1"/>
-    <w:lsdException w:name="index 8" w:semiHidden="1" w:unhideWhenUsed="1"/>
-    <w:lsdException w:name="index 9" w:semiHidden="1" w:unhideWhenUsed="1"/>
-    <w:lsdException w:name="toc 1" w:semiHidden="1" w:uiPriority="39" w:unhideWhenUsed="1"/>
-    <w:lsdException w:name="toc 2" w:semiHidden="1" w:uiPriority="39" w:unhideWhenUsed="1"/>
-    <w:lsdException w:name="toc 3" w:semiHidden="1" w:uiPriority="39" w:unhideWhenUsed="1"/>
-    <w:lsdException w:name="toc 4" w:semiHidden="1" w:uiPriority="39" w:unhideWhenUsed="1"/>
-    <w:lsdException w:name="toc 5" w:semiHidden="1" w:uiPriority="39" w:unhideWhenUsed="1"/>
-    <w:lsdException w:name="toc 6" w:semiHidden="1" w:uiPriority="39" w:unhideWhenUsed="1"/>
-    <w:lsdException w:name="toc 7" w:semiHidden="1" w:uiPriority="39" w:unhideWhenUsed="1"/>
-    <w:lsdException w:name="toc 8" w:semiHidden="1" w:uiPriority="39" w:unhideWhenUsed="1"/>
-    <w:lsdException w:name="toc 9" w:semiHidden="1" w:uiPriority="39" w:unhideWhenUsed="1"/>
-    <w:lsdException w:name="Normal Indent" w:semiHidden="1" w:unhideWhenUsed="1"/>
-    <w:lsdException w:name="footnote text" w:semiHidden="1" w:unhideWhenUsed="1"/>
-    <w:lsdException w:name="annotation text" w:semiHidden="1" w:unhideWhenUsed="1"/>
-    <w:lsdException w:name="header" w:semiHidden="1" w:unhideWhenUsed="1"/>
-    <w:lsdException w:name="footer" w:semiHidden="1" w:unhideWhenUsed="1"/>
-    <w:lsdException w:name="index heading" w:semiHidden="1" w:unhideWhenUsed="1"/>
-    <w:lsdException w:name="caption" w:semiHidden="1" w:uiPriority="35" w:unhideWhenUsed="1" w:qFormat="1"/>
-    <w:lsdException w:name="table of figures" w:semiHidden="1" w:unhideWhenUsed="1"/>
-    <w:lsdException w:name="envelope address" w:semiHidden="1" w:unhideWhenUsed="1"/>
-    <w:lsdException w:name="envelope return" w:semiHidden="1" w:unhideWhenUsed="1"/>
-    <w:lsdException w:name="footnote reference" w:semiHidden="1" w:unhideWhenUsed="1"/>
-    <w:lsdException w:name="annotation reference" w:semiHidden="1" w:unhideWhenUsed="1"/>
-    <w:lsdException w:name="line number" w:semiHidden="1" w:unhideWhenUsed="1"/>
-    <w:lsdException w:name="page number" w:semiHidden="1" w:unhideWhenUsed="1"/>
-    <w:lsdException w:name="endnote reference" w:semiHidden="1" w:unhideWhenUsed="1"/>
-    <w:lsdException w:name="endnote text" w:semiHidden="1" w:unhideWhenUsed="1"/>
-    <w:lsdException w:name="table of authorities" w:semiHidden="1" w:unhideWhenUsed="1"/>
-    <w:lsdException w:name="macro" w:semiHidden="1" w:unhideWhenUsed="1"/>
-    <w:lsdException w:name="toa heading" w:semiHidden="1" w:unhideWhenUsed="1"/>
-    <w:lsdException w:name="List" w:semiHidden="1" w:unhideWhenUsed="1"/>
-    <w:lsdException w:name="List Bullet" w:semiHidden="1" w:unhideWhenUsed="1"/>
-    <w:lsdException w:name="List Number" w:semiHidden="1" w:unhideWhenUsed="1"/>
-    <w:lsdException w:name="List 2" w:semiHidden="1" w:unhideWhenUsed="1"/>
-    <w:lsdException w:name="List 3" w:semiHidden="1" w:unhideWhenUsed="1"/>
-    <w:lsdException w:name="List 4" w:semiHidden="1" w:unhideWhenUsed="1"/>
-    <w:lsdException w:name="List 5" w:semiHidden="1" w:unhideWhenUsed="1"/>
-    <w:lsdException w:name="List Bullet 2" w:semiHidden="1" w:unhideWhenUsed="1"/>
-    <w:lsdException w:name="List Bullet 3" w:semiHidden="1" w:unhideWhenUsed="1"/>
-    <w:lsdException w:name="List Bullet 4" w:semiHidden="1" w:unhideWhenUsed="1"/>
-    <w:lsdException w:name="List Bullet 5" w:semiHidden="1" w:unhideWhenUsed="1"/>
-    <w:lsdException w:name="List Number 2" w:semiHidden="1" w:unhideWhenUsed="1"/>
-    <w:lsdException w:name="List Number 3" w:semiHidden="1" w:unhideWhenUsed="1"/>
-    <w:lsdException w:name="List Number 4" w:semiHidden="1" w:unhideWhenUsed="1"/>
-    <w:lsdException w:name="List Number 5" w:semiHidden="1" w:unhideWhenUsed="1"/>
-    <w:lsdException w:name="Title" w:uiPriority="10" w:qFormat="1"/>
-    <w:lsdException w:name="Closing" w:semiHidden="1" w:unhideWhenUsed="1"/>
-    <w:lsdException w:name="Signature" w:semiHidden="1" w:unhideWhenUsed="1"/>
-    <w:lsdException w:name="Default Paragraph Font" w:semiHidden="1" w:uiPriority="1" w:unhideWhenUsed="1"/>
-    <w:lsdException w:name="Body Text" w:semiHidden="1" w:unhideWhenUsed="1"/>
-    <w:lsdException w:name="Body Text Indent" w:semiHidden="1" w:unhideWhenUsed="1"/>
-    <w:lsdException w:name="List Continue" w:semiHidden="1" w:unhideWhenUsed="1"/>
-    <w:lsdException w:name="List Continue 2" w:semiHidden="1" w:unhideWhenUsed="1"/>
-    <w:lsdException w:name="List Continue 3" w:semiHidden="1" w:unhideWhenUsed="1"/>
-    <w:lsdException w:name="List Continue 4" w:semiHidden="1" w:unhideWhenUsed="1"/>
-    <w:lsdException w:name="List Continue 5" w:semiHidden="1" w:unhideWhenUsed="1"/>
-    <w:lsdException w:name="Message Header" w:semiHidden="1" w:unhideWhenUsed="1"/>
-    <w:lsdException w:name="Subtitle" w:uiPriority="11" w:qFormat="1"/>
-    <w:lsdException w:name="Salutation" w:semiHidden="1" w:unhideWhenUsed="1"/>
-    <w:lsdException w:name="Date" w:semiHidden="1" w:unhideWhenUsed="1"/>
-    <w:lsdException w:name="Body Text First Indent" w:semiHidden="1" w:unhideWhenUsed="1"/>
-    <w:lsdException w:name="Body Text First Indent 2" w:semiHidden="1" w:unhideWhenUsed="1"/>
-    <w:lsdException w:name="Note Heading" w:semiHidden="1" w:unhideWhenUsed="1"/>
-    <w:lsdException w:name="Body Text 2" w:semiHidden="1" w:unhideWhenUsed="1"/>
-    <w:lsdException w:name="Body Text 3" w:semiHidden="1" w:unhideWhenUsed="1"/>
-    <w:lsdException w:name="Body Text Indent 2" w:semiHidden="1" w:unhideWhenUsed="1"/>
-    <w:lsdException w:name="Body Text Indent 3" w:semiHidden="1" w:unhideWhenUsed="1"/>
-    <w:lsdException w:name="Block Text" w:semiHidden="1" w:unhideWhenUsed="1"/>
-    <w:lsdException w:name="Hyperlink" w:semiHidden="1" w:unhideWhenUsed="1"/>
-    <w:lsdException w:name="FollowedHyperlink" w:semiHidden="1" w:unhideWhenUsed="1"/>
-    <w:lsdException w:name="Strong" w:uiPriority="22" w:qFormat="1"/>
-    <w:lsdException w:name="Emphasis" w:uiPriority="20" w:qFormat="1"/>
-    <w:lsdException w:name="Document Map" w:semiHidden="1" w:unhideWhenUsed="1"/>
-    <w:lsdException w:name="Plain Text" w:semiHidden="1" w:unhideWhenUsed="1"/>
-    <w:lsdException w:name="E-mail Signature" w:semiHidden="1" w:unhideWhenUsed="1"/>
-    <w:lsdException w:name="HTML Top of Form" w:semiHidden="1" w:unhideWhenUsed="1"/>
-    <w:lsdException w:name="HTML Bottom of Form" w:semiHidden="1" w:unhideWhenUsed="1"/>
-    <w:lsdException w:name="Normal (Web)" w:semiHidden="1" w:unhideWhenUsed="1"/>
-    <w:lsdException w:name="HTML Acronym" w:semiHidden="1" w:unhideWhenUsed="1"/>
-    <w:lsdException w:name="HTML Address" w:semiHidden="1" w:unhideWhenUsed="1"/>
-    <w:lsdException w:name="HTML Cite" w:semiHidden="1" w:unhideWhenUsed="1"/>
-    <w:lsdException w:name="HTML Code" w:semiHidden="1" w:unhideWhenUsed="1"/>
-    <w:lsdException w:name="HTML Definition" w:semiHidden="1" w:unhideWhenUsed="1"/>
-    <w:lsdException w:name="HTML Keyboard" w:semiHidden="1" w:unhideWhenUsed="1"/>
-    <w:lsdException w:name="HTML Preformatted" w:semiHidden="1" w:unhideWhenUsed="1"/>
-    <w:lsdException w:name="HTML Sample" w:semiHidden="1" w:unhideWhenUsed="1"/>
-    <w:lsdException w:name="HTML Typewriter" w:semiHidden="1" w:unhideWhenUsed="1"/>
-    <w:lsdException w:name="HTML Variable" w:semiHidden="1" w:unhideWhenUsed="1"/>
-    <w:lsdException w:name="Normal Table" w:semiHidden="1" w:unhideWhenUsed="1"/>
-    <w:lsdException w:name="annotation subject" w:semiHidden="1" w:unhideWhenUsed="1"/>
-    <w:lsdException w:name="No List" w:semiHidden="1" w:unhideWhenUsed="1"/>
-    <w:lsdException w:name="Outline List 1" w:semiHidden="1" w:unhideWhenUsed="1"/>
-    <w:lsdException w:name="Outline List 2" w:semiHidden="1" w:unhideWhenUsed="1"/>
-    <w:lsdException w:name="Outline List 3" w:semiHidden="1" w:unhideWhenUsed="1"/>
-    <w:lsdException w:name="Table Simple 1" w:semiHidden="1" w:unhideWhenUsed="1"/>
-    <w:lsdException w:name="Table Simple 2" w:semiHidden="1" w:unhideWhenUsed="1"/>
-    <w:lsdException w:name="Table Simple 3" w:semiHidden="1" w:unhideWhenUsed="1"/>
-    <w:lsdException w:name="Table Classic 1" w:semiHidden="1" w:unhideWhenUsed="1"/>
-    <w:lsdException w:name="Table Classic 2" w:semiHidden="1" w:unhideWhenUsed="1"/>
-    <w:lsdException w:name="Table Classic 3" w:semiHidden="1" w:unhideWhenUsed="1"/>
-    <w:lsdException w:name="Table Classic 4" w:semiHidden="1" w:unhideWhenUsed="1"/>
-    <w:lsdException w:name="Table Colorful 1" w:semiHidden="1" w:unhideWhenUsed="1"/>
-    <w:lsdException w:name="Table Colorful 2" w:semiHidden="1" w:unhideWhenUsed="1"/>
-    <w:lsdException w:name="Table Colorful 3" w:semiHidden="1" w:unhideWhenUsed="1"/>
-    <w:lsdException w:name="Table Columns 1" w:semiHidden="1" w:unhideWhenUsed="1"/>
-    <w:lsdException w:name="Table Columns 2" w:semiHidden="1" w:unhideWhenUsed="1"/>
-    <w:lsdException w:name="Table Columns 3" w:semiHidden="1" w:unhideWhenUsed="1"/>
-    <w:lsdException w:name="Table Columns 4" w:semiHidden="1" w:unhideWhenUsed="1"/>
-    <w:lsdException w:name="Table Columns 5" w:semiHidden="1" w:unhideWhenUsed="1"/>
-    <w:lsdException w:name="Table Grid 1" w:semiHidden="1" w:unhideWhenUsed="1"/>
-    <w:lsdException w:name="Table Grid 2" w:semiHidden="1" w:unhideWhenUsed="1"/>
-    <w:lsdException w:name="Table Grid 3" w:semiHidden="1" w:unhideWhenUsed="1"/>
-    <w:lsdException w:name="Table Grid 4" w:semiHidden="1" w:unhideWhenUsed="1"/>
-    <w:lsdException w:name="Table Grid 5" w:semiHidden="1" w:unhideWhenUsed="1"/>
-    <w:lsdException w:name="Table Grid 6" w:semiHidden="1" w:unhideWhenUsed="1"/>
-    <w:lsdException w:name="Table Grid 7" w:semiHidden="1" w:unhideWhenUsed="1"/>
-    <w:lsdException w:name="Table Grid 8" w:semiHidden="1" w:unhideWhenUsed="1"/>
-    <w:lsdException w:name="Table List 1" w:semiHidden="1" w:unhideWhenUsed="1"/>
-    <w:lsdException w:name="Table List 2" w:semiHidden="1" w:unhideWhenUsed="1"/>
-    <w:lsdException w:name="Table List 3" w:semiHidden="1" w:unhideWhenUsed="1"/>
-    <w:lsdException w:name="Table List 4" w:semiHidden="1" w:unhideWhenUsed="1"/>
-    <w:lsdException w:name="Table List 5" w:semiHidden="1" w:unhideWhenUsed="1"/>
-    <w:lsdException w:name="Table List 6" w:semiHidden="1" w:unhideWhenUsed="1"/>
-    <w:lsdException w:name="Table List 7" w:semiHidden="1" w:unhideWhenUsed="1"/>
-    <w:lsdException w:name="Table List 8" w:semiHidden="1" w:unhideWhenUsed="1"/>
-    <w:lsdException w:name="Table 3D effects 1" w:semiHidden="1" w:unhideWhenUsed="1"/>
-    <w:lsdException w:name="Table 3D effects 2" w:semiHidden="1" w:unhideWhenUsed="1"/>
-    <w:lsdException w:name="Table 3D effects 3" w:semiHidden="1" w:unhideWhenUsed="1"/>
-    <w:lsdException w:name="Table Contemporary" w:semiHidden="1" w:unhideWhenUsed="1"/>
-    <w:lsdException w:name="Table Elegant" w:semiHidden="1" w:unhideWhenUsed="1"/>
-    <w:lsdException w:name="Table Professional" w:semiHidden="1" w:unhideWhenUsed="1"/>
-    <w:lsdException w:name="Table Subtle 1" w:semiHidden="1" w:unhideWhenUsed="1"/>
-    <w:lsdException w:name="Table Subtle 2" w:semiHidden="1" w:unhideWhenUsed="1"/>
-    <w:lsdException w:name="Table Web 1" w:semiHidden="1" w:unhideWhenUsed="1"/>
-    <w:lsdException w:name="Table Web 2" w:semiHidden="1" w:unhideWhenUsed="1"/>
-    <w:lsdException w:name="Table Web 3" w:semiHidden="1" w:unhideWhenUsed="1"/>
-    <w:lsdException w:name="Balloon Text" w:semiHidden="1" w:unhideWhenUsed="1"/>
-    <w:lsdException w:name="Table Grid" w:uiPriority="39"/>
-    <w:lsdException w:name="Table Theme" w:semiHidden="1" w:unhideWhenUsed="1"/>
-    <w:lsdException w:name="Placeholder Text" w:semiHidden="1"/>
-    <w:lsdException w:name="No Spacing" w:uiPriority="1" w:qFormat="1"/>
-    <w:lsdException w:name="Light Shading" w:uiPriority="60"/>
-    <w:lsdException w:name="Light List" w:uiPriority="61"/>
-    <w:lsdException w:name="Light Grid" w:uiPriority="62"/>
-    <w:lsdException w:name="Medium Shading 1" w:uiPriority="63"/>
-    <w:lsdException w:name="Medium Shading 2" w:uiPriority="64"/>
-    <w:lsdException w:name="Medium List 1" w:uiPriority="65"/>
-    <w:lsdException w:name="Medium List 2" w:uiPriority="66"/>
-    <w:lsdException w:name="Medium Grid 1" w:uiPriority="67"/>
-    <w:lsdException w:name="Medium Grid 2" w:uiPriority="68"/>
-    <w:lsdException w:name="Medium Grid 3" w:uiPriority="69"/>
-    <w:lsdException w:name="Dark List" w:uiPriority="70"/>
-    <w:lsdException w:name="Colorful Shading" w:uiPriority="71"/>
-    <w:lsdException w:name="Colorful List" w:uiPriority="72"/>
-    <w:lsdException w:name="Colorful Grid" w:uiPriority="73"/>
-    <w:lsdException w:name="Light Shading Accent 1" w:uiPriority="60"/>
-    <w:lsdException w:name="Light List Accent 1" w:uiPriority="61"/>
-    <w:lsdException w:name="Light Grid Accent 1" w:uiPriority="62"/>
-    <w:lsdException w:name="Medium Shading 1 Accent 1" w:uiPriority="63"/>
-    <w:lsdException w:name="Medium Shading 2 Accent 1" w:uiPriority="64"/>
-    <w:lsdException w:name="Medium List 1 Accent 1" w:uiPriority="65"/>
-    <w:lsdException w:name="Revision" w:semiHidden="1"/>
-    <w:lsdException w:name="List Paragraph" w:uiPriority="34" w:qFormat="1"/>
-    <w:lsdException w:name="Quote" w:uiPriority="29" w:qFormat="1"/>
-    <w:lsdException w:name="Intense Quote" w:uiPriority="30" w:qFormat="1"/>
-    <w:lsdException w:name="Medium List 2 Accent 1" w:uiPriority="66"/>
-    <w:lsdException w:name="Medium Grid 1 Accent 1" w:uiPriority="67"/>
-    <w:lsdException w:name="Medium Grid 2 Accent 1" w:uiPriority="68"/>
-    <w:lsdException w:name="Medium Grid 3 Accent 1" w:uiPriority="69"/>
-    <w:lsdException w:name="Dark List Accent 1" w:uiPriority="70"/>
-    <w:lsdException w:name="Colorful Shading Accent 1" w:uiPriority="71"/>
-    <w:lsdException w:name="Colorful List Accent 1" w:uiPriority="72"/>
-    <w:lsdException w:name="Colorful Grid Accent 1" w:uiPriority="73"/>
-    <w:lsdException w:name="Light Shading Accent 2" w:uiPriority="60"/>
-    <w:lsdException w:name="Light List Accent 2" w:uiPriority="61"/>
-    <w:lsdException w:name="Light Grid Accent 2" w:uiPriority="62"/>
-    <w:lsdException w:name="Medium Shading 1 Accent 2" w:uiPriority="63"/>
-    <w:lsdException w:name="Medium Shading 2 Accent 2" w:uiPriority="64"/>
-    <w:lsdException w:name="Medium List 1 Accent 2" w:uiPriority="65"/>
-    <w:lsdException w:name="Medium List 2 Accent 2" w:uiPriority="66"/>
-    <w:lsdException w:name="Medium Grid 1 Accent 2" w:uiPriority="67"/>
-    <w:lsdException w:name="Medium Grid 2 Accent 2" w:uiPriority="68"/>
-    <w:lsdException w:name="Medium Grid 3 Accent 2" w:uiPriority="69"/>
-    <w:lsdException w:name="Dark List Accent 2" w:uiPriority="70"/>
-    <w:lsdException w:name="Colorful Shading Accent 2" w:uiPriority="71"/>
-    <w:lsdException w:name="Colorful List Accent 2" w:uiPriority="72"/>
-    <w:lsdException w:name="Colorful Grid Accent 2" w:uiPriority="73"/>
-    <w:lsdException w:name="Light Shading Accent 3" w:uiPriority="60"/>
-    <w:lsdException w:name="Light List Accent 3" w:uiPriority="61"/>
-    <w:lsdException w:name="Light Grid Accent 3" w:uiPriority="62"/>
-    <w:lsdException w:name="Medium Shading 1 Accent 3" w:uiPriority="63"/>
-    <w:lsdException w:name="Medium Shading 2 Accent 3" w:uiPriority="64"/>
-    <w:lsdException w:name="Medium List 1 Accent 3" w:uiPriority="65"/>
-    <w:lsdException w:name="Medium List 2 Accent 3" w:uiPriority="66"/>
-    <w:lsdException w:name="Medium Grid 1 Accent 3" w:uiPriority="67"/>
-    <w:lsdException w:name="Medium Grid 2 Accent 3" w:uiPriority="68"/>
-    <w:lsdException w:name="Medium Grid 3 Accent 3" w:uiPriority="69"/>
-    <w:lsdException w:name="Dark List Accent 3" w:uiPriority="70"/>
-    <w:lsdException w:name="Colorful Shading Accent 3" w:uiPriority="71"/>
-    <w:lsdException w:name="Colorful List Accent 3" w:uiPriority="72"/>
-    <w:lsdException w:name="Colorful Grid Accent 3" w:uiPriority="73"/>
-    <w:lsdException w:name="Light Shading Accent 4" w:uiPriority="60"/>
-    <w:lsdException w:name="Light List Accent 4" w:uiPriority="61"/>
-    <w:lsdException w:name="Light Grid Accent 4" w:uiPriority="62"/>
-    <w:lsdException w:name="Medium Shading 1 Accent 4" w:uiPriority="63"/>
-    <w:lsdException w:name="Medium Shading 2 Accent 4" w:uiPriority="64"/>
-    <w:lsdException w:name="Medium List 1 Accent 4" w:uiPriority="65"/>
-    <w:lsdException w:name="Medium List 2 Accent 4" w:uiPriority="66"/>
-    <w:lsdException w:name="Medium Grid 1 Accent 4" w:uiPriority="67"/>
-    <w:lsdException w:name="Medium Grid 2 Accent 4" w:uiPriority="68"/>
-    <w:lsdException w:name="Medium Grid 3 Accent 4" w:uiPriority="69"/>
-    <w:lsdException w:name="Dark List Accent 4" w:uiPriority="70"/>
-    <w:lsdException w:name="Colorful Shading Accent 4" w:uiPriority="71"/>
-    <w:lsdException w:name="Colorful List Accent 4" w:uiPriority="72"/>
-    <w:lsdException w:name="Colorful Grid Accent 4" w:uiPriority="73"/>
-    <w:lsdException w:name="Light Shading Accent 5" w:uiPriority="60"/>
-    <w:lsdException w:name="Light List Accent 5" w:uiPriority="61"/>
-    <w:lsdException w:name="Light Grid Accent 5" w:uiPriority="62"/>
-    <w:lsdException w:name="Medium Shading 1 Accent 5" w:uiPriority="63"/>
-    <w:lsdException w:name="Medium Shading 2 Accent 5" w:uiPriority="64"/>
-    <w:lsdException w:name="Medium List 1 Accent 5" w:uiPriority="65"/>
-    <w:lsdException w:name="Medium List 2 Accent 5" w:uiPriority="66"/>
-    <w:lsdException w:name="Medium Grid 1 Accent 5" w:uiPriority="67"/>
-    <w:lsdException w:name="Medium Grid 2 Accent 5" w:uiPriority="68"/>
-    <w:lsdException w:name="Medium Grid 3 Accent 5" w:uiPriority="69"/>
-    <w:lsdException w:name="Dark List Accent 5" w:uiPriority="70"/>
-    <w:lsdException w:name="Colorful Shading Accent 5" w:uiPriority="71"/>
-    <w:lsdException w:name="Colorful List Accent 5" w:uiPriority="72"/>
-    <w:lsdException w:name="Colorful Grid Accent 5" w:uiPriority="73"/>
-    <w:lsdException w:name="Light Shading Accent 6" w:uiPriority="60"/>
-    <w:lsdException w:name="Light List Accent 6" w:uiPriority="61"/>
-    <w:lsdException w:name="Light Grid Accent 6" w:uiPriority="62"/>
-    <w:lsdException w:name="Medium Shading 1 Accent 6" w:uiPriority="63"/>
-    <w:lsdException w:name="Medium Shading 2 Accent 6" w:uiPriority="64"/>
-    <w:lsdException w:name="Medium List 1 Accent 6" w:uiPriority="65"/>
-    <w:lsdException w:name="Medium List 2 Accent 6" w:uiPriority="66"/>
-    <w:lsdException w:name="Medium Grid 1 Accent 6" w:uiPriority="67"/>
-    <w:lsdException w:name="Medium Grid 2 Accent 6" w:uiPriority="68"/>
-    <w:lsdException w:name="Medium Grid 3 Accent 6" w:uiPriority="69"/>
-    <w:lsdException w:name="Dark List Accent 6" w:uiPriority="70"/>
-    <w:lsdException w:name="Colorful Shading Accent 6" w:uiPriority="71"/>
-    <w:lsdException w:name="Colorful List Accent 6" w:uiPriority="72"/>
-    <w:lsdException w:name="Colorful Grid Accent 6" w:uiPriority="73"/>
-    <w:lsdException w:name="Subtle Emphasis" w:uiPriority="19" w:qFormat="1"/>
-    <w:lsdException w:name="Intense Emphasis" w:uiPriority="21" w:qFormat="1"/>
-    <w:lsdException w:name="Subtle Reference" w:uiPriority="31" w:qFormat="1"/>
-    <w:lsdException w:name="Intense Reference" w:uiPriority="32" w:qFormat="1"/>
-    <w:lsdException w:name="Book Title" w:uiPriority="33" w:qFormat="1"/>
-    <w:lsdException w:name="Bibliography" w:semiHidden="1" w:uiPriority="37" w:unhideWhenUsed="1"/>
-    <w:lsdException w:name="TOC Heading" w:semiHidden="1" w:uiPriority="39" w:unhideWhenUsed="1" w:qFormat="1"/>
-    <w:lsdException w:name="Plain Table 1" w:uiPriority="41"/>
-    <w:lsdException w:name="Plain Table 2" w:uiPriority="42"/>
-    <w:lsdException w:name="Plain Table 3" w:uiPriority="43"/>
-    <w:lsdException w:name="Plain Table 4" w:uiPriority="44"/>
-    <w:lsdException w:name="Plain Table 5" w:uiPriority="45"/>
-    <w:lsdException w:name="Grid Table Light" w:uiPriority="40"/>
-    <w:lsdException w:name="Grid Table 1 Light" w:uiPriority="46"/>
-    <w:lsdException w:name="Grid Table 2" w:uiPriority="47"/>
-    <w:lsdException w:name="Grid Table 3" w:uiPriority="48"/>
-    <w:lsdException w:name="Grid Table 4" w:uiPriority="49"/>
-    <w:lsdException w:name="Grid Table 5 Dark" w:uiPriority="50"/>
-    <w:lsdException w:name="Grid Table 6 Colorful" w:uiPriority="51"/>
-    <w:lsdException w:name="Grid Table 7 Colorful" w:uiPriority="52"/>
-    <w:lsdException w:name="Grid Table 1 Light Accent 1" w:uiPriority="46"/>
-    <w:lsdException w:name="Grid Table 2 Accent 1" w:uiPriority="47"/>
-    <w:lsdException w:name="Grid Table 3 Accent 1" w:uiPriority="48"/>
-    <w:lsdException w:name="Grid Table 4 Accent 1" w:uiPriority="49"/>
-    <w:lsdException w:name="Grid Table 5 Dark Accent 1" w:uiPriority="50"/>
-    <w:lsdException w:name="Grid Table 6 Colorful Accent 1" w:uiPriority="51"/>
-    <w:lsdException w:name="Grid Table 7 Colorful Accent 1" w:uiPriority="52"/>
-    <w:lsdException w:name="Grid Table 1 Light Accent 2" w:uiPriority="46"/>
-    <w:lsdException w:name="Grid Table 2 Accent 2" w:uiPriority="47"/>
-    <w:lsdException w:name="Grid Table 3 Accent 2" w:uiPriority="48"/>
-    <w:lsdException w:name="Grid Table 4 Accent 2" w:uiPriority="49"/>
-    <w:lsdException w:name="Grid Table 5 Dark Accent 2" w:uiPriority="50"/>
-    <w:lsdException w:name="Grid Table 6 Colorful Accent 2" w:uiPriority="51"/>
-    <w:lsdException w:name="Grid Table 7 Colorful Accent 2" w:uiPriority="52"/>
-    <w:lsdException w:name="Grid Table 1 Light Accent 3" w:uiPriority="46"/>
-    <w:lsdException w:name="Grid Table 2 Accent 3" w:uiPriority="47"/>
-    <w:lsdException w:name="Grid Table 3 Accent 3" w:uiPriority="48"/>
-    <w:lsdException w:name="Grid Table 4 Accent 3" w:uiPriority="49"/>
-    <w:lsdException w:name="Grid Table 5 Dark Accent 3" w:uiPriority="50"/>
-    <w:lsdException w:name="Grid Table 6 Colorful Accent 3" w:uiPriority="51"/>
-    <w:lsdException w:name="Grid Table 7 Colorful Accent 3" w:uiPriority="52"/>
-    <w:lsdException w:name="Grid Table 1 Light Accent 4" w:uiPriority="46"/>
-    <w:lsdException w:name="Grid Table 2 Accent 4" w:uiPriority="47"/>
-    <w:lsdException w:name="Grid Table 3 Accent 4" w:uiPriority="48"/>
-    <w:lsdException w:name="Grid Table 4 Accent 4" w:uiPriority="49"/>
-    <w:lsdException w:name="Grid Table 5 Dark Accent 4" w:uiPriority="50"/>
-    <w:lsdException w:name="Grid Table 6 Colorful Accent 4" w:uiPriority="51"/>
-    <w:lsdException w:name="Grid Table 7 Colorful Accent 4" w:uiPriority="52"/>
-    <w:lsdException w:name="Grid Table 1 Light Accent 5" w:uiPriority="46"/>
-    <w:lsdException w:name="Grid Table 2 Accent 5" w:uiPriority="47"/>
-    <w:lsdException w:name="Grid Table 3 Accent 5" w:uiPriority="48"/>
-    <w:lsdException w:name="Grid Table 4 Accent 5" w:uiPriority="49"/>
-    <w:lsdException w:name="Grid Table 5 Dark Accent 5" w:uiPriority="50"/>
-    <w:lsdException w:name="Grid Table 6 Colorful Accent 5" w:uiPriority="51"/>
-    <w:lsdException w:name="Grid Table 7 Colorful Accent 5" w:uiPriority="52"/>
-    <w:lsdException w:name="Grid Table 1 Light Accent 6" w:uiPriority="46"/>
-    <w:lsdException w:name="Grid Table 2 Accent 6" w:uiPriority="47"/>
-    <w:lsdException w:name="Grid Table 3 Accent 6" w:uiPriority="48"/>
-    <w:lsdException w:name="Grid Table 4 Accent 6" w:uiPriority="49"/>
-    <w:lsdException w:name="Grid Table 5 Dark Accent 6" w:uiPriority="50"/>
-    <w:lsdException w:name="Grid Table 6 Colorful Accent 6" w:uiPriority="51"/>
-    <w:lsdException w:name="Grid Table 7 Colorful Accent 6" w:uiPriority="52"/>
-    <w:lsdException w:name="List Table 1 Light" w:uiPriority="46"/>
-    <w:lsdException w:name="List Table 2" w:uiPriority="47"/>
-    <w:lsdException w:name="List Table 3" w:uiPriority="48"/>
-    <w:lsdException w:name="List Table 4" w:uiPriority="49"/>
-    <w:lsdException w:name="List Table 5 Dark" w:uiPriority="50"/>
-    <w:lsdException w:name="List Table 6 Colorful" w:uiPriority="51"/>
-    <w:lsdException w:name="List Table 7 Colorful" w:uiPriority="52"/>
-    <w:lsdException w:name="List Table 1 Light Accent 1" w:uiPriority="46"/>
-    <w:lsdException w:name="List Table 2 Accent 1" w:uiPriority="47"/>
-    <w:lsdException w:name="List Table 3 Accent 1" w:uiPriority="48"/>
-    <w:lsdException w:name="List Table 4 Accent 1" w:uiPriority="49"/>
-    <w:lsdException w:name="List Table 5 Dark Accent 1" w:uiPriority="50"/>
-    <w:lsdException w:name="List Table 6 Colorful Accent 1" w:uiPriority="51"/>
-    <w:lsdException w:name="List Table 7 Colorful Accent 1" w:uiPriority="52"/>
-    <w:lsdException w:name="List Table 1 Light Accent 2" w:uiPriority="46"/>
-    <w:lsdException w:name="List Table 2 Accent 2" w:uiPriority="47"/>
-    <w:lsdException w:name="List Table 3 Accent 2" w:uiPriority="48"/>
-    <w:lsdException w:name="List Table 4 Accent 2" w:uiPriority="49"/>
-    <w:lsdException w:name="List Table 5 Dark Accent 2" w:uiPriority="50"/>
-    <w:lsdException w:name="List Table 6 Colorful Accent 2" w:uiPriority="51"/>
-    <w:lsdException w:name="List Table 7 Colorful Accent 2" w:uiPriority="52"/>
-    <w:lsdException w:name="List Table 1 Light Accent 3" w:uiPriority="46"/>
-    <w:lsdException w:name="List Table 2 Accent 3" w:uiPriority="47"/>
-    <w:lsdException w:name="List Table 3 Accent 3" w:uiPriority="48"/>
-    <w:lsdException w:name="List Table 4 Accent 3" w:uiPriority="49"/>
-    <w:lsdException w:name="List Table 5 Dark Accent 3" w:uiPriority="50"/>
-    <w:lsdException w:name="List Table 6 Colorful Accent 3" w:uiPriority="51"/>
-    <w:lsdException w:name="List Table 7 Colorful Accent 3" w:uiPriority="52"/>
-    <w:lsdException w:name="List Table 1 Light Accent 4" w:uiPriority="46"/>
-    <w:lsdException w:name="List Table 2 Accent 4" w:uiPriority="47"/>
-    <w:lsdException w:name="List Table 3 Accent 4" w:uiPriority="48"/>
-    <w:lsdException w:name="List Table 4 Accent 4" w:uiPriority="49"/>
-    <w:lsdException w:name="List Table 5 Dark Accent 4" w:uiPriority="50"/>
-    <w:lsdException w:name="List Table 6 Colorful Accent 4" w:uiPriority="51"/>
-    <w:lsdException w:name="List Table 7 Colorful Accent 4" w:uiPriority="52"/>
-    <w:lsdException w:name="List Table 1 Light Accent 5" w:uiPriority="46"/>
-    <w:lsdException w:name="List Table 2 Accent 5" w:uiPriority="47"/>
-    <w:lsdException w:name="List Table 3 Accent 5" w:uiPriority="48"/>
-    <w:lsdException w:name="List Table 4 Accent 5" w:uiPriority="49"/>
-    <w:lsdException w:name="List Table 5 Dark Accent 5" w:uiPriority="50"/>
-    <w:lsdException w:name="List Table 6 Colorful Accent 5" w:uiPriority="51"/>
-    <w:lsdException w:name="List Table 7 Colorful Accent 5" w:uiPriority="52"/>
-    <w:lsdException w:name="List Table 1 Light Accent 6" w:uiPriority="46"/>
-    <w:lsdException w:name="List Table 2 Accent 6" w:uiPriority="47"/>
-    <w:lsdException w:name="List Table 3 Accent 6" w:uiPriority="48"/>
-    <w:lsdException w:name="List Table 4 Accent 6" w:uiPriority="49"/>
-    <w:lsdException w:name="List Table 5 Dark Accent 6" w:uiPriority="50"/>
-    <w:lsdException w:name="List Table 6 Colorful Accent 6" w:uiPriority="51"/>
-    <w:lsdException w:name="List Table 7 Colorful Accent 6" w:uiPriority="52"/>
+  <w:latentStyles w:defLockedState="0" w:defUIPriority="99" w:defSemiHidden="1" w:defUnhideWhenUsed="1" w:defQFormat="0" w:count="276">
+    <w:lsdException w:name="Normal" w:semiHidden="0" w:uiPriority="0" w:unhideWhenUsed="0" w:qFormat="1"/>
+    <w:lsdException w:name="heading 1" w:semiHidden="0" w:uiPriority="9" w:unhideWhenUsed="0" w:qFormat="1"/>
+    <w:lsdException w:name="heading 2" w:uiPriority="9" w:qFormat="1"/>
+    <w:lsdException w:name="heading 3" w:uiPriority="9" w:qFormat="1"/>
+    <w:lsdException w:name="heading 4" w:uiPriority="9" w:qFormat="1"/>
+    <w:lsdException w:name="heading 5" w:uiPriority="9" w:qFormat="1"/>
+    <w:lsdException w:name="heading 6" w:uiPriority="9" w:qFormat="1"/>
+    <w:lsdException w:name="heading 7" w:uiPriority="9" w:qFormat="1"/>
+    <w:lsdException w:name="heading 8" w:uiPriority="9" w:qFormat="1"/>
+    <w:lsdException w:name="heading 9" w:uiPriority="9" w:qFormat="1"/>
+    <w:lsdException w:name="toc 1" w:uiPriority="39"/>
+    <w:lsdException w:name="toc 2" w:uiPriority="39"/>
+    <w:lsdException w:name="toc 3" w:uiPriority="39"/>
+    <w:lsdException w:name="toc 4" w:uiPriority="39"/>
+    <w:lsdException w:name="toc 5" w:uiPriority="39"/>
+    <w:lsdException w:name="toc 6" w:uiPriority="39"/>
+    <w:lsdException w:name="toc 7" w:uiPriority="39"/>
+    <w:lsdException w:name="toc 8" w:uiPriority="39"/>
+    <w:lsdException w:name="toc 9" w:uiPriority="39"/>
+    <w:lsdException w:name="caption" w:uiPriority="35" w:qFormat="1"/>
+    <w:lsdException w:name="Title" w:semiHidden="0" w:uiPriority="10" w:unhideWhenUsed="0" w:qFormat="1"/>
+    <w:lsdException w:name="Default Paragraph Font" w:uiPriority="1"/>
+    <w:lsdException w:name="Subtitle" w:semiHidden="0" w:uiPriority="11" w:unhideWhenUsed="0" w:qFormat="1"/>
+    <w:lsdException w:name="Strong" w:semiHidden="0" w:uiPriority="22" w:unhideWhenUsed="0" w:qFormat="1"/>
+    <w:lsdException w:name="Emphasis" w:semiHidden="0" w:uiPriority="20" w:unhideWhenUsed="0" w:qFormat="1"/>
+    <w:lsdException w:name="Table Grid" w:semiHidden="0" w:uiPriority="39" w:unhideWhenUsed="0"/>
+    <w:lsdException w:name="Note Level 1" w:semiHidden="0" w:unhideWhenUsed="0"/>
+    <w:lsdException w:name="Note Level 2" w:semiHidden="0" w:unhideWhenUsed="0"/>
+    <w:lsdException w:name="Note Level 3" w:semiHidden="0" w:unhideWhenUsed="0"/>
+    <w:lsdException w:name="Note Level 4" w:semiHidden="0" w:unhideWhenUsed="0"/>
+    <w:lsdException w:name="Note Level 5" w:semiHidden="0" w:unhideWhenUsed="0"/>
+    <w:lsdException w:name="Note Level 6" w:semiHidden="0" w:unhideWhenUsed="0"/>
+    <w:lsdException w:name="Note Level 7" w:semiHidden="0" w:unhideWhenUsed="0"/>
+    <w:lsdException w:name="Note Level 8" w:semiHidden="0" w:unhideWhenUsed="0"/>
+    <w:lsdException w:name="Note Level 9" w:semiHidden="0" w:unhideWhenUsed="0"/>
+    <w:lsdException w:name="Placeholder Text" w:unhideWhenUsed="0"/>
+    <w:lsdException w:name="No Spacing" w:semiHidden="0" w:uiPriority="1" w:unhideWhenUsed="0" w:qFormat="1"/>
+    <w:lsdException w:name="Light Shading" w:semiHidden="0" w:uiPriority="60" w:unhideWhenUsed="0"/>
+    <w:lsdException w:name="Light List" w:semiHidden="0" w:uiPriority="61" w:unhideWhenUsed="0"/>
+    <w:lsdException w:name="Light Grid" w:semiHidden="0" w:uiPriority="62" w:unhideWhenUsed="0"/>
+    <w:lsdException w:name="Medium Shading 1" w:semiHidden="0" w:uiPriority="63" w:unhideWhenUsed="0"/>
+    <w:lsdException w:name="Medium Shading 2" w:semiHidden="0" w:uiPriority="64" w:unhideWhenUsed="0"/>
+    <w:lsdException w:name="Medium List 1" w:semiHidden="0" w:uiPriority="65" w:unhideWhenUsed="0"/>
+    <w:lsdException w:name="Medium List 2" w:semiHidden="0" w:uiPriority="66" w:unhideWhenUsed="0"/>
+    <w:lsdException w:name="Medium Grid 1" w:semiHidden="0" w:uiPriority="67" w:unhideWhenUsed="0"/>
+    <w:lsdException w:name="Medium Grid 2" w:semiHidden="0" w:uiPriority="68" w:unhideWhenUsed="0"/>
+    <w:lsdException w:name="Medium Grid 3" w:semiHidden="0" w:uiPriority="69" w:unhideWhenUsed="0"/>
+    <w:lsdException w:name="Dark List" w:semiHidden="0" w:uiPriority="70" w:unhideWhenUsed="0"/>
+    <w:lsdException w:name="Colorful Shading" w:semiHidden="0" w:uiPriority="71" w:unhideWhenUsed="0"/>
+    <w:lsdException w:name="Colorful List" w:semiHidden="0" w:uiPriority="72" w:unhideWhenUsed="0"/>
+    <w:lsdException w:name="Colorful Grid" w:semiHidden="0" w:uiPriority="73" w:unhideWhenUsed="0"/>
+    <w:lsdException w:name="Light Shading Accent 1" w:semiHidden="0" w:uiPriority="60" w:unhideWhenUsed="0"/>
+    <w:lsdException w:name="Light List Accent 1" w:semiHidden="0" w:uiPriority="61" w:unhideWhenUsed="0"/>
+    <w:lsdException w:name="Light Grid Accent 1" w:semiHidden="0" w:uiPriority="62" w:unhideWhenUsed="0"/>
+    <w:lsdException w:name="Medium Shading 1 Accent 1" w:semiHidden="0" w:uiPriority="63" w:unhideWhenUsed="0"/>
+    <w:lsdException w:name="Medium Shading 2 Accent 1" w:semiHidden="0" w:uiPriority="64" w:unhideWhenUsed="0"/>
+    <w:lsdException w:name="Medium List 1 Accent 1" w:semiHidden="0" w:uiPriority="65" w:unhideWhenUsed="0"/>
+    <w:lsdException w:name="Revision" w:unhideWhenUsed="0"/>
+    <w:lsdException w:name="List Paragraph" w:semiHidden="0" w:uiPriority="34" w:unhideWhenUsed="0" w:qFormat="1"/>
+    <w:lsdException w:name="Quote" w:semiHidden="0" w:uiPriority="29" w:unhideWhenUsed="0" w:qFormat="1"/>
+    <w:lsdException w:name="Intense Quote" w:semiHidden="0" w:uiPriority="30" w:unhideWhenUsed="0" w:qFormat="1"/>
+    <w:lsdException w:name="Medium List 2 Accent 1" w:semiHidden="0" w:uiPriority="66" w:unhideWhenUsed="0"/>
+    <w:lsdException w:name="Medium Grid 1 Accent 1" w:semiHidden="0" w:uiPriority="67" w:unhideWhenUsed="0"/>
+    <w:lsdException w:name="Medium Grid 2 Accent 1" w:semiHidden="0" w:uiPriority="68" w:unhideWhenUsed="0"/>
+    <w:lsdException w:name="Medium Grid 3 Accent 1" w:semiHidden="0" w:uiPriority="69" w:unhideWhenUsed="0"/>
+    <w:lsdException w:name="Dark List Accent 1" w:semiHidden="0" w:uiPriority="70" w:unhideWhenUsed="0"/>
+    <w:lsdException w:name="Colorful Shading Accent 1" w:semiHidden="0" w:uiPriority="71" w:unhideWhenUsed="0"/>
+    <w:lsdException w:name="Colorful List Accent 1" w:semiHidden="0" w:uiPriority="72" w:unhideWhenUsed="0"/>
+    <w:lsdException w:name="Colorful Grid Accent 1" w:semiHidden="0" w:uiPriority="73" w:unhideWhenUsed="0"/>
+    <w:lsdException w:name="Light Shading Accent 2" w:semiHidden="0" w:uiPriority="60" w:unhideWhenUsed="0"/>
+    <w:lsdException w:name="Light List Accent 2" w:semiHidden="0" w:uiPriority="61" w:unhideWhenUsed="0"/>
+    <w:lsdException w:name="Light Grid Accent 2" w:semiHidden="0" w:uiPriority="62" w:unhideWhenUsed="0"/>
+    <w:lsdException w:name="Medium Shading 1 Accent 2" w:semiHidden="0" w:uiPriority="63" w:unhideWhenUsed="0"/>
+    <w:lsdException w:name="Medium Shading 2 Accent 2" w:semiHidden="0" w:uiPriority="64" w:unhideWhenUsed="0"/>
+    <w:lsdException w:name="Medium List 1 Accent 2" w:semiHidden="0" w:uiPriority="65" w:unhideWhenUsed="0"/>
+    <w:lsdException w:name="Medium List 2 Accent 2" w:semiHidden="0" w:uiPriority="66" w:unhideWhenUsed="0"/>
+    <w:lsdException w:name="Medium Grid 1 Accent 2" w:semiHidden="0" w:uiPriority="67" w:unhideWhenUsed="0"/>
+    <w:lsdException w:name="Medium Grid 2 Accent 2" w:semiHidden="0" w:uiPriority="68" w:unhideWhenUsed="0"/>
+    <w:lsdException w:name="Medium Grid 3 Accent 2" w:semiHidden="0" w:uiPriority="69" w:unhideWhenUsed="0"/>
+    <w:lsdException w:name="Dark List Accent 2" w:semiHidden="0" w:uiPriority="70" w:unhideWhenUsed="0"/>
+    <w:lsdException w:name="Colorful Shading Accent 2" w:semiHidden="0" w:uiPriority="71" w:unhideWhenUsed="0"/>
+    <w:lsdException w:name="Colorful List Accent 2" w:semiHidden="0" w:uiPriority="72" w:unhideWhenUsed="0"/>
+    <w:lsdException w:name="Colorful Grid Accent 2" w:semiHidden="0" w:uiPriority="73" w:unhideWhenUsed="0"/>
+    <w:lsdException w:name="Light Shading Accent 3" w:semiHidden="0" w:uiPriority="60" w:unhideWhenUsed="0"/>
+    <w:lsdException w:name="Light List Accent 3" w:semiHidden="0" w:uiPriority="61" w:unhideWhenUsed="0"/>
+    <w:lsdException w:name="Light Grid Accent 3" w:semiHidden="0" w:uiPriority="62" w:unhideWhenUsed="0"/>
+    <w:lsdException w:name="Medium Shading 1 Accent 3" w:semiHidden="0" w:uiPriority="63" w:unhideWhenUsed="0"/>
+    <w:lsdException w:name="Medium Shading 2 Accent 3" w:semiHidden="0" w:uiPriority="64" w:unhideWhenUsed="0"/>
+    <w:lsdException w:name="Medium List 1 Accent 3" w:semiHidden="0" w:uiPriority="65" w:unhideWhenUsed="0"/>
+    <w:lsdException w:name="Medium List 2 Accent 3" w:semiHidden="0" w:uiPriority="66" w:unhideWhenUsed="0"/>
+    <w:lsdException w:name="Medium Grid 1 Accent 3" w:semiHidden="0" w:uiPriority="67" w:unhideWhenUsed="0"/>
+    <w:lsdException w:name="Medium Grid 2 Accent 3" w:semiHidden="0" w:uiPriority="68" w:unhideWhenUsed="0"/>
+    <w:lsdException w:name="Medium Grid 3 Accent 3" w:semiHidden="0" w:uiPriority="69" w:unhideWhenUsed="0"/>
+    <w:lsdException w:name="Dark List Accent 3" w:semiHidden="0" w:uiPriority="70" w:unhideWhenUsed="0"/>
+    <w:lsdException w:name="Colorful Shading Accent 3" w:semiHidden="0" w:uiPriority="71" w:unhideWhenUsed="0"/>
+    <w:lsdException w:name="Colorful List Accent 3" w:semiHidden="0" w:uiPriority="72" w:unhideWhenUsed="0"/>
+    <w:lsdException w:name="Colorful Grid Accent 3" w:semiHidden="0" w:uiPriority="73" w:unhideWhenUsed="0"/>
+    <w:lsdException w:name="Light Shading Accent 4" w:semiHidden="0" w:uiPriority="60" w:unhideWhenUsed="0"/>
+    <w:lsdException w:name="Light List Accent 4" w:semiHidden="0" w:uiPriority="61" w:unhideWhenUsed="0"/>
+    <w:lsdException w:name="Light Grid Accent 4" w:semiHidden="0" w:uiPriority="62" w:unhideWhenUsed="0"/>
+    <w:lsdException w:name="Medium Shading 1 Accent 4" w:semiHidden="0" w:uiPriority="63" w:unhideWhenUsed="0"/>
+    <w:lsdException w:name="Medium Shading 2 Accent 4" w:semiHidden="0" w:uiPriority="64" w:unhideWhenUsed="0"/>
+    <w:lsdException w:name="Medium List 1 Accent 4" w:semiHidden="0" w:uiPriority="65" w:unhideWhenUsed="0"/>
+    <w:lsdException w:name="Medium List 2 Accent 4" w:semiHidden="0" w:uiPriority="66" w:unhideWhenUsed="0"/>
+    <w:lsdException w:name="Medium Grid 1 Accent 4" w:semiHidden="0" w:uiPriority="67" w:unhideWhenUsed="0"/>
+    <w:lsdException w:name="Medium Grid 2 Accent 4" w:semiHidden="0" w:uiPriority="68" w:unhideWhenUsed="0"/>
+    <w:lsdException w:name="Medium Grid 3 Accent 4" w:semiHidden="0" w:uiPriority="69" w:unhideWhenUsed="0"/>
+    <w:lsdException w:name="Dark List Accent 4" w:semiHidden="0" w:uiPriority="70" w:unhideWhenUsed="0"/>
+    <w:lsdException w:name="Colorful Shading Accent 4" w:semiHidden="0" w:uiPriority="71" w:unhideWhenUsed="0"/>
+    <w:lsdException w:name="Colorful List Accent 4" w:semiHidden="0" w:uiPriority="72" w:unhideWhenUsed="0"/>
+    <w:lsdException w:name="Colorful Grid Accent 4" w:semiHidden="0" w:uiPriority="73" w:unhideWhenUsed="0"/>
+    <w:lsdException w:name="Light Shading Accent 5" w:semiHidden="0" w:uiPriority="60" w:unhideWhenUsed="0"/>
+    <w:lsdException w:name="Light List Accent 5" w:semiHidden="0" w:uiPriority="61" w:unhideWhenUsed="0"/>
+    <w:lsdException w:name="Light Grid Accent 5" w:semiHidden="0" w:uiPriority="62" w:unhideWhenUsed="0"/>
+    <w:lsdException w:name="Medium Shading 1 Accent 5" w:semiHidden="0" w:uiPriority="63" w:unhideWhenUsed="0"/>
+    <w:lsdException w:name="Medium Shading 2 Accent 5" w:semiHidden="0" w:uiPriority="64" w:unhideWhenUsed="0"/>
+    <w:lsdException w:name="Medium List 1 Accent 5" w:semiHidden="0" w:uiPriority="65" w:unhideWhenUsed="0"/>
+    <w:lsdException w:name="Medium List 2 Accent 5" w:semiHidden="0" w:uiPriority="66" w:unhideWhenUsed="0"/>
+    <w:lsdException w:name="Medium Grid 1 Accent 5" w:semiHidden="0" w:uiPriority="67" w:unhideWhenUsed="0"/>
+    <w:lsdException w:name="Medium Grid 2 Accent 5" w:semiHidden="0" w:uiPriority="68" w:unhideWhenUsed="0"/>
+    <w:lsdException w:name="Medium Grid 3 Accent 5" w:semiHidden="0" w:uiPriority="69" w:unhideWhenUsed="0"/>
+    <w:lsdException w:name="Dark List Accent 5" w:semiHidden="0" w:uiPriority="70" w:unhideWhenUsed="0"/>
+    <w:lsdException w:name="Colorful Shading Accent 5" w:semiHidden="0" w:uiPriority="71" w:unhideWhenUsed="0"/>
+    <w:lsdException w:name="Colorful List Accent 5" w:semiHidden="0" w:uiPriority="72" w:unhideWhenUsed="0"/>
+    <w:lsdException w:name="Colorful Grid Accent 5" w:semiHidden="0" w:uiPriority="73" w:unhideWhenUsed="0"/>
+    <w:lsdException w:name="Light Shading Accent 6" w:semiHidden="0" w:uiPriority="60" w:unhideWhenUsed="0"/>
+    <w:lsdException w:name="Light List Accent 6" w:semiHidden="0" w:uiPriority="61" w:unhideWhenUsed="0"/>
+    <w:lsdException w:name="Light Grid Accent 6" w:semiHidden="0" w:uiPriority="62" w:unhideWhenUsed="0"/>
+    <w:lsdException w:name="Medium Shading 1 Accent 6" w:semiHidden="0" w:uiPriority="63" w:unhideWhenUsed="0"/>
+    <w:lsdException w:name="Medium Shading 2 Accent 6" w:semiHidden="0" w:uiPriority="64" w:unhideWhenUsed="0"/>
+    <w:lsdException w:name="Medium List 1 Accent 6" w:semiHidden="0" w:uiPriority="65" w:unhideWhenUsed="0"/>
+    <w:lsdException w:name="Medium List 2 Accent 6" w:semiHidden="0" w:uiPriority="66" w:unhideWhenUsed="0"/>
+    <w:lsdException w:name="Medium Grid 1 Accent 6" w:semiHidden="0" w:uiPriority="67" w:unhideWhenUsed="0"/>
+    <w:lsdException w:name="Medium Grid 2 Accent 6" w:semiHidden="0" w:uiPriority="68" w:unhideWhenUsed="0"/>
+    <w:lsdException w:name="Medium Grid 3 Accent 6" w:semiHidden="0" w:uiPriority="69" w:unhideWhenUsed="0"/>
+    <w:lsdException w:name="Dark List Accent 6" w:semiHidden="0" w:uiPriority="70" w:unhideWhenUsed="0"/>
+    <w:lsdException w:name="Colorful Shading Accent 6" w:semiHidden="0" w:uiPriority="71" w:unhideWhenUsed="0"/>
+    <w:lsdException w:name="Colorful List Accent 6" w:semiHidden="0" w:uiPriority="72" w:unhideWhenUsed="0"/>
+    <w:lsdException w:name="Colorful Grid Accent 6" w:semiHidden="0" w:uiPriority="73" w:unhideWhenUsed="0"/>
+    <w:lsdException w:name="Subtle Emphasis" w:semiHidden="0" w:uiPriority="19" w:unhideWhenUsed="0" w:qFormat="1"/>
+    <w:lsdException w:name="Intense Emphasis" w:semiHidden="0" w:uiPriority="21" w:unhideWhenUsed="0" w:qFormat="1"/>
+    <w:lsdException w:name="Subtle Reference" w:semiHidden="0" w:uiPriority="31" w:unhideWhenUsed="0" w:qFormat="1"/>
+    <w:lsdException w:name="Intense Reference" w:semiHidden="0" w:uiPriority="32" w:unhideWhenUsed="0" w:qFormat="1"/>
+    <w:lsdException w:name="Book Title" w:semiHidden="0" w:uiPriority="33" w:unhideWhenUsed="0" w:qFormat="1"/>
+    <w:lsdException w:name="Bibliography" w:uiPriority="37"/>
+    <w:lsdException w:name="TOC Heading" w:uiPriority="39" w:qFormat="1"/>
+  </w:latentStyles>
+  <w:style w:type="paragraph" w:default="1" w:styleId="Normal">
+    <w:name w:val="Normal"/>
+    <w:qFormat/>
+    <w:rsid w:val="00C2381F"/>
+    <w:pPr>
+      <w:spacing w:before="40" w:after="200" w:line="276" w:lineRule="auto"/>
+      <w:jc w:val="both"/>
+    </w:pPr>
+    <w:rPr>
+      <w:rFonts w:ascii="Century Schoolbook" w:eastAsia="MS PMincho" w:hAnsi="Century Schoolbook" w:cs="Times New Roman"/>
+      <w:sz w:val="20"/>
+      <w:szCs w:val="20"/>
+      <w:lang w:eastAsia="en-US" w:bidi="en-US"/>
+    </w:rPr>
+  </w:style>
+  <w:style w:type="character" w:default="1" w:styleId="DefaultParagraphFont">
+    <w:name w:val="Default Paragraph Font"/>
+    <w:uiPriority w:val="1"/>
+    <w:semiHidden/>
+    <w:unhideWhenUsed/>
+  </w:style>
+  <w:style w:type="table" w:default="1" w:styleId="TableNormal">
+    <w:name w:val="Normal Table"/>
+    <w:uiPriority w:val="99"/>
+    <w:semiHidden/>
+    <w:unhideWhenUsed/>
+    <w:tblPr>
+      <w:tblInd w:w="0" w:type="dxa"/>
+      <w:tblCellMar>
+        <w:top w:w="0" w:type="dxa"/>
+        <w:left w:w="108" w:type="dxa"/>
+        <w:bottom w:w="0" w:type="dxa"/>
+        <w:right w:w="108" w:type="dxa"/>
+      </w:tblCellMar>
+    </w:tblPr>
+  </w:style>
+  <w:style w:type="numbering" w:default="1" w:styleId="NoList">
+    <w:name w:val="No List"/>
+    <w:uiPriority w:val="99"/>
+    <w:semiHidden/>
+    <w:unhideWhenUsed/>
+  </w:style>
+  <w:style w:type="character" w:styleId="Hyperlink">
+    <w:name w:val="Hyperlink"/>
+    <w:uiPriority w:val="99"/>
+    <w:unhideWhenUsed/>
+    <w:rsid w:val="00C2381F"/>
+    <w:rPr>
+      <w:color w:val="D2611C"/>
+      <w:u w:val="single"/>
+    </w:rPr>
+  </w:style>
+  <w:style w:type="paragraph" w:customStyle="1" w:styleId="ColorfulList-Accent11">
+    <w:name w:val="Colorful List - Accent 11"/>
+    <w:basedOn w:val="Normal"/>
+    <w:uiPriority w:val="34"/>
+    <w:qFormat/>
+    <w:rsid w:val="00C2381F"/>
+    <w:pPr>
+      <w:ind w:left="720"/>
+      <w:contextualSpacing/>
+    </w:pPr>
+  </w:style>
+  <w:style w:type="paragraph" w:styleId="Header">
+    <w:name w:val="header"/>
+    <w:basedOn w:val="Normal"/>
+    <w:link w:val="HeaderChar"/>
+    <w:uiPriority w:val="99"/>
+    <w:unhideWhenUsed/>
+    <w:rsid w:val="00C2381F"/>
+    <w:pPr>
+      <w:tabs>
+        <w:tab w:val="center" w:pos="4680"/>
+        <w:tab w:val="right" w:pos="9360"/>
+      </w:tabs>
+      <w:spacing w:before="0" w:after="0" w:line="240" w:lineRule="auto"/>
+    </w:pPr>
+  </w:style>
+  <w:style w:type="character" w:customStyle="1" w:styleId="HeaderChar">
+    <w:name w:val="Header Char"/>
+    <w:basedOn w:val="DefaultParagraphFont"/>
+    <w:link w:val="Header"/>
+    <w:uiPriority w:val="99"/>
+    <w:rsid w:val="00C2381F"/>
+    <w:rPr>
+      <w:rFonts w:ascii="Century Schoolbook" w:eastAsia="MS PMincho" w:hAnsi="Century Schoolbook" w:cs="Times New Roman"/>
+      <w:sz w:val="20"/>
+      <w:szCs w:val="20"/>
+      <w:lang w:eastAsia="en-US" w:bidi="en-US"/>
+    </w:rPr>
+  </w:style>
+  <w:style w:type="paragraph" w:styleId="Footer">
+    <w:name w:val="footer"/>
+    <w:basedOn w:val="Normal"/>
+    <w:link w:val="FooterChar"/>
+    <w:uiPriority w:val="99"/>
+    <w:unhideWhenUsed/>
+    <w:rsid w:val="00C2381F"/>
+    <w:pPr>
+      <w:tabs>
+        <w:tab w:val="center" w:pos="4680"/>
+        <w:tab w:val="right" w:pos="9360"/>
+      </w:tabs>
+      <w:spacing w:before="0" w:after="0" w:line="240" w:lineRule="auto"/>
+    </w:pPr>
+  </w:style>
+  <w:style w:type="character" w:customStyle="1" w:styleId="FooterChar">
+    <w:name w:val="Footer Char"/>
+    <w:basedOn w:val="DefaultParagraphFont"/>
+    <w:link w:val="Footer"/>
+    <w:uiPriority w:val="99"/>
+    <w:rsid w:val="00C2381F"/>
+    <w:rPr>
+      <w:rFonts w:ascii="Century Schoolbook" w:eastAsia="MS PMincho" w:hAnsi="Century Schoolbook" w:cs="Times New Roman"/>
+      <w:sz w:val="20"/>
+      <w:szCs w:val="20"/>
+      <w:lang w:eastAsia="en-US" w:bidi="en-US"/>
+    </w:rPr>
+  </w:style>
+</w:styles>
+</file>
+
+<file path=word/stylesWithEffects.xml><?xml version="1.0" encoding="utf-8"?>
+<w:styles xmlns:wpc="http://schemas.microsoft.com/office/word/2010/wordprocessingCanvas" xmlns:mo="http://schemas.microsoft.com/office/mac/office/2008/main" xmlns:mc="http://schemas.openxmlformats.org/markup-compatibility/2006" xmlns:mv="urn:schemas-microsoft-com:mac:vml" xmlns:o="urn:schemas-microsoft-com:office:office" xmlns:r="http://schemas.openxmlformats.org/officeDocument/2006/relationships" xmlns:m="http://schemas.openxmlformats.org/officeDocument/2006/math" xmlns:v="urn:schemas-microsoft-com:vml" xmlns:wp14="http://schemas.microsoft.com/office/word/2010/wordprocessingDrawing" xmlns:wp="http://schemas.openxmlformats.org/drawingml/2006/wordprocessingDrawing" xmlns:w10="urn:schemas-microsoft-com:office:word" xmlns:w="http://schemas.openxmlformats.org/wordprocessingml/2006/main" xmlns:w14="http://schemas.microsoft.com/office/word/2010/wordml" xmlns:wpg="http://schemas.microsoft.com/office/word/2010/wordprocessingGroup" xmlns:wpi="http://schemas.microsoft.com/office/word/2010/wordprocessingInk" xmlns:wne="http://schemas.microsoft.com/office/word/2006/wordml" xmlns:wps="http://schemas.microsoft.com/office/word/2010/wordprocessingShape" mc:Ignorable="w14 wp14">
+  <w:docDefaults>
+    <w:rPrDefault>
+      <w:rPr>
+        <w:rFonts w:asciiTheme="minorHAnsi" w:eastAsiaTheme="minorEastAsia" w:hAnsiTheme="minorHAnsi" w:cstheme="minorBidi"/>
+        <w:sz w:val="22"/>
+        <w:szCs w:val="22"/>
+        <w:lang w:val="en-US" w:eastAsia="zh-CN" w:bidi="ar-SA"/>
+      </w:rPr>
+    </w:rPrDefault>
+    <w:pPrDefault>
+      <w:pPr>
+        <w:spacing w:after="160" w:line="259" w:lineRule="auto"/>
+      </w:pPr>
+    </w:pPrDefault>
+  </w:docDefaults>
+  <w:latentStyles w:defLockedState="0" w:defUIPriority="99" w:defSemiHidden="1" w:defUnhideWhenUsed="1" w:defQFormat="0" w:count="276">
+    <w:lsdException w:name="Normal" w:semiHidden="0" w:uiPriority="0" w:unhideWhenUsed="0" w:qFormat="1"/>
+    <w:lsdException w:name="heading 1" w:semiHidden="0" w:uiPriority="9" w:unhideWhenUsed="0" w:qFormat="1"/>
+    <w:lsdException w:name="heading 2" w:uiPriority="9" w:qFormat="1"/>
+    <w:lsdException w:name="heading 3" w:uiPriority="9" w:qFormat="1"/>
+    <w:lsdException w:name="heading 4" w:uiPriority="9" w:qFormat="1"/>
+    <w:lsdException w:name="heading 5" w:uiPriority="9" w:qFormat="1"/>
+    <w:lsdException w:name="heading 6" w:uiPriority="9" w:qFormat="1"/>
+    <w:lsdException w:name="heading 7" w:uiPriority="9" w:qFormat="1"/>
+    <w:lsdException w:name="heading 8" w:uiPriority="9" w:qFormat="1"/>
+    <w:lsdException w:name="heading 9" w:uiPriority="9" w:qFormat="1"/>
+    <w:lsdException w:name="toc 1" w:uiPriority="39"/>
+    <w:lsdException w:name="toc 2" w:uiPriority="39"/>
+    <w:lsdException w:name="toc 3" w:uiPriority="39"/>
+    <w:lsdException w:name="toc 4" w:uiPriority="39"/>
+    <w:lsdException w:name="toc 5" w:uiPriority="39"/>
+    <w:lsdException w:name="toc 6" w:uiPriority="39"/>
+    <w:lsdException w:name="toc 7" w:uiPriority="39"/>
+    <w:lsdException w:name="toc 8" w:uiPriority="39"/>
+    <w:lsdException w:name="toc 9" w:uiPriority="39"/>
+    <w:lsdException w:name="caption" w:uiPriority="35" w:qFormat="1"/>
+    <w:lsdException w:name="Title" w:semiHidden="0" w:uiPriority="10" w:unhideWhenUsed="0" w:qFormat="1"/>
+    <w:lsdException w:name="Default Paragraph Font" w:uiPriority="1"/>
+    <w:lsdException w:name="Subtitle" w:semiHidden="0" w:uiPriority="11" w:unhideWhenUsed="0" w:qFormat="1"/>
+    <w:lsdException w:name="Strong" w:semiHidden="0" w:uiPriority="22" w:unhideWhenUsed="0" w:qFormat="1"/>
+    <w:lsdException w:name="Emphasis" w:semiHidden="0" w:uiPriority="20" w:unhideWhenUsed="0" w:qFormat="1"/>
+    <w:lsdException w:name="Table Grid" w:semiHidden="0" w:uiPriority="39" w:unhideWhenUsed="0"/>
+    <w:lsdException w:name="Note Level 1" w:semiHidden="0" w:unhideWhenUsed="0"/>
+    <w:lsdException w:name="Note Level 2" w:semiHidden="0" w:unhideWhenUsed="0"/>
+    <w:lsdException w:name="Note Level 3" w:semiHidden="0" w:unhideWhenUsed="0"/>
+    <w:lsdException w:name="Note Level 4" w:semiHidden="0" w:unhideWhenUsed="0"/>
+    <w:lsdException w:name="Note Level 5" w:semiHidden="0" w:unhideWhenUsed="0"/>
+    <w:lsdException w:name="Note Level 6" w:semiHidden="0" w:unhideWhenUsed="0"/>
+    <w:lsdException w:name="Note Level 7" w:semiHidden="0" w:unhideWhenUsed="0"/>
+    <w:lsdException w:name="Note Level 8" w:semiHidden="0" w:unhideWhenUsed="0"/>
+    <w:lsdException w:name="Note Level 9" w:semiHidden="0" w:unhideWhenUsed="0"/>
+    <w:lsdException w:name="Placeholder Text" w:unhideWhenUsed="0"/>
+    <w:lsdException w:name="No Spacing" w:semiHidden="0" w:uiPriority="1" w:unhideWhenUsed="0" w:qFormat="1"/>
+    <w:lsdException w:name="Light Shading" w:semiHidden="0" w:uiPriority="60" w:unhideWhenUsed="0"/>
+    <w:lsdException w:name="Light List" w:semiHidden="0" w:uiPriority="61" w:unhideWhenUsed="0"/>
+    <w:lsdException w:name="Light Grid" w:semiHidden="0" w:uiPriority="62" w:unhideWhenUsed="0"/>
+    <w:lsdException w:name="Medium Shading 1" w:semiHidden="0" w:uiPriority="63" w:unhideWhenUsed="0"/>
+    <w:lsdException w:name="Medium Shading 2" w:semiHidden="0" w:uiPriority="64" w:unhideWhenUsed="0"/>
+    <w:lsdException w:name="Medium List 1" w:semiHidden="0" w:uiPriority="65" w:unhideWhenUsed="0"/>
+    <w:lsdException w:name="Medium List 2" w:semiHidden="0" w:uiPriority="66" w:unhideWhenUsed="0"/>
+    <w:lsdException w:name="Medium Grid 1" w:semiHidden="0" w:uiPriority="67" w:unhideWhenUsed="0"/>
+    <w:lsdException w:name="Medium Grid 2" w:semiHidden="0" w:uiPriority="68" w:unhideWhenUsed="0"/>
+    <w:lsdException w:name="Medium Grid 3" w:semiHidden="0" w:uiPriority="69" w:unhideWhenUsed="0"/>
+    <w:lsdException w:name="Dark List" w:semiHidden="0" w:uiPriority="70" w:unhideWhenUsed="0"/>
+    <w:lsdException w:name="Colorful Shading" w:semiHidden="0" w:uiPriority="71" w:unhideWhenUsed="0"/>
+    <w:lsdException w:name="Colorful List" w:semiHidden="0" w:uiPriority="72" w:unhideWhenUsed="0"/>
+    <w:lsdException w:name="Colorful Grid" w:semiHidden="0" w:uiPriority="73" w:unhideWhenUsed="0"/>
+    <w:lsdException w:name="Light Shading Accent 1" w:semiHidden="0" w:uiPriority="60" w:unhideWhenUsed="0"/>
+    <w:lsdException w:name="Light List Accent 1" w:semiHidden="0" w:uiPriority="61" w:unhideWhenUsed="0"/>
+    <w:lsdException w:name="Light Grid Accent 1" w:semiHidden="0" w:uiPriority="62" w:unhideWhenUsed="0"/>
+    <w:lsdException w:name="Medium Shading 1 Accent 1" w:semiHidden="0" w:uiPriority="63" w:unhideWhenUsed="0"/>
+    <w:lsdException w:name="Medium Shading 2 Accent 1" w:semiHidden="0" w:uiPriority="64" w:unhideWhenUsed="0"/>
+    <w:lsdException w:name="Medium List 1 Accent 1" w:semiHidden="0" w:uiPriority="65" w:unhideWhenUsed="0"/>
+    <w:lsdException w:name="Revision" w:unhideWhenUsed="0"/>
+    <w:lsdException w:name="List Paragraph" w:semiHidden="0" w:uiPriority="34" w:unhideWhenUsed="0" w:qFormat="1"/>
+    <w:lsdException w:name="Quote" w:semiHidden="0" w:uiPriority="29" w:unhideWhenUsed="0" w:qFormat="1"/>
+    <w:lsdException w:name="Intense Quote" w:semiHidden="0" w:uiPriority="30" w:unhideWhenUsed="0" w:qFormat="1"/>
+    <w:lsdException w:name="Medium List 2 Accent 1" w:semiHidden="0" w:uiPriority="66" w:unhideWhenUsed="0"/>
+    <w:lsdException w:name="Medium Grid 1 Accent 1" w:semiHidden="0" w:uiPriority="67" w:unhideWhenUsed="0"/>
+    <w:lsdException w:name="Medium Grid 2 Accent 1" w:semiHidden="0" w:uiPriority="68" w:unhideWhenUsed="0"/>
+    <w:lsdException w:name="Medium Grid 3 Accent 1" w:semiHidden="0" w:uiPriority="69" w:unhideWhenUsed="0"/>
+    <w:lsdException w:name="Dark List Accent 1" w:semiHidden="0" w:uiPriority="70" w:unhideWhenUsed="0"/>
+    <w:lsdException w:name="Colorful Shading Accent 1" w:semiHidden="0" w:uiPriority="71" w:unhideWhenUsed="0"/>
+    <w:lsdException w:name="Colorful List Accent 1" w:semiHidden="0" w:uiPriority="72" w:unhideWhenUsed="0"/>
+    <w:lsdException w:name="Colorful Grid Accent 1" w:semiHidden="0" w:uiPriority="73" w:unhideWhenUsed="0"/>
+    <w:lsdException w:name="Light Shading Accent 2" w:semiHidden="0" w:uiPriority="60" w:unhideWhenUsed="0"/>
+    <w:lsdException w:name="Light List Accent 2" w:semiHidden="0" w:uiPriority="61" w:unhideWhenUsed="0"/>
+    <w:lsdException w:name="Light Grid Accent 2" w:semiHidden="0" w:uiPriority="62" w:unhideWhenUsed="0"/>
+    <w:lsdException w:name="Medium Shading 1 Accent 2" w:semiHidden="0" w:uiPriority="63" w:unhideWhenUsed="0"/>
+    <w:lsdException w:name="Medium Shading 2 Accent 2" w:semiHidden="0" w:uiPriority="64" w:unhideWhenUsed="0"/>
+    <w:lsdException w:name="Medium List 1 Accent 2" w:semiHidden="0" w:uiPriority="65" w:unhideWhenUsed="0"/>
+    <w:lsdException w:name="Medium List 2 Accent 2" w:semiHidden="0" w:uiPriority="66" w:unhideWhenUsed="0"/>
+    <w:lsdException w:name="Medium Grid 1 Accent 2" w:semiHidden="0" w:uiPriority="67" w:unhideWhenUsed="0"/>
+    <w:lsdException w:name="Medium Grid 2 Accent 2" w:semiHidden="0" w:uiPriority="68" w:unhideWhenUsed="0"/>
+    <w:lsdException w:name="Medium Grid 3 Accent 2" w:semiHidden="0" w:uiPriority="69" w:unhideWhenUsed="0"/>
+    <w:lsdException w:name="Dark List Accent 2" w:semiHidden="0" w:uiPriority="70" w:unhideWhenUsed="0"/>
+    <w:lsdException w:name="Colorful Shading Accent 2" w:semiHidden="0" w:uiPriority="71" w:unhideWhenUsed="0"/>
+    <w:lsdException w:name="Colorful List Accent 2" w:semiHidden="0" w:uiPriority="72" w:unhideWhenUsed="0"/>
+    <w:lsdException w:name="Colorful Grid Accent 2" w:semiHidden="0" w:uiPriority="73" w:unhideWhenUsed="0"/>
+    <w:lsdException w:name="Light Shading Accent 3" w:semiHidden="0" w:uiPriority="60" w:unhideWhenUsed="0"/>
+    <w:lsdException w:name="Light List Accent 3" w:semiHidden="0" w:uiPriority="61" w:unhideWhenUsed="0"/>
+    <w:lsdException w:name="Light Grid Accent 3" w:semiHidden="0" w:uiPriority="62" w:unhideWhenUsed="0"/>
+    <w:lsdException w:name="Medium Shading 1 Accent 3" w:semiHidden="0" w:uiPriority="63" w:unhideWhenUsed="0"/>
+    <w:lsdException w:name="Medium Shading 2 Accent 3" w:semiHidden="0" w:uiPriority="64" w:unhideWhenUsed="0"/>
+    <w:lsdException w:name="Medium List 1 Accent 3" w:semiHidden="0" w:uiPriority="65" w:unhideWhenUsed="0"/>
+    <w:lsdException w:name="Medium List 2 Accent 3" w:semiHidden="0" w:uiPriority="66" w:unhideWhenUsed="0"/>
+    <w:lsdException w:name="Medium Grid 1 Accent 3" w:semiHidden="0" w:uiPriority="67" w:unhideWhenUsed="0"/>
+    <w:lsdException w:name="Medium Grid 2 Accent 3" w:semiHidden="0" w:uiPriority="68" w:unhideWhenUsed="0"/>
+    <w:lsdException w:name="Medium Grid 3 Accent 3" w:semiHidden="0" w:uiPriority="69" w:unhideWhenUsed="0"/>
+    <w:lsdException w:name="Dark List Accent 3" w:semiHidden="0" w:uiPriority="70" w:unhideWhenUsed="0"/>
+    <w:lsdException w:name="Colorful Shading Accent 3" w:semiHidden="0" w:uiPriority="71" w:unhideWhenUsed="0"/>
+    <w:lsdException w:name="Colorful List Accent 3" w:semiHidden="0" w:uiPriority="72" w:unhideWhenUsed="0"/>
+    <w:lsdException w:name="Colorful Grid Accent 3" w:semiHidden="0" w:uiPriority="73" w:unhideWhenUsed="0"/>
+    <w:lsdException w:name="Light Shading Accent 4" w:semiHidden="0" w:uiPriority="60" w:unhideWhenUsed="0"/>
+    <w:lsdException w:name="Light List Accent 4" w:semiHidden="0" w:uiPriority="61" w:unhideWhenUsed="0"/>
+    <w:lsdException w:name="Light Grid Accent 4" w:semiHidden="0" w:uiPriority="62" w:unhideWhenUsed="0"/>
+    <w:lsdException w:name="Medium Shading 1 Accent 4" w:semiHidden="0" w:uiPriority="63" w:unhideWhenUsed="0"/>
+    <w:lsdException w:name="Medium Shading 2 Accent 4" w:semiHidden="0" w:uiPriority="64" w:unhideWhenUsed="0"/>
+    <w:lsdException w:name="Medium List 1 Accent 4" w:semiHidden="0" w:uiPriority="65" w:unhideWhenUsed="0"/>
+    <w:lsdException w:name="Medium List 2 Accent 4" w:semiHidden="0" w:uiPriority="66" w:unhideWhenUsed="0"/>
+    <w:lsdException w:name="Medium Grid 1 Accent 4" w:semiHidden="0" w:uiPriority="67" w:unhideWhenUsed="0"/>
+    <w:lsdException w:name="Medium Grid 2 Accent 4" w:semiHidden="0" w:uiPriority="68" w:unhideWhenUsed="0"/>
+    <w:lsdException w:name="Medium Grid 3 Accent 4" w:semiHidden="0" w:uiPriority="69" w:unhideWhenUsed="0"/>
+    <w:lsdException w:name="Dark List Accent 4" w:semiHidden="0" w:uiPriority="70" w:unhideWhenUsed="0"/>
+    <w:lsdException w:name="Colorful Shading Accent 4" w:semiHidden="0" w:uiPriority="71" w:unhideWhenUsed="0"/>
+    <w:lsdException w:name="Colorful List Accent 4" w:semiHidden="0" w:uiPriority="72" w:unhideWhenUsed="0"/>
+    <w:lsdException w:name="Colorful Grid Accent 4" w:semiHidden="0" w:uiPriority="73" w:unhideWhenUsed="0"/>
+    <w:lsdException w:name="Light Shading Accent 5" w:semiHidden="0" w:uiPriority="60" w:unhideWhenUsed="0"/>
+    <w:lsdException w:name="Light List Accent 5" w:semiHidden="0" w:uiPriority="61" w:unhideWhenUsed="0"/>
+    <w:lsdException w:name="Light Grid Accent 5" w:semiHidden="0" w:uiPriority="62" w:unhideWhenUsed="0"/>
+    <w:lsdException w:name="Medium Shading 1 Accent 5" w:semiHidden="0" w:uiPriority="63" w:unhideWhenUsed="0"/>
+    <w:lsdException w:name="Medium Shading 2 Accent 5" w:semiHidden="0" w:uiPriority="64" w:unhideWhenUsed="0"/>
+    <w:lsdException w:name="Medium List 1 Accent 5" w:semiHidden="0" w:uiPriority="65" w:unhideWhenUsed="0"/>
+    <w:lsdException w:name="Medium List 2 Accent 5" w:semiHidden="0" w:uiPriority="66" w:unhideWhenUsed="0"/>
+    <w:lsdException w:name="Medium Grid 1 Accent 5" w:semiHidden="0" w:uiPriority="67" w:unhideWhenUsed="0"/>
+    <w:lsdException w:name="Medium Grid 2 Accent 5" w:semiHidden="0" w:uiPriority="68" w:unhideWhenUsed="0"/>
+    <w:lsdException w:name="Medium Grid 3 Accent 5" w:semiHidden="0" w:uiPriority="69" w:unhideWhenUsed="0"/>
+    <w:lsdException w:name="Dark List Accent 5" w:semiHidden="0" w:uiPriority="70" w:unhideWhenUsed="0"/>
+    <w:lsdException w:name="Colorful Shading Accent 5" w:semiHidden="0" w:uiPriority="71" w:unhideWhenUsed="0"/>
+    <w:lsdException w:name="Colorful List Accent 5" w:semiHidden="0" w:uiPriority="72" w:unhideWhenUsed="0"/>
+    <w:lsdException w:name="Colorful Grid Accent 5" w:semiHidden="0" w:uiPriority="73" w:unhideWhenUsed="0"/>
+    <w:lsdException w:name="Light Shading Accent 6" w:semiHidden="0" w:uiPriority="60" w:unhideWhenUsed="0"/>
+    <w:lsdException w:name="Light List Accent 6" w:semiHidden="0" w:uiPriority="61" w:unhideWhenUsed="0"/>
+    <w:lsdException w:name="Light Grid Accent 6" w:semiHidden="0" w:uiPriority="62" w:unhideWhenUsed="0"/>
+    <w:lsdException w:name="Medium Shading 1 Accent 6" w:semiHidden="0" w:uiPriority="63" w:unhideWhenUsed="0"/>
+    <w:lsdException w:name="Medium Shading 2 Accent 6" w:semiHidden="0" w:uiPriority="64" w:unhideWhenUsed="0"/>
+    <w:lsdException w:name="Medium List 1 Accent 6" w:semiHidden="0" w:uiPriority="65" w:unhideWhenUsed="0"/>
+    <w:lsdException w:name="Medium List 2 Accent 6" w:semiHidden="0" w:uiPriority="66" w:unhideWhenUsed="0"/>
+    <w:lsdException w:name="Medium Grid 1 Accent 6" w:semiHidden="0" w:uiPriority="67" w:unhideWhenUsed="0"/>
+    <w:lsdException w:name="Medium Grid 2 Accent 6" w:semiHidden="0" w:uiPriority="68" w:unhideWhenUsed="0"/>
+    <w:lsdException w:name="Medium Grid 3 Accent 6" w:semiHidden="0" w:uiPriority="69" w:unhideWhenUsed="0"/>
+    <w:lsdException w:name="Dark List Accent 6" w:semiHidden="0" w:uiPriority="70" w:unhideWhenUsed="0"/>
+    <w:lsdException w:name="Colorful Shading Accent 6" w:semiHidden="0" w:uiPriority="71" w:unhideWhenUsed="0"/>
+    <w:lsdException w:name="Colorful List Accent 6" w:semiHidden="0" w:uiPriority="72" w:unhideWhenUsed="0"/>
+    <w:lsdException w:name="Colorful Grid Accent 6" w:semiHidden="0" w:uiPriority="73" w:unhideWhenUsed="0"/>
+    <w:lsdException w:name="Subtle Emphasis" w:semiHidden="0" w:uiPriority="19" w:unhideWhenUsed="0" w:qFormat="1"/>
+    <w:lsdException w:name="Intense Emphasis" w:semiHidden="0" w:uiPriority="21" w:unhideWhenUsed="0" w:qFormat="1"/>
+    <w:lsdException w:name="Subtle Reference" w:semiHidden="0" w:uiPriority="31" w:unhideWhenUsed="0" w:qFormat="1"/>
+    <w:lsdException w:name="Intense Reference" w:semiHidden="0" w:uiPriority="32" w:unhideWhenUsed="0" w:qFormat="1"/>
+    <w:lsdException w:name="Book Title" w:semiHidden="0" w:uiPriority="33" w:unhideWhenUsed="0" w:qFormat="1"/>
+    <w:lsdException w:name="Bibliography" w:uiPriority="37"/>
+    <w:lsdException w:name="TOC Heading" w:uiPriority="39" w:qFormat="1"/>
   </w:latentStyles>
   <w:style w:type="paragraph" w:default="1" w:styleId="Normal">
     <w:name w:val="Normal"/>
@@ -4927,7 +5707,7 @@
     </a:clrScheme>
     <a:fontScheme name="Office">
       <a:majorFont>
-        <a:latin typeface="Calibri Light" panose="020F0302020204030204"/>
+        <a:latin typeface="Calibri Light"/>
         <a:ea typeface=""/>
         <a:cs typeface=""/>
         <a:font script="Jpan" typeface="ＭＳ ゴシック"/>
@@ -4962,7 +5742,7 @@
         <a:font script="Geor" typeface="Sylfaen"/>
       </a:majorFont>
       <a:minorFont>
-        <a:latin typeface="Calibri" panose="020F0502020204030204"/>
+        <a:latin typeface="Calibri"/>
         <a:ea typeface=""/>
         <a:cs typeface=""/>
         <a:font script="Jpan" typeface="ＭＳ 明朝"/>
@@ -5139,7 +5919,7 @@
   <a:extraClrSchemeLst/>
   <a:extLst>
     <a:ext uri="{05A4C25C-085E-4340-85A3-A5531E510DB2}">
-      <thm15:themeFamily xmlns:thm15="http://schemas.microsoft.com/office/thememl/2012/main" name="Office Theme" id="{62F939B6-93AF-4DB8-9C6B-D6C7DFDC589F}" vid="{4A3C46E8-61CC-4603-A589-7422A47A8E4A}"/>
+      <thm15:themeFamily xmlns:thm15="http://schemas.microsoft.com/office/thememl/2012/main" xmlns="" name="Office Theme" id="{62F939B6-93AF-4DB8-9C6B-D6C7DFDC589F}" vid="{4A3C46E8-61CC-4603-A589-7422A47A8E4A}"/>
     </a:ext>
   </a:extLst>
 </a:theme>

</xml_diff>